<commit_message>
met en place le tir du vaisseau
</commit_message>
<xml_diff>
--- a/Documentation-theorlando-PDev.docx
+++ b/Documentation-theorlando-PDev.docx
@@ -1,6 +1,6 @@
 
 <file path=word/document.xml><?xml version="1.0" encoding="utf-8"?>
-<w:document xmlns:wpc="http://schemas.microsoft.com/office/word/2010/wordprocessingCanvas" xmlns:cx="http://schemas.microsoft.com/office/drawing/2014/chartex" xmlns:cx1="http://schemas.microsoft.com/office/drawing/2015/9/8/chartex" xmlns:cx2="http://schemas.microsoft.com/office/drawing/2015/10/21/chartex" xmlns:cx3="http://schemas.microsoft.com/office/drawing/2016/5/9/chartex" xmlns:cx4="http://schemas.microsoft.com/office/drawing/2016/5/10/chartex" xmlns:cx5="http://schemas.microsoft.com/office/drawing/2016/5/11/chartex" xmlns:cx6="http://schemas.microsoft.com/office/drawing/2016/5/12/chartex" xmlns:cx7="http://schemas.microsoft.com/office/drawing/2016/5/13/chartex" xmlns:cx8="http://schemas.microsoft.com/office/drawing/2016/5/14/chartex" xmlns:mc="http://schemas.openxmlformats.org/markup-compatibility/2006" xmlns:aink="http://schemas.microsoft.com/office/drawing/2016/ink" xmlns:am3d="http://schemas.microsoft.com/office/drawing/2017/model3d" xmlns:o="urn:schemas-microsoft-com:office:office" xmlns:oel="http://schemas.microsoft.com/office/2019/extlst" xmlns:r="http://schemas.openxmlformats.org/officeDocument/2006/relationships" xmlns:m="http://schemas.openxmlformats.org/officeDocument/2006/math" xmlns:v="urn:schemas-microsoft-com:vml" xmlns:wp14="http://schemas.microsoft.com/office/word/2010/wordprocessingDrawing" xmlns:wp="http://schemas.openxmlformats.org/drawingml/2006/wordprocessingDrawing" xmlns:w10="urn:schemas-microsoft-com:office:word" xmlns:w="http://schemas.openxmlformats.org/wordprocessingml/2006/main" xmlns:w14="http://schemas.microsoft.com/office/word/2010/wordml" xmlns:w15="http://schemas.microsoft.com/office/word/2012/wordml" xmlns:w16cex="http://schemas.microsoft.com/office/word/2018/wordml/cex" xmlns:w16cid="http://schemas.microsoft.com/office/word/2016/wordml/cid" xmlns:w16="http://schemas.microsoft.com/office/word/2018/wordml" xmlns:w16sdtdh="http://schemas.microsoft.com/office/word/2020/wordml/sdtdatahash" xmlns:w16se="http://schemas.microsoft.com/office/word/2015/wordml/symex" xmlns:wpg="http://schemas.microsoft.com/office/word/2010/wordprocessingGroup" xmlns:wpi="http://schemas.microsoft.com/office/word/2010/wordprocessingInk" xmlns:wne="http://schemas.microsoft.com/office/word/2006/wordml" xmlns:wps="http://schemas.microsoft.com/office/word/2010/wordprocessingShape" mc:Ignorable="w14 w15 w16se w16cid w16 w16cex w16sdtdh wp14">
+<w:document xmlns:wpc="http://schemas.microsoft.com/office/word/2010/wordprocessingCanvas" xmlns:cx="http://schemas.microsoft.com/office/drawing/2014/chartex" xmlns:cx1="http://schemas.microsoft.com/office/drawing/2015/9/8/chartex" xmlns:cx2="http://schemas.microsoft.com/office/drawing/2015/10/21/chartex" xmlns:cx3="http://schemas.microsoft.com/office/drawing/2016/5/9/chartex" xmlns:cx4="http://schemas.microsoft.com/office/drawing/2016/5/10/chartex" xmlns:cx5="http://schemas.microsoft.com/office/drawing/2016/5/11/chartex" xmlns:cx6="http://schemas.microsoft.com/office/drawing/2016/5/12/chartex" xmlns:cx7="http://schemas.microsoft.com/office/drawing/2016/5/13/chartex" xmlns:cx8="http://schemas.microsoft.com/office/drawing/2016/5/14/chartex" xmlns:mc="http://schemas.openxmlformats.org/markup-compatibility/2006" xmlns:aink="http://schemas.microsoft.com/office/drawing/2016/ink" xmlns:am3d="http://schemas.microsoft.com/office/drawing/2017/model3d" xmlns:o="urn:schemas-microsoft-com:office:office" xmlns:r="http://schemas.openxmlformats.org/officeDocument/2006/relationships" xmlns:m="http://schemas.openxmlformats.org/officeDocument/2006/math" xmlns:v="urn:schemas-microsoft-com:vml" xmlns:wp14="http://schemas.microsoft.com/office/word/2010/wordprocessingDrawing" xmlns:wp="http://schemas.openxmlformats.org/drawingml/2006/wordprocessingDrawing" xmlns:w10="urn:schemas-microsoft-com:office:word" xmlns:w="http://schemas.openxmlformats.org/wordprocessingml/2006/main" xmlns:w14="http://schemas.microsoft.com/office/word/2010/wordml" xmlns:w15="http://schemas.microsoft.com/office/word/2012/wordml" xmlns:w16cex="http://schemas.microsoft.com/office/word/2018/wordml/cex" xmlns:w16cid="http://schemas.microsoft.com/office/word/2016/wordml/cid" xmlns:w16="http://schemas.microsoft.com/office/word/2018/wordml" xmlns:w16se="http://schemas.microsoft.com/office/word/2015/wordml/symex" xmlns:wpg="http://schemas.microsoft.com/office/word/2010/wordprocessingGroup" xmlns:wpi="http://schemas.microsoft.com/office/word/2010/wordprocessingInk" xmlns:wne="http://schemas.microsoft.com/office/word/2006/wordml" xmlns:wps="http://schemas.microsoft.com/office/word/2010/wordprocessingShape" mc:Ignorable="w14 w15 w16se w16cid w16 w16cex wp14">
   <w:body>
     <w:p>
       <w:pPr>
@@ -50,12 +50,21 @@
                 <w:sz w:val="96"/>
               </w:rPr>
             </w:pPr>
+            <w:proofErr w:type="spellStart"/>
             <w:r>
               <w:rPr>
                 <w:rFonts w:ascii="Impact" w:hAnsi="Impact"/>
                 <w:sz w:val="96"/>
               </w:rPr>
-              <w:t>Spacy X</w:t>
+              <w:t>Spacy</w:t>
+            </w:r>
+            <w:proofErr w:type="spellEnd"/>
+            <w:r>
+              <w:rPr>
+                <w:rFonts w:ascii="Impact" w:hAnsi="Impact"/>
+                <w:sz w:val="96"/>
+              </w:rPr>
+              <w:t xml:space="preserve"> X</w:t>
             </w:r>
           </w:p>
         </w:tc>
@@ -1456,7 +1465,15 @@
         </w:rPr>
       </w:pPr>
       <w:r>
-        <w:t xml:space="preserve">Bill Gotes, un riche millionnaire qui a fait fortune dans l’informatique est nostalgique des années « console » et désire faire un buzz en </w:t>
+        <w:t xml:space="preserve">Bill </w:t>
+      </w:r>
+      <w:proofErr w:type="spellStart"/>
+      <w:r>
+        <w:t>Gotes</w:t>
+      </w:r>
+      <w:proofErr w:type="spellEnd"/>
+      <w:r>
+        <w:t xml:space="preserve">, un riche millionnaire qui a fait fortune dans l’informatique est nostalgique des années « console » et désire faire un buzz en </w:t>
       </w:r>
       <w:r>
         <w:t>rééditant</w:t>
@@ -2109,11 +2126,12 @@
       <w:pPr>
         <w:pStyle w:val="Titre2"/>
       </w:pPr>
-      <w:bookmarkStart w:id="5" w:name="_Toc120516495"/>
-      <w:r>
-        <w:t>Menu option</w:t>
-      </w:r>
-      <w:bookmarkEnd w:id="5"/>
+      <w:r>
+        <w:t xml:space="preserve">Menu </w:t>
+      </w:r>
+      <w:r>
+        <w:t>about</w:t>
+      </w:r>
     </w:p>
     <w:p/>
     <w:p>
@@ -2165,7 +2183,16 @@
           <w:lang w:val="fr-CH" w:eastAsia="fr-CH"/>
         </w:rPr>
         <w:br/>
-        <w:t>Je veux accéder au menu option</w:t>
+        <w:t xml:space="preserve">Je veux </w:t>
+      </w:r>
+      <w:r>
+        <w:rPr>
+          <w:rFonts w:ascii="Calibri" w:hAnsi="Calibri" w:cs="Calibri"/>
+          <w:color w:val="000000"/>
+          <w:szCs w:val="24"/>
+          <w:lang w:val="fr-CH" w:eastAsia="fr-CH"/>
+        </w:rPr>
+        <w:t>avoir des infos sur la création du jeu</w:t>
       </w:r>
       <w:r>
         <w:rPr>
@@ -2175,7 +2202,16 @@
           <w:lang w:val="fr-CH" w:eastAsia="fr-CH"/>
         </w:rPr>
         <w:br/>
-        <w:t>afin de pouvoir modifier la difficulté et le son du jeu</w:t>
+        <w:t xml:space="preserve">Pour </w:t>
+      </w:r>
+      <w:r>
+        <w:rPr>
+          <w:rFonts w:ascii="Calibri" w:hAnsi="Calibri" w:cs="Calibri"/>
+          <w:color w:val="000000"/>
+          <w:szCs w:val="24"/>
+          <w:lang w:val="fr-CH" w:eastAsia="fr-CH"/>
+        </w:rPr>
+        <w:t xml:space="preserve">comprendre les motivations du développeur </w:t>
       </w:r>
     </w:p>
     <w:p>
@@ -2229,7 +2265,7 @@
           <w:szCs w:val="24"/>
           <w:lang w:val="fr-CH" w:eastAsia="fr-CH"/>
         </w:rPr>
-        <w:t>Dans le menu option avec le curseur sur l'option de difficulté sélectionnée,</w:t>
+        <w:t>Dans le menu principale</w:t>
       </w:r>
       <w:r>
         <w:rPr>
@@ -2239,7 +2275,15 @@
           <w:lang w:val="fr-CH" w:eastAsia="fr-CH"/>
         </w:rPr>
         <w:br/>
-        <w:t>a la pression de la flèche droite</w:t>
+      </w:r>
+      <w:r>
+        <w:rPr>
+          <w:rFonts w:ascii="Calibri" w:hAnsi="Calibri" w:cs="Calibri"/>
+          <w:color w:val="000000"/>
+          <w:szCs w:val="24"/>
+          <w:lang w:val="fr-CH" w:eastAsia="fr-CH"/>
+        </w:rPr>
+        <w:t>Quand je choisi le menu about</w:t>
       </w:r>
       <w:r>
         <w:rPr>
@@ -2249,291 +2293,97 @@
           <w:lang w:val="fr-CH" w:eastAsia="fr-CH"/>
         </w:rPr>
         <w:br/>
-        <w:t>la difficulté change (facile -&gt; moyen -&gt; difficile -&gt; godmod -&gt; facile)</w:t>
-      </w:r>
-    </w:p>
-    <w:p>
-      <w:pPr>
-        <w:ind w:left="1416"/>
-        <w:rPr>
-          <w:rFonts w:ascii="Calibri" w:hAnsi="Calibri" w:cs="Calibri"/>
-          <w:color w:val="000000"/>
-          <w:szCs w:val="24"/>
-          <w:lang w:val="fr-CH" w:eastAsia="fr-CH"/>
-        </w:rPr>
-      </w:pPr>
-    </w:p>
-    <w:p>
-      <w:pPr>
-        <w:ind w:left="1416"/>
-        <w:rPr>
-          <w:rFonts w:ascii="Calibri" w:hAnsi="Calibri" w:cs="Calibri"/>
-          <w:color w:val="000000"/>
-          <w:szCs w:val="24"/>
-          <w:lang w:val="fr-CH" w:eastAsia="fr-CH"/>
-        </w:rPr>
-      </w:pPr>
-      <w:r>
-        <w:rPr>
-          <w:rFonts w:ascii="Calibri" w:hAnsi="Calibri" w:cs="Calibri"/>
-          <w:color w:val="000000"/>
-          <w:szCs w:val="24"/>
-          <w:lang w:val="fr-CH" w:eastAsia="fr-CH"/>
-        </w:rPr>
-        <w:t>Dans le menu option avec le curseur sur l'option de son sélectionnée,</w:t>
-      </w:r>
-      <w:r>
-        <w:rPr>
-          <w:rFonts w:ascii="Calibri" w:hAnsi="Calibri" w:cs="Calibri"/>
-          <w:color w:val="000000"/>
-          <w:szCs w:val="24"/>
-          <w:lang w:val="fr-CH" w:eastAsia="fr-CH"/>
-        </w:rPr>
-        <w:br/>
-        <w:t>a la pression de la flèche de droite</w:t>
-      </w:r>
-      <w:r>
-        <w:rPr>
-          <w:rFonts w:ascii="Calibri" w:hAnsi="Calibri" w:cs="Calibri"/>
-          <w:color w:val="000000"/>
-          <w:szCs w:val="24"/>
-          <w:lang w:val="fr-CH" w:eastAsia="fr-CH"/>
-        </w:rPr>
-        <w:br/>
-        <w:t>le son change (activé -&gt; désactivé -&gt; activé)</w:t>
-      </w:r>
-    </w:p>
-    <w:p>
-      <w:pPr>
-        <w:ind w:left="1416"/>
-        <w:rPr>
-          <w:rFonts w:ascii="Calibri" w:hAnsi="Calibri" w:cs="Calibri"/>
-          <w:color w:val="000000"/>
-          <w:szCs w:val="24"/>
-          <w:lang w:val="fr-CH" w:eastAsia="fr-CH"/>
-        </w:rPr>
-      </w:pPr>
-    </w:p>
-    <w:p>
-      <w:pPr>
-        <w:ind w:left="1416"/>
-        <w:rPr>
-          <w:rFonts w:ascii="Calibri" w:hAnsi="Calibri" w:cs="Calibri"/>
-          <w:color w:val="000000"/>
-          <w:szCs w:val="24"/>
-          <w:lang w:val="fr-CH" w:eastAsia="fr-CH"/>
-        </w:rPr>
-      </w:pPr>
-      <w:r>
-        <w:rPr>
-          <w:rFonts w:ascii="Calibri" w:hAnsi="Calibri" w:cs="Calibri"/>
-          <w:color w:val="000000"/>
-          <w:szCs w:val="24"/>
-          <w:lang w:val="fr-CH" w:eastAsia="fr-CH"/>
-        </w:rPr>
-        <w:t>En tant que joueur,</w:t>
-      </w:r>
-      <w:r>
-        <w:rPr>
-          <w:rFonts w:ascii="Calibri" w:hAnsi="Calibri" w:cs="Calibri"/>
-          <w:color w:val="000000"/>
-          <w:szCs w:val="24"/>
-          <w:lang w:val="fr-CH" w:eastAsia="fr-CH"/>
-        </w:rPr>
-        <w:br/>
-        <w:t>Je veux utiliser les flèches haut/bas</w:t>
-      </w:r>
-      <w:r>
-        <w:rPr>
-          <w:rFonts w:ascii="Calibri" w:hAnsi="Calibri" w:cs="Calibri"/>
-          <w:color w:val="000000"/>
-          <w:szCs w:val="24"/>
-          <w:lang w:val="fr-CH" w:eastAsia="fr-CH"/>
-        </w:rPr>
-        <w:br/>
-        <w:t>Pour sélectionner une entrée dans le menu option</w:t>
-      </w:r>
-    </w:p>
-    <w:p>
-      <w:pPr>
-        <w:ind w:left="1416"/>
-        <w:rPr>
-          <w:rFonts w:ascii="Calibri" w:hAnsi="Calibri" w:cs="Calibri"/>
-          <w:color w:val="000000"/>
-          <w:szCs w:val="24"/>
-          <w:lang w:val="fr-CH" w:eastAsia="fr-CH"/>
-        </w:rPr>
-      </w:pPr>
-    </w:p>
-    <w:p>
-      <w:pPr>
-        <w:ind w:left="1416"/>
-        <w:rPr>
-          <w:rFonts w:ascii="Calibri" w:hAnsi="Calibri" w:cs="Calibri"/>
-          <w:color w:val="000000"/>
-          <w:szCs w:val="24"/>
-          <w:lang w:val="fr-CH" w:eastAsia="fr-CH"/>
-        </w:rPr>
-      </w:pPr>
-      <w:r>
-        <w:rPr>
-          <w:rFonts w:ascii="Calibri" w:hAnsi="Calibri" w:cs="Calibri"/>
-          <w:color w:val="000000"/>
-          <w:szCs w:val="24"/>
-          <w:lang w:val="fr-CH" w:eastAsia="fr-CH"/>
-        </w:rPr>
-        <w:t>Quand je suis sur le menu option</w:t>
-      </w:r>
-      <w:r>
-        <w:rPr>
-          <w:rFonts w:ascii="Calibri" w:hAnsi="Calibri" w:cs="Calibri"/>
-          <w:color w:val="000000"/>
-          <w:szCs w:val="24"/>
-          <w:lang w:val="fr-CH" w:eastAsia="fr-CH"/>
-        </w:rPr>
-        <w:br/>
-        <w:t>A la pression des flèches haut et bas</w:t>
-      </w:r>
-      <w:r>
-        <w:rPr>
-          <w:rFonts w:ascii="Calibri" w:hAnsi="Calibri" w:cs="Calibri"/>
-          <w:color w:val="000000"/>
-          <w:szCs w:val="24"/>
-          <w:lang w:val="fr-CH" w:eastAsia="fr-CH"/>
-        </w:rPr>
-        <w:br/>
-        <w:t xml:space="preserve">Le curseur de </w:t>
-      </w:r>
-      <w:r>
-        <w:rPr>
-          <w:rFonts w:ascii="Calibri" w:hAnsi="Calibri" w:cs="Calibri"/>
-          <w:color w:val="000000"/>
-          <w:szCs w:val="24"/>
-          <w:lang w:val="fr-CH" w:eastAsia="fr-CH"/>
-        </w:rPr>
-        <w:t>sélection</w:t>
-      </w:r>
-      <w:r>
-        <w:rPr>
-          <w:rFonts w:ascii="Calibri" w:hAnsi="Calibri" w:cs="Calibri"/>
-          <w:color w:val="000000"/>
-          <w:szCs w:val="24"/>
-          <w:lang w:val="fr-CH" w:eastAsia="fr-CH"/>
-        </w:rPr>
-        <w:t xml:space="preserve"> change d'entrée d'une ligne dans la direction choisie</w:t>
-      </w:r>
-    </w:p>
-    <w:p>
-      <w:pPr>
-        <w:ind w:left="1416"/>
-        <w:rPr>
-          <w:rFonts w:ascii="Calibri" w:hAnsi="Calibri" w:cs="Calibri"/>
-          <w:color w:val="000000"/>
-          <w:szCs w:val="24"/>
-          <w:lang w:val="fr-CH" w:eastAsia="fr-CH"/>
-        </w:rPr>
-      </w:pPr>
-    </w:p>
-    <w:p>
-      <w:pPr>
-        <w:ind w:left="1416"/>
-        <w:rPr>
-          <w:rFonts w:ascii="Calibri" w:hAnsi="Calibri" w:cs="Calibri"/>
-          <w:color w:val="000000"/>
-          <w:szCs w:val="24"/>
-          <w:lang w:val="fr-CH" w:eastAsia="fr-CH"/>
-        </w:rPr>
-      </w:pPr>
-      <w:r>
-        <w:rPr>
-          <w:rFonts w:ascii="Calibri" w:hAnsi="Calibri" w:cs="Calibri"/>
-          <w:color w:val="000000"/>
-          <w:szCs w:val="24"/>
-          <w:lang w:val="fr-CH" w:eastAsia="fr-CH"/>
-        </w:rPr>
-        <w:t>Quand le curseur sélectionne l'entrée de tout en haut</w:t>
-      </w:r>
-      <w:r>
-        <w:rPr>
-          <w:rFonts w:ascii="Calibri" w:hAnsi="Calibri" w:cs="Calibri"/>
-          <w:color w:val="000000"/>
-          <w:szCs w:val="24"/>
-          <w:lang w:val="fr-CH" w:eastAsia="fr-CH"/>
-        </w:rPr>
-        <w:br/>
-        <w:t>A la pression de la flèche haut</w:t>
-      </w:r>
-      <w:r>
-        <w:rPr>
-          <w:rFonts w:ascii="Calibri" w:hAnsi="Calibri" w:cs="Calibri"/>
-          <w:color w:val="000000"/>
-          <w:szCs w:val="24"/>
-          <w:lang w:val="fr-CH" w:eastAsia="fr-CH"/>
-        </w:rPr>
-        <w:br/>
-        <w:t>Il ne se passe rien</w:t>
-      </w:r>
-    </w:p>
-    <w:p>
-      <w:pPr>
-        <w:ind w:left="1416"/>
-        <w:rPr>
-          <w:rFonts w:ascii="Calibri" w:hAnsi="Calibri" w:cs="Calibri"/>
-          <w:color w:val="000000"/>
-          <w:szCs w:val="24"/>
-          <w:lang w:val="fr-CH" w:eastAsia="fr-CH"/>
-        </w:rPr>
-      </w:pPr>
-    </w:p>
-    <w:p>
-      <w:pPr>
-        <w:ind w:left="1416"/>
-        <w:rPr>
-          <w:rFonts w:ascii="Calibri" w:hAnsi="Calibri" w:cs="Calibri"/>
-          <w:color w:val="000000"/>
-          <w:szCs w:val="24"/>
-          <w:lang w:val="fr-CH" w:eastAsia="fr-CH"/>
-        </w:rPr>
-      </w:pPr>
-      <w:r>
-        <w:rPr>
-          <w:rFonts w:ascii="Calibri" w:hAnsi="Calibri" w:cs="Calibri"/>
-          <w:color w:val="000000"/>
-          <w:szCs w:val="24"/>
-          <w:lang w:val="fr-CH" w:eastAsia="fr-CH"/>
-        </w:rPr>
-        <w:t>Quand le curseur sélectionne l'entrée de tout en bas</w:t>
-      </w:r>
-      <w:r>
-        <w:rPr>
-          <w:rFonts w:ascii="Calibri" w:hAnsi="Calibri" w:cs="Calibri"/>
-          <w:color w:val="000000"/>
-          <w:szCs w:val="24"/>
-          <w:lang w:val="fr-CH" w:eastAsia="fr-CH"/>
-        </w:rPr>
-        <w:br/>
-        <w:t>A la pression de la flèche bas</w:t>
-      </w:r>
-      <w:r>
-        <w:rPr>
-          <w:rFonts w:ascii="Calibri" w:hAnsi="Calibri" w:cs="Calibri"/>
-          <w:color w:val="000000"/>
-          <w:szCs w:val="24"/>
-          <w:lang w:val="fr-CH" w:eastAsia="fr-CH"/>
-        </w:rPr>
-        <w:br/>
-        <w:t>Il ne se passe rien</w:t>
+      </w:r>
+      <w:r>
+        <w:rPr>
+          <w:rFonts w:ascii="Calibri" w:hAnsi="Calibri" w:cs="Calibri"/>
+          <w:color w:val="000000"/>
+          <w:szCs w:val="24"/>
+          <w:lang w:val="fr-CH" w:eastAsia="fr-CH"/>
+        </w:rPr>
+        <w:t>Le menu about s’affiche</w:t>
+      </w:r>
+    </w:p>
+    <w:p>
+      <w:pPr>
+        <w:ind w:left="1416"/>
+        <w:rPr>
+          <w:rFonts w:ascii="Calibri" w:hAnsi="Calibri" w:cs="Calibri"/>
+          <w:color w:val="000000"/>
+          <w:szCs w:val="24"/>
+          <w:lang w:val="fr-CH" w:eastAsia="fr-CH"/>
+        </w:rPr>
+      </w:pPr>
+    </w:p>
+    <w:p>
+      <w:pPr>
+        <w:ind w:left="1416"/>
+        <w:rPr>
+          <w:rFonts w:ascii="Calibri" w:hAnsi="Calibri" w:cs="Calibri"/>
+          <w:color w:val="000000"/>
+          <w:szCs w:val="24"/>
+          <w:lang w:val="fr-CH" w:eastAsia="fr-CH"/>
+        </w:rPr>
+      </w:pPr>
+      <w:r>
+        <w:rPr>
+          <w:rFonts w:ascii="Calibri" w:hAnsi="Calibri" w:cs="Calibri"/>
+          <w:color w:val="000000"/>
+          <w:szCs w:val="24"/>
+          <w:lang w:val="fr-CH" w:eastAsia="fr-CH"/>
+        </w:rPr>
+        <w:t xml:space="preserve">Dans le menu about </w:t>
+      </w:r>
+    </w:p>
+    <w:p>
+      <w:pPr>
+        <w:ind w:left="1416"/>
+        <w:rPr>
+          <w:rFonts w:ascii="Calibri" w:hAnsi="Calibri" w:cs="Calibri"/>
+          <w:color w:val="000000"/>
+          <w:szCs w:val="24"/>
+          <w:lang w:val="fr-CH" w:eastAsia="fr-CH"/>
+        </w:rPr>
+      </w:pPr>
+      <w:r>
+        <w:rPr>
+          <w:rFonts w:ascii="Calibri" w:hAnsi="Calibri" w:cs="Calibri"/>
+          <w:color w:val="000000"/>
+          <w:szCs w:val="24"/>
+          <w:lang w:val="fr-CH" w:eastAsia="fr-CH"/>
+        </w:rPr>
+        <w:t>Quand je presse escape</w:t>
+      </w:r>
+    </w:p>
+    <w:p>
+      <w:pPr>
+        <w:ind w:left="1416"/>
+        <w:rPr>
+          <w:rFonts w:ascii="Calibri" w:hAnsi="Calibri" w:cs="Calibri"/>
+          <w:color w:val="000000"/>
+          <w:szCs w:val="24"/>
+          <w:lang w:val="fr-CH" w:eastAsia="fr-CH"/>
+        </w:rPr>
+      </w:pPr>
+      <w:r>
+        <w:rPr>
+          <w:rFonts w:ascii="Calibri" w:hAnsi="Calibri" w:cs="Calibri"/>
+          <w:color w:val="000000"/>
+          <w:szCs w:val="24"/>
+          <w:lang w:val="fr-CH" w:eastAsia="fr-CH"/>
+        </w:rPr>
+        <w:t>Le menu principale s’affiche</w:t>
       </w:r>
     </w:p>
     <w:p>
       <w:pPr>
         <w:pStyle w:val="Titre2"/>
       </w:pPr>
-      <w:bookmarkStart w:id="6" w:name="_Toc120516496"/>
-      <w:r>
-        <w:t>Pseudo avant de jouer</w:t>
-      </w:r>
-      <w:bookmarkEnd w:id="6"/>
+      <w:bookmarkStart w:id="5" w:name="_Toc120516495"/>
+      <w:r>
+        <w:t>Menu option</w:t>
+      </w:r>
+      <w:bookmarkEnd w:id="5"/>
     </w:p>
     <w:p/>
     <w:p>
@@ -2585,16 +2435,7 @@
           <w:lang w:val="fr-CH" w:eastAsia="fr-CH"/>
         </w:rPr>
         <w:br/>
-        <w:t xml:space="preserve">Je veux </w:t>
-      </w:r>
-      <w:r>
-        <w:rPr>
-          <w:rFonts w:ascii="Calibri" w:hAnsi="Calibri" w:cs="Calibri"/>
-          <w:color w:val="000000"/>
-          <w:szCs w:val="24"/>
-          <w:lang w:val="fr-CH" w:eastAsia="fr-CH"/>
-        </w:rPr>
-        <w:t>rentrer mon pseudo avant de jouer</w:t>
+        <w:t>Je veux accéder au menu option</w:t>
       </w:r>
       <w:r>
         <w:rPr>
@@ -2604,15 +2445,7 @@
           <w:lang w:val="fr-CH" w:eastAsia="fr-CH"/>
         </w:rPr>
         <w:br/>
-      </w:r>
-      <w:r>
-        <w:rPr>
-          <w:rFonts w:ascii="Calibri" w:hAnsi="Calibri" w:cs="Calibri"/>
-          <w:color w:val="000000"/>
-          <w:szCs w:val="24"/>
-          <w:lang w:val="fr-CH" w:eastAsia="fr-CH"/>
-        </w:rPr>
-        <w:t>Afin que mon highscore s’affiche dans le menu HIGHSCORES</w:t>
+        <w:t>afin de pouvoir modifier la difficulté et le son du jeu</w:t>
       </w:r>
     </w:p>
     <w:p>
@@ -2666,17 +2499,250 @@
           <w:szCs w:val="24"/>
           <w:lang w:val="fr-CH" w:eastAsia="fr-CH"/>
         </w:rPr>
+        <w:t>Dans le menu option avec le curseur sur l'option de difficulté sélectionnée,</w:t>
+      </w:r>
+      <w:r>
+        <w:rPr>
+          <w:rFonts w:ascii="Calibri" w:hAnsi="Calibri" w:cs="Calibri"/>
+          <w:color w:val="000000"/>
+          <w:szCs w:val="24"/>
+          <w:lang w:val="fr-CH" w:eastAsia="fr-CH"/>
+        </w:rPr>
+        <w:br/>
+        <w:t>a la pression de la flèche droite</w:t>
+      </w:r>
+      <w:r>
+        <w:rPr>
+          <w:rFonts w:ascii="Calibri" w:hAnsi="Calibri" w:cs="Calibri"/>
+          <w:color w:val="000000"/>
+          <w:szCs w:val="24"/>
+          <w:lang w:val="fr-CH" w:eastAsia="fr-CH"/>
+        </w:rPr>
+        <w:br/>
+        <w:t xml:space="preserve">la difficulté change (facile -&gt; moyen -&gt; difficile -&gt; </w:t>
+      </w:r>
+      <w:proofErr w:type="spellStart"/>
+      <w:r>
+        <w:rPr>
+          <w:rFonts w:ascii="Calibri" w:hAnsi="Calibri" w:cs="Calibri"/>
+          <w:color w:val="000000"/>
+          <w:szCs w:val="24"/>
+          <w:lang w:val="fr-CH" w:eastAsia="fr-CH"/>
+        </w:rPr>
+        <w:t>godmod</w:t>
+      </w:r>
+      <w:proofErr w:type="spellEnd"/>
+      <w:r>
+        <w:rPr>
+          <w:rFonts w:ascii="Calibri" w:hAnsi="Calibri" w:cs="Calibri"/>
+          <w:color w:val="000000"/>
+          <w:szCs w:val="24"/>
+          <w:lang w:val="fr-CH" w:eastAsia="fr-CH"/>
+        </w:rPr>
+        <w:t xml:space="preserve"> -&gt; facile)</w:t>
+      </w:r>
+    </w:p>
+    <w:p>
+      <w:pPr>
+        <w:ind w:left="1416"/>
+        <w:rPr>
+          <w:rFonts w:ascii="Calibri" w:hAnsi="Calibri" w:cs="Calibri"/>
+          <w:color w:val="000000"/>
+          <w:szCs w:val="24"/>
+          <w:lang w:val="fr-CH" w:eastAsia="fr-CH"/>
+        </w:rPr>
+      </w:pPr>
+    </w:p>
+    <w:p>
+      <w:pPr>
+        <w:ind w:left="1416"/>
+        <w:rPr>
+          <w:rFonts w:ascii="Calibri" w:hAnsi="Calibri" w:cs="Calibri"/>
+          <w:color w:val="000000"/>
+          <w:szCs w:val="24"/>
+          <w:lang w:val="fr-CH" w:eastAsia="fr-CH"/>
+        </w:rPr>
+      </w:pPr>
+      <w:r>
+        <w:rPr>
+          <w:rFonts w:ascii="Calibri" w:hAnsi="Calibri" w:cs="Calibri"/>
+          <w:color w:val="000000"/>
+          <w:szCs w:val="24"/>
+          <w:lang w:val="fr-CH" w:eastAsia="fr-CH"/>
+        </w:rPr>
+        <w:t>Dans le menu option avec le curseur sur l'option de son sélectionnée,</w:t>
+      </w:r>
+      <w:r>
+        <w:rPr>
+          <w:rFonts w:ascii="Calibri" w:hAnsi="Calibri" w:cs="Calibri"/>
+          <w:color w:val="000000"/>
+          <w:szCs w:val="24"/>
+          <w:lang w:val="fr-CH" w:eastAsia="fr-CH"/>
+        </w:rPr>
+        <w:br/>
+        <w:t>a la pression de la flèche de droite</w:t>
+      </w:r>
+      <w:r>
+        <w:rPr>
+          <w:rFonts w:ascii="Calibri" w:hAnsi="Calibri" w:cs="Calibri"/>
+          <w:color w:val="000000"/>
+          <w:szCs w:val="24"/>
+          <w:lang w:val="fr-CH" w:eastAsia="fr-CH"/>
+        </w:rPr>
+        <w:br/>
+        <w:t>le son change (activé -&gt; désactivé -&gt; activé)</w:t>
+      </w:r>
+    </w:p>
+    <w:p>
+      <w:pPr>
+        <w:ind w:left="1416"/>
+        <w:rPr>
+          <w:rFonts w:ascii="Calibri" w:hAnsi="Calibri" w:cs="Calibri"/>
+          <w:color w:val="000000"/>
+          <w:szCs w:val="24"/>
+          <w:lang w:val="fr-CH" w:eastAsia="fr-CH"/>
+        </w:rPr>
+      </w:pPr>
+    </w:p>
+    <w:p>
+      <w:pPr>
+        <w:ind w:left="1416"/>
+        <w:rPr>
+          <w:rFonts w:ascii="Calibri" w:hAnsi="Calibri" w:cs="Calibri"/>
+          <w:color w:val="000000"/>
+          <w:szCs w:val="24"/>
+          <w:lang w:val="fr-CH" w:eastAsia="fr-CH"/>
+        </w:rPr>
+      </w:pPr>
+      <w:r>
+        <w:rPr>
+          <w:rFonts w:ascii="Calibri" w:hAnsi="Calibri" w:cs="Calibri"/>
+          <w:color w:val="000000"/>
+          <w:szCs w:val="24"/>
+          <w:lang w:val="fr-CH" w:eastAsia="fr-CH"/>
+        </w:rPr>
+        <w:t>En tant que joueur,</w:t>
+      </w:r>
+      <w:r>
+        <w:rPr>
+          <w:rFonts w:ascii="Calibri" w:hAnsi="Calibri" w:cs="Calibri"/>
+          <w:color w:val="000000"/>
+          <w:szCs w:val="24"/>
+          <w:lang w:val="fr-CH" w:eastAsia="fr-CH"/>
+        </w:rPr>
+        <w:br/>
+        <w:t>Je veux utiliser les flèches haut/bas</w:t>
+      </w:r>
+      <w:r>
+        <w:rPr>
+          <w:rFonts w:ascii="Calibri" w:hAnsi="Calibri" w:cs="Calibri"/>
+          <w:color w:val="000000"/>
+          <w:szCs w:val="24"/>
+          <w:lang w:val="fr-CH" w:eastAsia="fr-CH"/>
+        </w:rPr>
+        <w:br/>
+        <w:t>Pour sélectionner une entrée dans le menu option</w:t>
+      </w:r>
+    </w:p>
+    <w:p>
+      <w:pPr>
+        <w:ind w:left="1416"/>
+        <w:rPr>
+          <w:rFonts w:ascii="Calibri" w:hAnsi="Calibri" w:cs="Calibri"/>
+          <w:color w:val="000000"/>
+          <w:szCs w:val="24"/>
+          <w:lang w:val="fr-CH" w:eastAsia="fr-CH"/>
+        </w:rPr>
+      </w:pPr>
+    </w:p>
+    <w:p>
+      <w:pPr>
+        <w:ind w:left="1416"/>
+        <w:rPr>
+          <w:rFonts w:ascii="Calibri" w:hAnsi="Calibri" w:cs="Calibri"/>
+          <w:color w:val="000000"/>
+          <w:szCs w:val="24"/>
+          <w:lang w:val="fr-CH" w:eastAsia="fr-CH"/>
+        </w:rPr>
+      </w:pPr>
+      <w:r>
+        <w:rPr>
+          <w:rFonts w:ascii="Calibri" w:hAnsi="Calibri" w:cs="Calibri"/>
+          <w:color w:val="000000"/>
+          <w:szCs w:val="24"/>
+          <w:lang w:val="fr-CH" w:eastAsia="fr-CH"/>
+        </w:rPr>
+        <w:t>Quand je suis sur le menu option</w:t>
+      </w:r>
+      <w:r>
+        <w:rPr>
+          <w:rFonts w:ascii="Calibri" w:hAnsi="Calibri" w:cs="Calibri"/>
+          <w:color w:val="000000"/>
+          <w:szCs w:val="24"/>
+          <w:lang w:val="fr-CH" w:eastAsia="fr-CH"/>
+        </w:rPr>
+        <w:br/>
+        <w:t>A la pression des flèches haut et bas</w:t>
+      </w:r>
+      <w:r>
+        <w:rPr>
+          <w:rFonts w:ascii="Calibri" w:hAnsi="Calibri" w:cs="Calibri"/>
+          <w:color w:val="000000"/>
+          <w:szCs w:val="24"/>
+          <w:lang w:val="fr-CH" w:eastAsia="fr-CH"/>
+        </w:rPr>
+        <w:br/>
+        <w:t xml:space="preserve">Le curseur de </w:t>
+      </w:r>
+      <w:r>
+        <w:rPr>
+          <w:rFonts w:ascii="Calibri" w:hAnsi="Calibri" w:cs="Calibri"/>
+          <w:color w:val="000000"/>
+          <w:szCs w:val="24"/>
+          <w:lang w:val="fr-CH" w:eastAsia="fr-CH"/>
+        </w:rPr>
+        <w:t>sélection</w:t>
+      </w:r>
+      <w:r>
+        <w:rPr>
+          <w:rFonts w:ascii="Calibri" w:hAnsi="Calibri" w:cs="Calibri"/>
+          <w:color w:val="000000"/>
+          <w:szCs w:val="24"/>
+          <w:lang w:val="fr-CH" w:eastAsia="fr-CH"/>
+        </w:rPr>
+        <w:t xml:space="preserve"> change d'entrée d'une ligne dans la direction choisie</w:t>
+      </w:r>
+    </w:p>
+    <w:p>
+      <w:pPr>
+        <w:ind w:left="1416"/>
+        <w:rPr>
+          <w:rFonts w:ascii="Calibri" w:hAnsi="Calibri" w:cs="Calibri"/>
+          <w:color w:val="000000"/>
+          <w:szCs w:val="24"/>
+          <w:lang w:val="fr-CH" w:eastAsia="fr-CH"/>
+        </w:rPr>
+      </w:pPr>
+    </w:p>
+    <w:p>
+      <w:pPr>
+        <w:ind w:left="1416"/>
+        <w:rPr>
+          <w:rFonts w:ascii="Calibri" w:hAnsi="Calibri" w:cs="Calibri"/>
+          <w:color w:val="000000"/>
+          <w:szCs w:val="24"/>
+          <w:lang w:val="fr-CH" w:eastAsia="fr-CH"/>
+        </w:rPr>
+      </w:pPr>
+      <w:r>
+        <w:rPr>
+          <w:rFonts w:ascii="Calibri" w:hAnsi="Calibri" w:cs="Calibri"/>
+          <w:color w:val="000000"/>
+          <w:szCs w:val="24"/>
+          <w:lang w:val="fr-CH" w:eastAsia="fr-CH"/>
+        </w:rPr>
         <w:lastRenderedPageBreak/>
-        <w:t>Quand</w:t>
-      </w:r>
-      <w:r>
-        <w:rPr>
-          <w:rFonts w:ascii="Calibri" w:hAnsi="Calibri" w:cs="Calibri"/>
-          <w:color w:val="000000"/>
-          <w:szCs w:val="24"/>
-          <w:lang w:val="fr-CH" w:eastAsia="fr-CH"/>
-        </w:rPr>
-        <w:t xml:space="preserve"> l’entrée PLAY sur le menu principale est choisie</w:t>
+        <w:t>Quand le curseur sélectionne l'entrée de tout en haut</w:t>
       </w:r>
       <w:r>
         <w:rPr>
@@ -2686,86 +2752,7 @@
           <w:lang w:val="fr-CH" w:eastAsia="fr-CH"/>
         </w:rPr>
         <w:br/>
-      </w:r>
-      <w:r>
-        <w:rPr>
-          <w:rFonts w:ascii="Calibri" w:hAnsi="Calibri" w:cs="Calibri"/>
-          <w:color w:val="000000"/>
-          <w:szCs w:val="24"/>
-          <w:lang w:val="fr-CH" w:eastAsia="fr-CH"/>
-        </w:rPr>
-        <w:t>A la pression de enter</w:t>
-      </w:r>
-    </w:p>
-    <w:p>
-      <w:pPr>
-        <w:ind w:left="1416"/>
-        <w:rPr>
-          <w:rFonts w:ascii="Calibri" w:hAnsi="Calibri" w:cs="Calibri"/>
-          <w:color w:val="000000"/>
-          <w:szCs w:val="24"/>
-          <w:lang w:val="fr-CH" w:eastAsia="fr-CH"/>
-        </w:rPr>
-      </w:pPr>
-      <w:r>
-        <w:rPr>
-          <w:rFonts w:ascii="Calibri" w:hAnsi="Calibri" w:cs="Calibri"/>
-          <w:color w:val="000000"/>
-          <w:szCs w:val="24"/>
-          <w:lang w:val="fr-CH" w:eastAsia="fr-CH"/>
-        </w:rPr>
-        <w:t>Une page d’entrée de pseudo s’affiche</w:t>
-      </w:r>
-    </w:p>
-    <w:p>
-      <w:pPr>
-        <w:ind w:left="1416"/>
-        <w:rPr>
-          <w:rFonts w:ascii="Calibri" w:hAnsi="Calibri" w:cs="Calibri"/>
-          <w:color w:val="000000"/>
-          <w:szCs w:val="24"/>
-          <w:lang w:val="fr-CH" w:eastAsia="fr-CH"/>
-        </w:rPr>
-      </w:pPr>
-    </w:p>
-    <w:p>
-      <w:pPr>
-        <w:ind w:left="1416"/>
-        <w:rPr>
-          <w:rFonts w:ascii="Calibri" w:hAnsi="Calibri" w:cs="Calibri"/>
-          <w:color w:val="000000"/>
-          <w:szCs w:val="24"/>
-          <w:lang w:val="fr-CH" w:eastAsia="fr-CH"/>
-        </w:rPr>
-      </w:pPr>
-      <w:r>
-        <w:rPr>
-          <w:rFonts w:ascii="Calibri" w:hAnsi="Calibri" w:cs="Calibri"/>
-          <w:color w:val="000000"/>
-          <w:szCs w:val="24"/>
-          <w:lang w:val="fr-CH" w:eastAsia="fr-CH"/>
-        </w:rPr>
-        <w:t xml:space="preserve">Sur la page d’entré de pseudo </w:t>
-      </w:r>
-    </w:p>
-    <w:p>
-      <w:pPr>
-        <w:ind w:left="1416"/>
-        <w:rPr>
-          <w:rFonts w:ascii="Calibri" w:hAnsi="Calibri" w:cs="Calibri"/>
-          <w:color w:val="000000"/>
-          <w:szCs w:val="24"/>
-          <w:lang w:val="fr-CH" w:eastAsia="fr-CH"/>
-        </w:rPr>
-      </w:pPr>
-      <w:r>
-        <w:rPr>
-          <w:rFonts w:ascii="Calibri" w:hAnsi="Calibri" w:cs="Calibri"/>
-          <w:color w:val="000000"/>
-          <w:szCs w:val="24"/>
-          <w:lang w:val="fr-CH" w:eastAsia="fr-CH"/>
-        </w:rPr>
-        <w:t>A la pression de enter</w:t>
+        <w:t>A la pression de la flèche haut</w:t>
       </w:r>
       <w:r>
         <w:rPr>
@@ -2775,26 +2762,69 @@
           <w:lang w:val="fr-CH" w:eastAsia="fr-CH"/>
         </w:rPr>
         <w:br/>
-      </w:r>
-      <w:r>
-        <w:rPr>
-          <w:rFonts w:ascii="Calibri" w:hAnsi="Calibri" w:cs="Calibri"/>
-          <w:color w:val="000000"/>
-          <w:szCs w:val="24"/>
-          <w:lang w:val="fr-CH" w:eastAsia="fr-CH"/>
-        </w:rPr>
-        <w:t>Le jeu se lance</w:t>
+        <w:t>Il ne se passe rien</w:t>
+      </w:r>
+    </w:p>
+    <w:p>
+      <w:pPr>
+        <w:ind w:left="1416"/>
+        <w:rPr>
+          <w:rFonts w:ascii="Calibri" w:hAnsi="Calibri" w:cs="Calibri"/>
+          <w:color w:val="000000"/>
+          <w:szCs w:val="24"/>
+          <w:lang w:val="fr-CH" w:eastAsia="fr-CH"/>
+        </w:rPr>
+      </w:pPr>
+    </w:p>
+    <w:p>
+      <w:pPr>
+        <w:ind w:left="1416"/>
+        <w:rPr>
+          <w:rFonts w:ascii="Calibri" w:hAnsi="Calibri" w:cs="Calibri"/>
+          <w:color w:val="000000"/>
+          <w:szCs w:val="24"/>
+          <w:lang w:val="fr-CH" w:eastAsia="fr-CH"/>
+        </w:rPr>
+      </w:pPr>
+      <w:r>
+        <w:rPr>
+          <w:rFonts w:ascii="Calibri" w:hAnsi="Calibri" w:cs="Calibri"/>
+          <w:color w:val="000000"/>
+          <w:szCs w:val="24"/>
+          <w:lang w:val="fr-CH" w:eastAsia="fr-CH"/>
+        </w:rPr>
+        <w:t>Quand le curseur sélectionne l'entrée de tout en bas</w:t>
+      </w:r>
+      <w:r>
+        <w:rPr>
+          <w:rFonts w:ascii="Calibri" w:hAnsi="Calibri" w:cs="Calibri"/>
+          <w:color w:val="000000"/>
+          <w:szCs w:val="24"/>
+          <w:lang w:val="fr-CH" w:eastAsia="fr-CH"/>
+        </w:rPr>
+        <w:br/>
+        <w:t>A la pression de la flèche bas</w:t>
+      </w:r>
+      <w:r>
+        <w:rPr>
+          <w:rFonts w:ascii="Calibri" w:hAnsi="Calibri" w:cs="Calibri"/>
+          <w:color w:val="000000"/>
+          <w:szCs w:val="24"/>
+          <w:lang w:val="fr-CH" w:eastAsia="fr-CH"/>
+        </w:rPr>
+        <w:br/>
+        <w:t>Il ne se passe rien</w:t>
       </w:r>
     </w:p>
     <w:p>
       <w:pPr>
         <w:pStyle w:val="Titre2"/>
       </w:pPr>
-      <w:bookmarkStart w:id="7" w:name="_Toc120516497"/>
-      <w:r>
-        <w:t>Lancement de la partie</w:t>
-      </w:r>
-      <w:bookmarkEnd w:id="7"/>
+      <w:bookmarkStart w:id="6" w:name="_Toc120516496"/>
+      <w:r>
+        <w:t>Pseudo avant de jouer</w:t>
+      </w:r>
+      <w:bookmarkEnd w:id="6"/>
     </w:p>
     <w:p/>
     <w:p>
@@ -2855,25 +2885,7 @@
           <w:szCs w:val="24"/>
           <w:lang w:val="fr-CH" w:eastAsia="fr-CH"/>
         </w:rPr>
-        <w:t xml:space="preserve">que tous les éléments du jeu </w:t>
-      </w:r>
-      <w:r>
-        <w:rPr>
-          <w:rFonts w:ascii="Calibri" w:hAnsi="Calibri" w:cs="Calibri"/>
-          <w:color w:val="000000"/>
-          <w:szCs w:val="24"/>
-          <w:lang w:val="fr-CH" w:eastAsia="fr-CH"/>
-        </w:rPr>
-        <w:t>s’affichent</w:t>
-      </w:r>
-      <w:r>
-        <w:rPr>
-          <w:rFonts w:ascii="Calibri" w:hAnsi="Calibri" w:cs="Calibri"/>
-          <w:color w:val="000000"/>
-          <w:szCs w:val="24"/>
-          <w:lang w:val="fr-CH" w:eastAsia="fr-CH"/>
-        </w:rPr>
-        <w:t xml:space="preserve"> correctement</w:t>
+        <w:t>rentrer mon pseudo avant de jouer</w:t>
       </w:r>
       <w:r>
         <w:rPr>
@@ -2891,7 +2903,7 @@
           <w:szCs w:val="24"/>
           <w:lang w:val="fr-CH" w:eastAsia="fr-CH"/>
         </w:rPr>
-        <w:t>Pour pouvoir jouer dans de bonnes conditions</w:t>
+        <w:t>Afin que mon highscore s’affiche dans le menu HIGHSCORES</w:t>
       </w:r>
     </w:p>
     <w:p>
@@ -2945,190 +2957,136 @@
           <w:szCs w:val="24"/>
           <w:lang w:val="fr-CH" w:eastAsia="fr-CH"/>
         </w:rPr>
-        <w:t>Au lancement de la partie</w:t>
-      </w:r>
-    </w:p>
-    <w:p>
-      <w:pPr>
-        <w:ind w:left="1416"/>
-        <w:rPr>
-          <w:rFonts w:ascii="Calibri" w:hAnsi="Calibri" w:cs="Calibri"/>
-          <w:color w:val="000000"/>
-          <w:szCs w:val="24"/>
-          <w:lang w:val="fr-CH" w:eastAsia="fr-CH"/>
-        </w:rPr>
-      </w:pPr>
-      <w:r>
-        <w:rPr>
-          <w:rFonts w:ascii="Calibri" w:hAnsi="Calibri" w:cs="Calibri"/>
-          <w:color w:val="000000"/>
-          <w:szCs w:val="24"/>
-          <w:lang w:val="fr-CH" w:eastAsia="fr-CH"/>
-        </w:rPr>
-        <w:t>Le compteur de vie s’affiche en haut a gauche de l’écran (3)</w:t>
-      </w:r>
-    </w:p>
-    <w:p>
-      <w:pPr>
-        <w:ind w:left="1416"/>
-        <w:rPr>
-          <w:rFonts w:ascii="Calibri" w:hAnsi="Calibri" w:cs="Calibri"/>
-          <w:color w:val="000000"/>
-          <w:szCs w:val="24"/>
-          <w:lang w:val="fr-CH" w:eastAsia="fr-CH"/>
-        </w:rPr>
-      </w:pPr>
-    </w:p>
-    <w:p>
-      <w:pPr>
-        <w:ind w:left="1416"/>
-        <w:rPr>
-          <w:rFonts w:ascii="Calibri" w:hAnsi="Calibri" w:cs="Calibri"/>
-          <w:color w:val="000000"/>
-          <w:szCs w:val="24"/>
-          <w:lang w:val="fr-CH" w:eastAsia="fr-CH"/>
-        </w:rPr>
-      </w:pPr>
-      <w:r>
-        <w:rPr>
-          <w:rFonts w:ascii="Calibri" w:hAnsi="Calibri" w:cs="Calibri"/>
-          <w:color w:val="000000"/>
-          <w:szCs w:val="24"/>
-          <w:lang w:val="fr-CH" w:eastAsia="fr-CH"/>
-        </w:rPr>
-        <w:t>Au lancement de la partie</w:t>
-      </w:r>
-    </w:p>
-    <w:p>
-      <w:pPr>
-        <w:ind w:left="1416"/>
-        <w:rPr>
-          <w:rFonts w:ascii="Calibri" w:hAnsi="Calibri" w:cs="Calibri"/>
-          <w:color w:val="000000"/>
-          <w:szCs w:val="24"/>
-          <w:lang w:val="fr-CH" w:eastAsia="fr-CH"/>
-        </w:rPr>
-      </w:pPr>
-      <w:r>
-        <w:rPr>
-          <w:rFonts w:ascii="Calibri" w:hAnsi="Calibri" w:cs="Calibri"/>
-          <w:color w:val="000000"/>
-          <w:szCs w:val="24"/>
-          <w:lang w:val="fr-CH" w:eastAsia="fr-CH"/>
-        </w:rPr>
-        <w:t>Les murs s’affichent entièrement (5)</w:t>
-      </w:r>
-    </w:p>
-    <w:p>
-      <w:pPr>
-        <w:ind w:left="1416"/>
-        <w:rPr>
-          <w:rFonts w:ascii="Calibri" w:hAnsi="Calibri" w:cs="Calibri"/>
-          <w:color w:val="000000"/>
-          <w:szCs w:val="24"/>
-          <w:lang w:val="fr-CH" w:eastAsia="fr-CH"/>
-        </w:rPr>
-      </w:pPr>
-    </w:p>
-    <w:p>
-      <w:pPr>
-        <w:ind w:left="1416"/>
-        <w:rPr>
-          <w:rFonts w:ascii="Calibri" w:hAnsi="Calibri" w:cs="Calibri"/>
-          <w:color w:val="000000"/>
-          <w:szCs w:val="24"/>
-          <w:lang w:val="fr-CH" w:eastAsia="fr-CH"/>
-        </w:rPr>
-      </w:pPr>
-      <w:r>
-        <w:rPr>
-          <w:rFonts w:ascii="Calibri" w:hAnsi="Calibri" w:cs="Calibri"/>
-          <w:color w:val="000000"/>
-          <w:szCs w:val="24"/>
-          <w:lang w:val="fr-CH" w:eastAsia="fr-CH"/>
-        </w:rPr>
-        <w:t>Au lancement de la partie</w:t>
-      </w:r>
-    </w:p>
-    <w:p>
-      <w:pPr>
-        <w:ind w:left="1416"/>
-        <w:rPr>
-          <w:rFonts w:ascii="Calibri" w:hAnsi="Calibri" w:cs="Calibri"/>
-          <w:color w:val="000000"/>
-          <w:szCs w:val="24"/>
-          <w:lang w:val="fr-CH" w:eastAsia="fr-CH"/>
-        </w:rPr>
-      </w:pPr>
-      <w:r>
-        <w:rPr>
-          <w:rFonts w:ascii="Calibri" w:hAnsi="Calibri" w:cs="Calibri"/>
-          <w:color w:val="000000"/>
-          <w:szCs w:val="24"/>
-          <w:lang w:val="fr-CH" w:eastAsia="fr-CH"/>
-        </w:rPr>
-        <w:t>Le compteur de score s’affiche en haut à droite</w:t>
-      </w:r>
-    </w:p>
-    <w:p>
-      <w:pPr>
-        <w:ind w:left="1416"/>
-        <w:rPr>
-          <w:rFonts w:ascii="Calibri" w:hAnsi="Calibri" w:cs="Calibri"/>
-          <w:color w:val="000000"/>
-          <w:szCs w:val="24"/>
-          <w:lang w:val="fr-CH" w:eastAsia="fr-CH"/>
-        </w:rPr>
-      </w:pPr>
-    </w:p>
-    <w:p>
-      <w:pPr>
-        <w:ind w:left="1416"/>
-        <w:rPr>
-          <w:rFonts w:ascii="Calibri" w:hAnsi="Calibri" w:cs="Calibri"/>
-          <w:color w:val="000000"/>
-          <w:szCs w:val="24"/>
-          <w:lang w:val="fr-CH" w:eastAsia="fr-CH"/>
-        </w:rPr>
-      </w:pPr>
-      <w:r>
-        <w:rPr>
-          <w:rFonts w:ascii="Calibri" w:hAnsi="Calibri" w:cs="Calibri"/>
-          <w:color w:val="000000"/>
-          <w:szCs w:val="24"/>
-          <w:lang w:val="fr-CH" w:eastAsia="fr-CH"/>
-        </w:rPr>
-        <w:t>Au lancement de la partie</w:t>
-      </w:r>
-    </w:p>
-    <w:p>
-      <w:pPr>
-        <w:ind w:left="1416"/>
-        <w:rPr>
-          <w:rFonts w:ascii="Calibri" w:hAnsi="Calibri" w:cs="Calibri"/>
-          <w:color w:val="000000"/>
-          <w:szCs w:val="24"/>
-          <w:lang w:val="fr-CH" w:eastAsia="fr-CH"/>
-        </w:rPr>
-      </w:pPr>
-      <w:r>
-        <w:rPr>
-          <w:rFonts w:ascii="Calibri" w:hAnsi="Calibri" w:cs="Calibri"/>
-          <w:color w:val="000000"/>
-          <w:szCs w:val="24"/>
-          <w:lang w:val="fr-CH" w:eastAsia="fr-CH"/>
-        </w:rPr>
-        <w:t>Les aliens s’affichent (3 ligne et 7 par lignes)</w:t>
+        <w:t>Quand</w:t>
+      </w:r>
+      <w:r>
+        <w:rPr>
+          <w:rFonts w:ascii="Calibri" w:hAnsi="Calibri" w:cs="Calibri"/>
+          <w:color w:val="000000"/>
+          <w:szCs w:val="24"/>
+          <w:lang w:val="fr-CH" w:eastAsia="fr-CH"/>
+        </w:rPr>
+        <w:t xml:space="preserve"> l’entrée PLAY sur le menu principale est choisie</w:t>
+      </w:r>
+      <w:r>
+        <w:rPr>
+          <w:rFonts w:ascii="Calibri" w:hAnsi="Calibri" w:cs="Calibri"/>
+          <w:color w:val="000000"/>
+          <w:szCs w:val="24"/>
+          <w:lang w:val="fr-CH" w:eastAsia="fr-CH"/>
+        </w:rPr>
+        <w:br/>
+      </w:r>
+      <w:r>
+        <w:rPr>
+          <w:rFonts w:ascii="Calibri" w:hAnsi="Calibri" w:cs="Calibri"/>
+          <w:color w:val="000000"/>
+          <w:szCs w:val="24"/>
+          <w:lang w:val="fr-CH" w:eastAsia="fr-CH"/>
+        </w:rPr>
+        <w:t>A la pression de enter</w:t>
+      </w:r>
+    </w:p>
+    <w:p>
+      <w:pPr>
+        <w:ind w:left="1416"/>
+        <w:rPr>
+          <w:rFonts w:ascii="Calibri" w:hAnsi="Calibri" w:cs="Calibri"/>
+          <w:color w:val="000000"/>
+          <w:szCs w:val="24"/>
+          <w:lang w:val="fr-CH" w:eastAsia="fr-CH"/>
+        </w:rPr>
+      </w:pPr>
+      <w:r>
+        <w:rPr>
+          <w:rFonts w:ascii="Calibri" w:hAnsi="Calibri" w:cs="Calibri"/>
+          <w:color w:val="000000"/>
+          <w:szCs w:val="24"/>
+          <w:lang w:val="fr-CH" w:eastAsia="fr-CH"/>
+        </w:rPr>
+        <w:t>Une page d’entrée de pseudo s’affiche</w:t>
+      </w:r>
+    </w:p>
+    <w:p>
+      <w:pPr>
+        <w:ind w:left="1416"/>
+        <w:rPr>
+          <w:rFonts w:ascii="Calibri" w:hAnsi="Calibri" w:cs="Calibri"/>
+          <w:color w:val="000000"/>
+          <w:szCs w:val="24"/>
+          <w:lang w:val="fr-CH" w:eastAsia="fr-CH"/>
+        </w:rPr>
+      </w:pPr>
+    </w:p>
+    <w:p>
+      <w:pPr>
+        <w:ind w:left="1416"/>
+        <w:rPr>
+          <w:rFonts w:ascii="Calibri" w:hAnsi="Calibri" w:cs="Calibri"/>
+          <w:color w:val="000000"/>
+          <w:szCs w:val="24"/>
+          <w:lang w:val="fr-CH" w:eastAsia="fr-CH"/>
+        </w:rPr>
+      </w:pPr>
+      <w:r>
+        <w:rPr>
+          <w:rFonts w:ascii="Calibri" w:hAnsi="Calibri" w:cs="Calibri"/>
+          <w:color w:val="000000"/>
+          <w:szCs w:val="24"/>
+          <w:lang w:val="fr-CH" w:eastAsia="fr-CH"/>
+        </w:rPr>
+        <w:t xml:space="preserve">Sur la page d’entré de pseudo </w:t>
+      </w:r>
+    </w:p>
+    <w:p>
+      <w:pPr>
+        <w:ind w:left="1416"/>
+        <w:rPr>
+          <w:rFonts w:ascii="Calibri" w:hAnsi="Calibri" w:cs="Calibri"/>
+          <w:color w:val="000000"/>
+          <w:szCs w:val="24"/>
+          <w:lang w:val="fr-CH" w:eastAsia="fr-CH"/>
+        </w:rPr>
+      </w:pPr>
+      <w:r>
+        <w:rPr>
+          <w:rFonts w:ascii="Calibri" w:hAnsi="Calibri" w:cs="Calibri"/>
+          <w:color w:val="000000"/>
+          <w:szCs w:val="24"/>
+          <w:lang w:val="fr-CH" w:eastAsia="fr-CH"/>
+        </w:rPr>
+        <w:t>A la pression de enter</w:t>
+      </w:r>
+      <w:r>
+        <w:rPr>
+          <w:rFonts w:ascii="Calibri" w:hAnsi="Calibri" w:cs="Calibri"/>
+          <w:color w:val="000000"/>
+          <w:szCs w:val="24"/>
+          <w:lang w:val="fr-CH" w:eastAsia="fr-CH"/>
+        </w:rPr>
+        <w:br/>
+      </w:r>
+      <w:r>
+        <w:rPr>
+          <w:rFonts w:ascii="Calibri" w:hAnsi="Calibri" w:cs="Calibri"/>
+          <w:color w:val="000000"/>
+          <w:szCs w:val="24"/>
+          <w:lang w:val="fr-CH" w:eastAsia="fr-CH"/>
+        </w:rPr>
+        <w:t>Le jeu se lance</w:t>
       </w:r>
     </w:p>
     <w:p>
       <w:pPr>
         <w:pStyle w:val="Titre2"/>
       </w:pPr>
-      <w:r>
-        <w:t>Compteur de vie</w:t>
-      </w:r>
-    </w:p>
+      <w:bookmarkStart w:id="7" w:name="_Toc120516497"/>
+      <w:r>
+        <w:t>Lancement de la partie</w:t>
+      </w:r>
+      <w:bookmarkEnd w:id="7"/>
+    </w:p>
+    <w:p/>
     <w:p>
       <w:pPr>
         <w:rPr>
@@ -3187,27 +3145,43 @@
           <w:szCs w:val="24"/>
           <w:lang w:val="fr-CH" w:eastAsia="fr-CH"/>
         </w:rPr>
-        <w:t>avoir un compteur de vie (3)</w:t>
-      </w:r>
-    </w:p>
-    <w:p>
-      <w:pPr>
-        <w:ind w:left="1416"/>
-        <w:rPr>
-          <w:rFonts w:ascii="Calibri" w:hAnsi="Calibri" w:cs="Calibri"/>
-          <w:color w:val="000000"/>
-          <w:szCs w:val="24"/>
-          <w:lang w:val="fr-CH" w:eastAsia="fr-CH"/>
-        </w:rPr>
-      </w:pPr>
-      <w:r>
-        <w:rPr>
-          <w:rFonts w:ascii="Calibri" w:hAnsi="Calibri" w:cs="Calibri"/>
-          <w:color w:val="000000"/>
-          <w:szCs w:val="24"/>
-          <w:lang w:val="fr-CH" w:eastAsia="fr-CH"/>
-        </w:rPr>
-        <w:t>Pour savoir combien de fois j’ai encore droit à l’erreur</w:t>
+        <w:t xml:space="preserve">que tous les éléments du jeu </w:t>
+      </w:r>
+      <w:r>
+        <w:rPr>
+          <w:rFonts w:ascii="Calibri" w:hAnsi="Calibri" w:cs="Calibri"/>
+          <w:color w:val="000000"/>
+          <w:szCs w:val="24"/>
+          <w:lang w:val="fr-CH" w:eastAsia="fr-CH"/>
+        </w:rPr>
+        <w:t>s’affichent</w:t>
+      </w:r>
+      <w:r>
+        <w:rPr>
+          <w:rFonts w:ascii="Calibri" w:hAnsi="Calibri" w:cs="Calibri"/>
+          <w:color w:val="000000"/>
+          <w:szCs w:val="24"/>
+          <w:lang w:val="fr-CH" w:eastAsia="fr-CH"/>
+        </w:rPr>
+        <w:t xml:space="preserve"> correctement</w:t>
+      </w:r>
+      <w:r>
+        <w:rPr>
+          <w:rFonts w:ascii="Calibri" w:hAnsi="Calibri" w:cs="Calibri"/>
+          <w:color w:val="000000"/>
+          <w:szCs w:val="24"/>
+          <w:lang w:val="fr-CH" w:eastAsia="fr-CH"/>
+        </w:rPr>
+        <w:br/>
+      </w:r>
+      <w:r>
+        <w:rPr>
+          <w:rFonts w:ascii="Calibri" w:hAnsi="Calibri" w:cs="Calibri"/>
+          <w:color w:val="000000"/>
+          <w:szCs w:val="24"/>
+          <w:lang w:val="fr-CH" w:eastAsia="fr-CH"/>
+        </w:rPr>
+        <w:t>Pour pouvoir jouer dans de bonnes conditions</w:t>
       </w:r>
     </w:p>
     <w:p>
@@ -3261,38 +3235,208 @@
           <w:szCs w:val="24"/>
           <w:lang w:val="fr-CH" w:eastAsia="fr-CH"/>
         </w:rPr>
-        <w:t>Un tir alien touche le vaisseau du joueur</w:t>
-      </w:r>
-    </w:p>
-    <w:p>
-      <w:pPr>
-        <w:ind w:left="1416"/>
-        <w:rPr>
-          <w:rFonts w:ascii="Calibri" w:hAnsi="Calibri" w:cs="Calibri"/>
-          <w:color w:val="000000"/>
-          <w:szCs w:val="24"/>
-          <w:lang w:val="fr-CH" w:eastAsia="fr-CH"/>
-        </w:rPr>
-      </w:pPr>
-      <w:r>
-        <w:rPr>
-          <w:rFonts w:ascii="Calibri" w:hAnsi="Calibri" w:cs="Calibri"/>
-          <w:color w:val="000000"/>
-          <w:szCs w:val="24"/>
-          <w:lang w:val="fr-CH" w:eastAsia="fr-CH"/>
-        </w:rPr>
-        <w:t>Le compteur fait disparaitre une vie</w:t>
+        <w:t>Au lancement de la partie</w:t>
+      </w:r>
+    </w:p>
+    <w:p>
+      <w:pPr>
+        <w:ind w:left="1416"/>
+        <w:rPr>
+          <w:rFonts w:ascii="Calibri" w:hAnsi="Calibri" w:cs="Calibri"/>
+          <w:color w:val="000000"/>
+          <w:szCs w:val="24"/>
+          <w:lang w:val="fr-CH" w:eastAsia="fr-CH"/>
+        </w:rPr>
+      </w:pPr>
+      <w:r>
+        <w:rPr>
+          <w:rFonts w:ascii="Calibri" w:hAnsi="Calibri" w:cs="Calibri"/>
+          <w:color w:val="000000"/>
+          <w:szCs w:val="24"/>
+          <w:lang w:val="fr-CH" w:eastAsia="fr-CH"/>
+        </w:rPr>
+        <w:t xml:space="preserve">Le compteur de vie s’affiche en haut </w:t>
+      </w:r>
+      <w:proofErr w:type="spellStart"/>
+      <w:r>
+        <w:rPr>
+          <w:rFonts w:ascii="Calibri" w:hAnsi="Calibri" w:cs="Calibri"/>
+          <w:color w:val="000000"/>
+          <w:szCs w:val="24"/>
+          <w:lang w:val="fr-CH" w:eastAsia="fr-CH"/>
+        </w:rPr>
+        <w:t>a</w:t>
+      </w:r>
+      <w:proofErr w:type="spellEnd"/>
+      <w:r>
+        <w:rPr>
+          <w:rFonts w:ascii="Calibri" w:hAnsi="Calibri" w:cs="Calibri"/>
+          <w:color w:val="000000"/>
+          <w:szCs w:val="24"/>
+          <w:lang w:val="fr-CH" w:eastAsia="fr-CH"/>
+        </w:rPr>
+        <w:t xml:space="preserve"> gauche de l’écran (3)</w:t>
+      </w:r>
+    </w:p>
+    <w:p>
+      <w:pPr>
+        <w:ind w:left="1416"/>
+        <w:rPr>
+          <w:rFonts w:ascii="Calibri" w:hAnsi="Calibri" w:cs="Calibri"/>
+          <w:color w:val="000000"/>
+          <w:szCs w:val="24"/>
+          <w:lang w:val="fr-CH" w:eastAsia="fr-CH"/>
+        </w:rPr>
+      </w:pPr>
+    </w:p>
+    <w:p>
+      <w:pPr>
+        <w:ind w:left="1416"/>
+        <w:rPr>
+          <w:rFonts w:ascii="Calibri" w:hAnsi="Calibri" w:cs="Calibri"/>
+          <w:color w:val="000000"/>
+          <w:szCs w:val="24"/>
+          <w:lang w:val="fr-CH" w:eastAsia="fr-CH"/>
+        </w:rPr>
+      </w:pPr>
+      <w:r>
+        <w:rPr>
+          <w:rFonts w:ascii="Calibri" w:hAnsi="Calibri" w:cs="Calibri"/>
+          <w:color w:val="000000"/>
+          <w:szCs w:val="24"/>
+          <w:lang w:val="fr-CH" w:eastAsia="fr-CH"/>
+        </w:rPr>
+        <w:t>Au lancement de la partie</w:t>
+      </w:r>
+    </w:p>
+    <w:p>
+      <w:pPr>
+        <w:ind w:left="1416"/>
+        <w:rPr>
+          <w:rFonts w:ascii="Calibri" w:hAnsi="Calibri" w:cs="Calibri"/>
+          <w:color w:val="000000"/>
+          <w:szCs w:val="24"/>
+          <w:lang w:val="fr-CH" w:eastAsia="fr-CH"/>
+        </w:rPr>
+      </w:pPr>
+      <w:r>
+        <w:rPr>
+          <w:rFonts w:ascii="Calibri" w:hAnsi="Calibri" w:cs="Calibri"/>
+          <w:color w:val="000000"/>
+          <w:szCs w:val="24"/>
+          <w:lang w:val="fr-CH" w:eastAsia="fr-CH"/>
+        </w:rPr>
+        <w:t>Les murs s’affichent entièrement (5)</w:t>
+      </w:r>
+    </w:p>
+    <w:p>
+      <w:pPr>
+        <w:ind w:left="1416"/>
+        <w:rPr>
+          <w:rFonts w:ascii="Calibri" w:hAnsi="Calibri" w:cs="Calibri"/>
+          <w:color w:val="000000"/>
+          <w:szCs w:val="24"/>
+          <w:lang w:val="fr-CH" w:eastAsia="fr-CH"/>
+        </w:rPr>
+      </w:pPr>
+    </w:p>
+    <w:p>
+      <w:pPr>
+        <w:ind w:left="1416"/>
+        <w:rPr>
+          <w:rFonts w:ascii="Calibri" w:hAnsi="Calibri" w:cs="Calibri"/>
+          <w:color w:val="000000"/>
+          <w:szCs w:val="24"/>
+          <w:lang w:val="fr-CH" w:eastAsia="fr-CH"/>
+        </w:rPr>
+      </w:pPr>
+      <w:r>
+        <w:rPr>
+          <w:rFonts w:ascii="Calibri" w:hAnsi="Calibri" w:cs="Calibri"/>
+          <w:color w:val="000000"/>
+          <w:szCs w:val="24"/>
+          <w:lang w:val="fr-CH" w:eastAsia="fr-CH"/>
+        </w:rPr>
+        <w:t>Au lancement de la partie</w:t>
+      </w:r>
+    </w:p>
+    <w:p>
+      <w:pPr>
+        <w:ind w:left="1416"/>
+        <w:rPr>
+          <w:rFonts w:ascii="Calibri" w:hAnsi="Calibri" w:cs="Calibri"/>
+          <w:color w:val="000000"/>
+          <w:szCs w:val="24"/>
+          <w:lang w:val="fr-CH" w:eastAsia="fr-CH"/>
+        </w:rPr>
+      </w:pPr>
+      <w:r>
+        <w:rPr>
+          <w:rFonts w:ascii="Calibri" w:hAnsi="Calibri" w:cs="Calibri"/>
+          <w:color w:val="000000"/>
+          <w:szCs w:val="24"/>
+          <w:lang w:val="fr-CH" w:eastAsia="fr-CH"/>
+        </w:rPr>
+        <w:t>Le compteur de score s’affiche en haut à droite</w:t>
+      </w:r>
+    </w:p>
+    <w:p>
+      <w:pPr>
+        <w:ind w:left="1416"/>
+        <w:rPr>
+          <w:rFonts w:ascii="Calibri" w:hAnsi="Calibri" w:cs="Calibri"/>
+          <w:color w:val="000000"/>
+          <w:szCs w:val="24"/>
+          <w:lang w:val="fr-CH" w:eastAsia="fr-CH"/>
+        </w:rPr>
+      </w:pPr>
+    </w:p>
+    <w:p>
+      <w:pPr>
+        <w:ind w:left="1416"/>
+        <w:rPr>
+          <w:rFonts w:ascii="Calibri" w:hAnsi="Calibri" w:cs="Calibri"/>
+          <w:color w:val="000000"/>
+          <w:szCs w:val="24"/>
+          <w:lang w:val="fr-CH" w:eastAsia="fr-CH"/>
+        </w:rPr>
+      </w:pPr>
+      <w:r>
+        <w:rPr>
+          <w:rFonts w:ascii="Calibri" w:hAnsi="Calibri" w:cs="Calibri"/>
+          <w:color w:val="000000"/>
+          <w:szCs w:val="24"/>
+          <w:lang w:val="fr-CH" w:eastAsia="fr-CH"/>
+        </w:rPr>
+        <w:t>Au lancement de la partie</w:t>
+      </w:r>
+    </w:p>
+    <w:p>
+      <w:pPr>
+        <w:ind w:left="1416"/>
+        <w:rPr>
+          <w:rFonts w:ascii="Calibri" w:hAnsi="Calibri" w:cs="Calibri"/>
+          <w:color w:val="000000"/>
+          <w:szCs w:val="24"/>
+          <w:lang w:val="fr-CH" w:eastAsia="fr-CH"/>
+        </w:rPr>
+      </w:pPr>
+      <w:r>
+        <w:rPr>
+          <w:rFonts w:ascii="Calibri" w:hAnsi="Calibri" w:cs="Calibri"/>
+          <w:color w:val="000000"/>
+          <w:szCs w:val="24"/>
+          <w:lang w:val="fr-CH" w:eastAsia="fr-CH"/>
+        </w:rPr>
+        <w:t>Les aliens s’affichent (3 ligne et 7 par lignes)</w:t>
       </w:r>
     </w:p>
     <w:p>
       <w:pPr>
         <w:pStyle w:val="Titre2"/>
-        <w:rPr>
-          <w:bCs/>
-        </w:rPr>
-      </w:pPr>
-      <w:r>
-        <w:t xml:space="preserve">Score en temps réel </w:t>
+      </w:pPr>
+      <w:r>
+        <w:t>Compteur de vie</w:t>
       </w:r>
     </w:p>
     <w:p>
@@ -3344,36 +3488,37 @@
           <w:lang w:val="fr-CH" w:eastAsia="fr-CH"/>
         </w:rPr>
         <w:br/>
-        <w:t>Je veux</w:t>
-      </w:r>
-      <w:r>
-        <w:rPr>
-          <w:rFonts w:ascii="Calibri" w:hAnsi="Calibri" w:cs="Calibri"/>
-          <w:color w:val="000000"/>
-          <w:szCs w:val="24"/>
-          <w:lang w:val="fr-CH" w:eastAsia="fr-CH"/>
-        </w:rPr>
-        <w:t xml:space="preserve"> que chaque alien détruit me rapporte des points</w:t>
-      </w:r>
-    </w:p>
-    <w:p>
-      <w:pPr>
-        <w:ind w:left="708" w:firstLine="708"/>
-        <w:rPr>
-          <w:rFonts w:ascii="Calibri" w:hAnsi="Calibri" w:cs="Calibri"/>
-          <w:color w:val="000000"/>
-          <w:szCs w:val="24"/>
-          <w:lang w:val="fr-CH" w:eastAsia="fr-CH"/>
-        </w:rPr>
-      </w:pPr>
-      <w:r>
-        <w:rPr>
-          <w:rFonts w:ascii="Calibri" w:hAnsi="Calibri" w:cs="Calibri"/>
-          <w:color w:val="000000"/>
-          <w:szCs w:val="24"/>
-          <w:lang w:val="fr-CH" w:eastAsia="fr-CH"/>
-        </w:rPr>
-        <w:t>Afin de battre mon highscore</w:t>
+        <w:t xml:space="preserve">Je veux </w:t>
+      </w:r>
+      <w:r>
+        <w:rPr>
+          <w:rFonts w:ascii="Calibri" w:hAnsi="Calibri" w:cs="Calibri"/>
+          <w:color w:val="000000"/>
+          <w:szCs w:val="24"/>
+          <w:lang w:val="fr-CH" w:eastAsia="fr-CH"/>
+        </w:rPr>
+        <w:t>avoir un compteur de vie (3)</w:t>
+      </w:r>
+    </w:p>
+    <w:p>
+      <w:pPr>
+        <w:ind w:left="1416"/>
+        <w:rPr>
+          <w:rFonts w:ascii="Calibri" w:hAnsi="Calibri" w:cs="Calibri"/>
+          <w:color w:val="000000"/>
+          <w:szCs w:val="24"/>
+          <w:lang w:val="fr-CH" w:eastAsia="fr-CH"/>
+        </w:rPr>
+      </w:pPr>
+      <w:r>
+        <w:rPr>
+          <w:rFonts w:ascii="Calibri" w:hAnsi="Calibri" w:cs="Calibri"/>
+          <w:color w:val="000000"/>
+          <w:szCs w:val="24"/>
+          <w:lang w:val="fr-CH" w:eastAsia="fr-CH"/>
+        </w:rPr>
+        <w:lastRenderedPageBreak/>
+        <w:t>Pour savoir combien de fois j’ai encore droit à l’erreur</w:t>
       </w:r>
     </w:p>
     <w:p>
@@ -3427,189 +3572,38 @@
           <w:szCs w:val="24"/>
           <w:lang w:val="fr-CH" w:eastAsia="fr-CH"/>
         </w:rPr>
-        <w:t>Le vaisseau du joueur est touché</w:t>
-      </w:r>
-    </w:p>
-    <w:p>
-      <w:pPr>
-        <w:ind w:left="1416"/>
-        <w:rPr>
-          <w:rFonts w:ascii="Calibri" w:hAnsi="Calibri" w:cs="Calibri"/>
-          <w:color w:val="000000"/>
-          <w:szCs w:val="24"/>
-          <w:lang w:val="fr-CH" w:eastAsia="fr-CH"/>
-        </w:rPr>
-      </w:pPr>
-      <w:r>
-        <w:rPr>
-          <w:rFonts w:ascii="Calibri" w:hAnsi="Calibri" w:cs="Calibri"/>
-          <w:color w:val="000000"/>
-          <w:szCs w:val="24"/>
-          <w:lang w:val="fr-CH" w:eastAsia="fr-CH"/>
-        </w:rPr>
-        <w:t>Le joueur perd des points (100)</w:t>
-      </w:r>
-    </w:p>
-    <w:p>
-      <w:pPr>
-        <w:ind w:left="1416"/>
-        <w:rPr>
-          <w:rFonts w:ascii="Calibri" w:hAnsi="Calibri" w:cs="Calibri"/>
-          <w:color w:val="000000"/>
-          <w:szCs w:val="24"/>
-          <w:lang w:val="fr-CH" w:eastAsia="fr-CH"/>
-        </w:rPr>
-      </w:pPr>
-    </w:p>
-    <w:p>
-      <w:pPr>
-        <w:ind w:left="1416"/>
-        <w:rPr>
-          <w:rFonts w:ascii="Calibri" w:hAnsi="Calibri" w:cs="Calibri"/>
-          <w:color w:val="000000"/>
-          <w:szCs w:val="24"/>
-          <w:lang w:val="fr-CH" w:eastAsia="fr-CH"/>
-        </w:rPr>
-      </w:pPr>
-      <w:r>
-        <w:rPr>
-          <w:rFonts w:ascii="Calibri" w:hAnsi="Calibri" w:cs="Calibri"/>
-          <w:color w:val="000000"/>
-          <w:szCs w:val="24"/>
-          <w:lang w:val="fr-CH" w:eastAsia="fr-CH"/>
-        </w:rPr>
-        <w:t>Un alien de type A est détruit</w:t>
-      </w:r>
-    </w:p>
-    <w:p>
-      <w:pPr>
-        <w:ind w:left="1416"/>
-        <w:rPr>
-          <w:rFonts w:ascii="Calibri" w:hAnsi="Calibri" w:cs="Calibri"/>
-          <w:color w:val="000000"/>
-          <w:szCs w:val="24"/>
-          <w:lang w:val="fr-CH" w:eastAsia="fr-CH"/>
-        </w:rPr>
-      </w:pPr>
-      <w:r>
-        <w:rPr>
-          <w:rFonts w:ascii="Calibri" w:hAnsi="Calibri" w:cs="Calibri"/>
-          <w:color w:val="000000"/>
-          <w:szCs w:val="24"/>
-          <w:lang w:val="fr-CH" w:eastAsia="fr-CH"/>
-        </w:rPr>
-        <w:lastRenderedPageBreak/>
-        <w:t>Le score augmente de 10 points</w:t>
-      </w:r>
-    </w:p>
-    <w:p>
-      <w:pPr>
-        <w:ind w:left="1416"/>
-        <w:rPr>
-          <w:rFonts w:ascii="Calibri" w:hAnsi="Calibri" w:cs="Calibri"/>
-          <w:color w:val="000000"/>
-          <w:szCs w:val="24"/>
-          <w:lang w:val="fr-CH" w:eastAsia="fr-CH"/>
-        </w:rPr>
-      </w:pPr>
-    </w:p>
-    <w:p>
-      <w:pPr>
-        <w:ind w:left="1416"/>
-        <w:rPr>
-          <w:rFonts w:ascii="Calibri" w:hAnsi="Calibri" w:cs="Calibri"/>
-          <w:color w:val="000000"/>
-          <w:szCs w:val="24"/>
-          <w:lang w:val="fr-CH" w:eastAsia="fr-CH"/>
-        </w:rPr>
-      </w:pPr>
-      <w:r>
-        <w:rPr>
-          <w:rFonts w:ascii="Calibri" w:hAnsi="Calibri" w:cs="Calibri"/>
-          <w:color w:val="000000"/>
-          <w:szCs w:val="24"/>
-          <w:lang w:val="fr-CH" w:eastAsia="fr-CH"/>
-        </w:rPr>
-        <w:t>Un alien de type B est détruit</w:t>
-      </w:r>
-    </w:p>
-    <w:p>
-      <w:pPr>
-        <w:ind w:left="1416"/>
-        <w:rPr>
-          <w:rFonts w:ascii="Calibri" w:hAnsi="Calibri" w:cs="Calibri"/>
-          <w:color w:val="000000"/>
-          <w:szCs w:val="24"/>
-          <w:lang w:val="fr-CH" w:eastAsia="fr-CH"/>
-        </w:rPr>
-      </w:pPr>
-      <w:r>
-        <w:rPr>
-          <w:rFonts w:ascii="Calibri" w:hAnsi="Calibri" w:cs="Calibri"/>
-          <w:color w:val="000000"/>
-          <w:szCs w:val="24"/>
-          <w:lang w:val="fr-CH" w:eastAsia="fr-CH"/>
-        </w:rPr>
-        <w:t>Le score augmente de 20 points</w:t>
-      </w:r>
-    </w:p>
-    <w:p>
-      <w:pPr>
-        <w:ind w:left="1416"/>
-        <w:rPr>
-          <w:rFonts w:ascii="Calibri" w:hAnsi="Calibri" w:cs="Calibri"/>
-          <w:color w:val="000000"/>
-          <w:szCs w:val="24"/>
-          <w:lang w:val="fr-CH" w:eastAsia="fr-CH"/>
-        </w:rPr>
-      </w:pPr>
-    </w:p>
-    <w:p>
-      <w:pPr>
-        <w:ind w:left="1416"/>
-        <w:rPr>
-          <w:rFonts w:ascii="Calibri" w:hAnsi="Calibri" w:cs="Calibri"/>
-          <w:color w:val="000000"/>
-          <w:szCs w:val="24"/>
-          <w:lang w:val="fr-CH" w:eastAsia="fr-CH"/>
-        </w:rPr>
-      </w:pPr>
-      <w:r>
-        <w:rPr>
-          <w:rFonts w:ascii="Calibri" w:hAnsi="Calibri" w:cs="Calibri"/>
-          <w:color w:val="000000"/>
-          <w:szCs w:val="24"/>
-          <w:lang w:val="fr-CH" w:eastAsia="fr-CH"/>
-        </w:rPr>
-        <w:t>Un alien de type C est détruit</w:t>
-      </w:r>
-    </w:p>
-    <w:p>
-      <w:pPr>
-        <w:ind w:left="1416"/>
-        <w:rPr>
-          <w:rFonts w:ascii="Calibri" w:hAnsi="Calibri" w:cs="Calibri"/>
-          <w:color w:val="000000"/>
-          <w:szCs w:val="24"/>
-          <w:lang w:val="fr-CH" w:eastAsia="fr-CH"/>
-        </w:rPr>
-      </w:pPr>
-      <w:r>
-        <w:rPr>
-          <w:rFonts w:ascii="Calibri" w:hAnsi="Calibri" w:cs="Calibri"/>
-          <w:color w:val="000000"/>
-          <w:szCs w:val="24"/>
-          <w:lang w:val="fr-CH" w:eastAsia="fr-CH"/>
-        </w:rPr>
-        <w:t>Le score augmente de 30 points</w:t>
+        <w:t>Un tir alien touche le vaisseau du joueur</w:t>
+      </w:r>
+    </w:p>
+    <w:p>
+      <w:pPr>
+        <w:ind w:left="1416"/>
+        <w:rPr>
+          <w:rFonts w:ascii="Calibri" w:hAnsi="Calibri" w:cs="Calibri"/>
+          <w:color w:val="000000"/>
+          <w:szCs w:val="24"/>
+          <w:lang w:val="fr-CH" w:eastAsia="fr-CH"/>
+        </w:rPr>
+      </w:pPr>
+      <w:r>
+        <w:rPr>
+          <w:rFonts w:ascii="Calibri" w:hAnsi="Calibri" w:cs="Calibri"/>
+          <w:color w:val="000000"/>
+          <w:szCs w:val="24"/>
+          <w:lang w:val="fr-CH" w:eastAsia="fr-CH"/>
+        </w:rPr>
+        <w:t>Le compteur fait disparaitre une vie</w:t>
       </w:r>
     </w:p>
     <w:p>
       <w:pPr>
         <w:pStyle w:val="Titre2"/>
-      </w:pPr>
-      <w:r>
-        <w:t>Déplacement du vaisseau du joueur</w:t>
+        <w:rPr>
+          <w:bCs/>
+        </w:rPr>
+      </w:pPr>
+      <w:r>
+        <w:t xml:space="preserve">Score en temps réel </w:t>
       </w:r>
     </w:p>
     <w:p>
@@ -3661,43 +3655,36 @@
           <w:lang w:val="fr-CH" w:eastAsia="fr-CH"/>
         </w:rPr>
         <w:br/>
-        <w:t xml:space="preserve">Je veux </w:t>
-      </w:r>
-      <w:r>
-        <w:rPr>
-          <w:rFonts w:ascii="Calibri" w:hAnsi="Calibri" w:cs="Calibri"/>
-          <w:color w:val="000000"/>
-          <w:szCs w:val="24"/>
-          <w:lang w:val="fr-CH" w:eastAsia="fr-CH"/>
-        </w:rPr>
-        <w:t>pouvoir déplacer mon vaisseau de manière horizontal</w:t>
-      </w:r>
-      <w:r>
-        <w:rPr>
-          <w:rFonts w:ascii="Calibri" w:hAnsi="Calibri" w:cs="Calibri"/>
-          <w:color w:val="000000"/>
-          <w:szCs w:val="24"/>
-          <w:lang w:val="fr-CH" w:eastAsia="fr-CH"/>
-        </w:rPr>
-        <w:br/>
-      </w:r>
-      <w:r>
-        <w:rPr>
-          <w:rFonts w:ascii="Calibri" w:hAnsi="Calibri" w:cs="Calibri"/>
-          <w:color w:val="000000"/>
-          <w:szCs w:val="24"/>
-          <w:lang w:val="fr-CH" w:eastAsia="fr-CH"/>
-        </w:rPr>
-        <w:t xml:space="preserve">Pour </w:t>
-      </w:r>
-      <w:r>
-        <w:rPr>
-          <w:rFonts w:ascii="Calibri" w:hAnsi="Calibri" w:cs="Calibri"/>
-          <w:color w:val="000000"/>
-          <w:szCs w:val="24"/>
-          <w:lang w:val="fr-CH" w:eastAsia="fr-CH"/>
-        </w:rPr>
-        <w:t>pouvoir esquiver les tirs ennemis et me positionné pour tirer sur les ennemis</w:t>
+        <w:t>Je veux</w:t>
+      </w:r>
+      <w:r>
+        <w:rPr>
+          <w:rFonts w:ascii="Calibri" w:hAnsi="Calibri" w:cs="Calibri"/>
+          <w:color w:val="000000"/>
+          <w:szCs w:val="24"/>
+          <w:lang w:val="fr-CH" w:eastAsia="fr-CH"/>
+        </w:rPr>
+        <w:t xml:space="preserve"> que chaque alien détruit me rapporte des points</w:t>
+      </w:r>
+    </w:p>
+    <w:p>
+      <w:pPr>
+        <w:ind w:left="708" w:firstLine="708"/>
+        <w:rPr>
+          <w:rFonts w:ascii="Calibri" w:hAnsi="Calibri" w:cs="Calibri"/>
+          <w:color w:val="000000"/>
+          <w:szCs w:val="24"/>
+          <w:lang w:val="fr-CH" w:eastAsia="fr-CH"/>
+        </w:rPr>
+      </w:pPr>
+      <w:r>
+        <w:rPr>
+          <w:rFonts w:ascii="Calibri" w:hAnsi="Calibri" w:cs="Calibri"/>
+          <w:color w:val="000000"/>
+          <w:szCs w:val="24"/>
+          <w:lang w:val="fr-CH" w:eastAsia="fr-CH"/>
+        </w:rPr>
+        <w:t>Afin de battre mon highscore</w:t>
       </w:r>
     </w:p>
     <w:p>
@@ -3751,6 +3738,329 @@
           <w:szCs w:val="24"/>
           <w:lang w:val="fr-CH" w:eastAsia="fr-CH"/>
         </w:rPr>
+        <w:t>Le vaisseau du joueur est touché</w:t>
+      </w:r>
+    </w:p>
+    <w:p>
+      <w:pPr>
+        <w:ind w:left="1416"/>
+        <w:rPr>
+          <w:rFonts w:ascii="Calibri" w:hAnsi="Calibri" w:cs="Calibri"/>
+          <w:color w:val="000000"/>
+          <w:szCs w:val="24"/>
+          <w:lang w:val="fr-CH" w:eastAsia="fr-CH"/>
+        </w:rPr>
+      </w:pPr>
+      <w:r>
+        <w:rPr>
+          <w:rFonts w:ascii="Calibri" w:hAnsi="Calibri" w:cs="Calibri"/>
+          <w:color w:val="000000"/>
+          <w:szCs w:val="24"/>
+          <w:lang w:val="fr-CH" w:eastAsia="fr-CH"/>
+        </w:rPr>
+        <w:t>Le joueur perd des points (100)</w:t>
+      </w:r>
+    </w:p>
+    <w:p>
+      <w:pPr>
+        <w:ind w:left="1416"/>
+        <w:rPr>
+          <w:rFonts w:ascii="Calibri" w:hAnsi="Calibri" w:cs="Calibri"/>
+          <w:color w:val="000000"/>
+          <w:szCs w:val="24"/>
+          <w:lang w:val="fr-CH" w:eastAsia="fr-CH"/>
+        </w:rPr>
+      </w:pPr>
+    </w:p>
+    <w:p>
+      <w:pPr>
+        <w:ind w:left="1416"/>
+        <w:rPr>
+          <w:rFonts w:ascii="Calibri" w:hAnsi="Calibri" w:cs="Calibri"/>
+          <w:color w:val="000000"/>
+          <w:szCs w:val="24"/>
+          <w:lang w:val="fr-CH" w:eastAsia="fr-CH"/>
+        </w:rPr>
+      </w:pPr>
+      <w:r>
+        <w:rPr>
+          <w:rFonts w:ascii="Calibri" w:hAnsi="Calibri" w:cs="Calibri"/>
+          <w:color w:val="000000"/>
+          <w:szCs w:val="24"/>
+          <w:lang w:val="fr-CH" w:eastAsia="fr-CH"/>
+        </w:rPr>
+        <w:t>Un alien de type A est détruit</w:t>
+      </w:r>
+    </w:p>
+    <w:p>
+      <w:pPr>
+        <w:ind w:left="1416"/>
+        <w:rPr>
+          <w:rFonts w:ascii="Calibri" w:hAnsi="Calibri" w:cs="Calibri"/>
+          <w:color w:val="000000"/>
+          <w:szCs w:val="24"/>
+          <w:lang w:val="fr-CH" w:eastAsia="fr-CH"/>
+        </w:rPr>
+      </w:pPr>
+      <w:r>
+        <w:rPr>
+          <w:rFonts w:ascii="Calibri" w:hAnsi="Calibri" w:cs="Calibri"/>
+          <w:color w:val="000000"/>
+          <w:szCs w:val="24"/>
+          <w:lang w:val="fr-CH" w:eastAsia="fr-CH"/>
+        </w:rPr>
+        <w:t>Le score augmente de 10 points</w:t>
+      </w:r>
+    </w:p>
+    <w:p>
+      <w:pPr>
+        <w:ind w:left="1416"/>
+        <w:rPr>
+          <w:rFonts w:ascii="Calibri" w:hAnsi="Calibri" w:cs="Calibri"/>
+          <w:color w:val="000000"/>
+          <w:szCs w:val="24"/>
+          <w:lang w:val="fr-CH" w:eastAsia="fr-CH"/>
+        </w:rPr>
+      </w:pPr>
+    </w:p>
+    <w:p>
+      <w:pPr>
+        <w:ind w:left="1416"/>
+        <w:rPr>
+          <w:rFonts w:ascii="Calibri" w:hAnsi="Calibri" w:cs="Calibri"/>
+          <w:color w:val="000000"/>
+          <w:szCs w:val="24"/>
+          <w:lang w:val="fr-CH" w:eastAsia="fr-CH"/>
+        </w:rPr>
+      </w:pPr>
+      <w:r>
+        <w:rPr>
+          <w:rFonts w:ascii="Calibri" w:hAnsi="Calibri" w:cs="Calibri"/>
+          <w:color w:val="000000"/>
+          <w:szCs w:val="24"/>
+          <w:lang w:val="fr-CH" w:eastAsia="fr-CH"/>
+        </w:rPr>
+        <w:t>Un alien de type B est détruit</w:t>
+      </w:r>
+    </w:p>
+    <w:p>
+      <w:pPr>
+        <w:ind w:left="1416"/>
+        <w:rPr>
+          <w:rFonts w:ascii="Calibri" w:hAnsi="Calibri" w:cs="Calibri"/>
+          <w:color w:val="000000"/>
+          <w:szCs w:val="24"/>
+          <w:lang w:val="fr-CH" w:eastAsia="fr-CH"/>
+        </w:rPr>
+      </w:pPr>
+      <w:r>
+        <w:rPr>
+          <w:rFonts w:ascii="Calibri" w:hAnsi="Calibri" w:cs="Calibri"/>
+          <w:color w:val="000000"/>
+          <w:szCs w:val="24"/>
+          <w:lang w:val="fr-CH" w:eastAsia="fr-CH"/>
+        </w:rPr>
+        <w:t>Le score augmente de 20 points</w:t>
+      </w:r>
+    </w:p>
+    <w:p>
+      <w:pPr>
+        <w:ind w:left="1416"/>
+        <w:rPr>
+          <w:rFonts w:ascii="Calibri" w:hAnsi="Calibri" w:cs="Calibri"/>
+          <w:color w:val="000000"/>
+          <w:szCs w:val="24"/>
+          <w:lang w:val="fr-CH" w:eastAsia="fr-CH"/>
+        </w:rPr>
+      </w:pPr>
+    </w:p>
+    <w:p>
+      <w:pPr>
+        <w:ind w:left="1416"/>
+        <w:rPr>
+          <w:rFonts w:ascii="Calibri" w:hAnsi="Calibri" w:cs="Calibri"/>
+          <w:color w:val="000000"/>
+          <w:szCs w:val="24"/>
+          <w:lang w:val="fr-CH" w:eastAsia="fr-CH"/>
+        </w:rPr>
+      </w:pPr>
+      <w:r>
+        <w:rPr>
+          <w:rFonts w:ascii="Calibri" w:hAnsi="Calibri" w:cs="Calibri"/>
+          <w:color w:val="000000"/>
+          <w:szCs w:val="24"/>
+          <w:lang w:val="fr-CH" w:eastAsia="fr-CH"/>
+        </w:rPr>
+        <w:t>Un alien de type C est détruit</w:t>
+      </w:r>
+    </w:p>
+    <w:p>
+      <w:pPr>
+        <w:ind w:left="1416"/>
+        <w:rPr>
+          <w:rFonts w:ascii="Calibri" w:hAnsi="Calibri" w:cs="Calibri"/>
+          <w:color w:val="000000"/>
+          <w:szCs w:val="24"/>
+          <w:lang w:val="fr-CH" w:eastAsia="fr-CH"/>
+        </w:rPr>
+      </w:pPr>
+      <w:r>
+        <w:rPr>
+          <w:rFonts w:ascii="Calibri" w:hAnsi="Calibri" w:cs="Calibri"/>
+          <w:color w:val="000000"/>
+          <w:szCs w:val="24"/>
+          <w:lang w:val="fr-CH" w:eastAsia="fr-CH"/>
+        </w:rPr>
+        <w:t>Le score augmente de 30 points</w:t>
+      </w:r>
+    </w:p>
+    <w:p>
+      <w:pPr>
+        <w:pStyle w:val="Titre2"/>
+      </w:pPr>
+      <w:r>
+        <w:t>Déplacement du vaisseau du joueur</w:t>
+      </w:r>
+    </w:p>
+    <w:p>
+      <w:pPr>
+        <w:rPr>
+          <w:b/>
+          <w:bCs/>
+        </w:rPr>
+      </w:pPr>
+      <w:r>
+        <w:rPr>
+          <w:b/>
+          <w:bCs/>
+        </w:rPr>
+        <w:t>Description</w:t>
+      </w:r>
+      <w:r>
+        <w:rPr>
+          <w:b/>
+          <w:bCs/>
+        </w:rPr>
+        <w:t xml:space="preserve"> : </w:t>
+      </w:r>
+    </w:p>
+    <w:p>
+      <w:pPr>
+        <w:ind w:left="1416"/>
+        <w:rPr>
+          <w:rFonts w:ascii="Calibri" w:hAnsi="Calibri" w:cs="Calibri"/>
+          <w:color w:val="000000"/>
+          <w:szCs w:val="24"/>
+          <w:lang w:val="fr-CH" w:eastAsia="fr-CH"/>
+        </w:rPr>
+      </w:pPr>
+      <w:r>
+        <w:rPr>
+          <w:rFonts w:ascii="Calibri" w:hAnsi="Calibri" w:cs="Calibri"/>
+          <w:color w:val="000000"/>
+          <w:szCs w:val="24"/>
+          <w:lang w:val="fr-CH" w:eastAsia="fr-CH"/>
+        </w:rPr>
+        <w:t>En tant que joueur,</w:t>
+      </w:r>
+      <w:r>
+        <w:rPr>
+          <w:rFonts w:ascii="Calibri" w:hAnsi="Calibri" w:cs="Calibri"/>
+          <w:color w:val="000000"/>
+          <w:szCs w:val="24"/>
+          <w:lang w:val="fr-CH" w:eastAsia="fr-CH"/>
+        </w:rPr>
+        <w:br/>
+        <w:t xml:space="preserve">Je veux </w:t>
+      </w:r>
+      <w:r>
+        <w:rPr>
+          <w:rFonts w:ascii="Calibri" w:hAnsi="Calibri" w:cs="Calibri"/>
+          <w:color w:val="000000"/>
+          <w:szCs w:val="24"/>
+          <w:lang w:val="fr-CH" w:eastAsia="fr-CH"/>
+        </w:rPr>
+        <w:t>pouvoir déplacer mon vaisseau de manière horizontal</w:t>
+      </w:r>
+      <w:r>
+        <w:rPr>
+          <w:rFonts w:ascii="Calibri" w:hAnsi="Calibri" w:cs="Calibri"/>
+          <w:color w:val="000000"/>
+          <w:szCs w:val="24"/>
+          <w:lang w:val="fr-CH" w:eastAsia="fr-CH"/>
+        </w:rPr>
+        <w:br/>
+      </w:r>
+      <w:r>
+        <w:rPr>
+          <w:rFonts w:ascii="Calibri" w:hAnsi="Calibri" w:cs="Calibri"/>
+          <w:color w:val="000000"/>
+          <w:szCs w:val="24"/>
+          <w:lang w:val="fr-CH" w:eastAsia="fr-CH"/>
+        </w:rPr>
+        <w:t xml:space="preserve">Pour </w:t>
+      </w:r>
+      <w:r>
+        <w:rPr>
+          <w:rFonts w:ascii="Calibri" w:hAnsi="Calibri" w:cs="Calibri"/>
+          <w:color w:val="000000"/>
+          <w:szCs w:val="24"/>
+          <w:lang w:val="fr-CH" w:eastAsia="fr-CH"/>
+        </w:rPr>
+        <w:t>pouvoir esquiver les tirs ennemis et me positionné pour tirer sur les ennemis</w:t>
+      </w:r>
+    </w:p>
+    <w:p>
+      <w:pPr>
+        <w:rPr>
+          <w:rFonts w:ascii="Calibri" w:hAnsi="Calibri" w:cs="Calibri"/>
+          <w:b/>
+          <w:bCs/>
+          <w:color w:val="000000"/>
+          <w:szCs w:val="24"/>
+          <w:lang w:val="fr-CH" w:eastAsia="fr-CH"/>
+        </w:rPr>
+      </w:pPr>
+      <w:r>
+        <w:rPr>
+          <w:rFonts w:cs="Arial"/>
+          <w:b/>
+          <w:bCs/>
+          <w:color w:val="000000"/>
+          <w:szCs w:val="24"/>
+          <w:lang w:val="fr-CH" w:eastAsia="fr-CH"/>
+        </w:rPr>
+        <w:t>Tests</w:t>
+      </w:r>
+      <w:r>
+        <w:rPr>
+          <w:rFonts w:ascii="Calibri" w:hAnsi="Calibri" w:cs="Calibri"/>
+          <w:b/>
+          <w:bCs/>
+          <w:color w:val="000000"/>
+          <w:szCs w:val="24"/>
+          <w:lang w:val="fr-CH" w:eastAsia="fr-CH"/>
+        </w:rPr>
+        <w:t> :</w:t>
+      </w:r>
+    </w:p>
+    <w:p>
+      <w:pPr>
+        <w:ind w:left="1416"/>
+        <w:rPr>
+          <w:rFonts w:ascii="Calibri" w:hAnsi="Calibri" w:cs="Calibri"/>
+          <w:color w:val="000000"/>
+          <w:szCs w:val="24"/>
+          <w:lang w:val="fr-CH" w:eastAsia="fr-CH"/>
+        </w:rPr>
+      </w:pPr>
+      <w:r>
+        <w:rPr>
+          <w:rFonts w:ascii="Calibri" w:hAnsi="Calibri" w:cs="Calibri"/>
+          <w:color w:val="000000"/>
+          <w:szCs w:val="24"/>
+          <w:lang w:val="fr-CH" w:eastAsia="fr-CH"/>
+        </w:rPr>
         <w:t>En jeu</w:t>
       </w:r>
     </w:p>
@@ -4009,31 +4319,1002 @@
     </w:p>
     <w:p>
       <w:pPr>
-        <w:rPr>
-          <w:rFonts w:ascii="Calibri" w:hAnsi="Calibri" w:cs="Calibri"/>
-          <w:color w:val="000000"/>
-          <w:szCs w:val="24"/>
-          <w:lang w:val="fr-CH" w:eastAsia="fr-CH"/>
-        </w:rPr>
-      </w:pPr>
-    </w:p>
-    <w:p>
-      <w:pPr>
-        <w:rPr>
-          <w:rFonts w:ascii="Calibri" w:hAnsi="Calibri" w:cs="Calibri"/>
-          <w:color w:val="000000"/>
-          <w:szCs w:val="24"/>
-          <w:lang w:val="fr-CH" w:eastAsia="fr-CH"/>
-        </w:rPr>
-      </w:pPr>
-      <w:r>
-        <w:rPr>
-          <w:rFonts w:ascii="Calibri" w:hAnsi="Calibri" w:cs="Calibri"/>
-          <w:color w:val="000000"/>
-          <w:szCs w:val="24"/>
-          <w:lang w:val="fr-CH" w:eastAsia="fr-CH"/>
-        </w:rPr>
-        <w:br w:type="page"/>
+        <w:pStyle w:val="Titre2"/>
+        <w:rPr>
+          <w:bCs/>
+        </w:rPr>
+      </w:pPr>
+      <w:r>
+        <w:lastRenderedPageBreak/>
+        <w:t>Tir du vaisseau du joueur</w:t>
+      </w:r>
+    </w:p>
+    <w:p>
+      <w:pPr>
+        <w:rPr>
+          <w:b/>
+          <w:bCs/>
+        </w:rPr>
+      </w:pPr>
+      <w:r>
+        <w:rPr>
+          <w:b/>
+          <w:bCs/>
+        </w:rPr>
+        <w:t>Description</w:t>
+      </w:r>
+      <w:r>
+        <w:rPr>
+          <w:b/>
+          <w:bCs/>
+        </w:rPr>
+        <w:t xml:space="preserve"> : </w:t>
+      </w:r>
+    </w:p>
+    <w:p>
+      <w:pPr>
+        <w:ind w:left="1416"/>
+        <w:rPr>
+          <w:rFonts w:ascii="Calibri" w:hAnsi="Calibri" w:cs="Calibri"/>
+          <w:color w:val="000000"/>
+          <w:szCs w:val="24"/>
+          <w:lang w:val="fr-CH" w:eastAsia="fr-CH"/>
+        </w:rPr>
+      </w:pPr>
+      <w:r>
+        <w:rPr>
+          <w:rFonts w:ascii="Calibri" w:hAnsi="Calibri" w:cs="Calibri"/>
+          <w:color w:val="000000"/>
+          <w:szCs w:val="24"/>
+          <w:lang w:val="fr-CH" w:eastAsia="fr-CH"/>
+        </w:rPr>
+        <w:t>En tant que joueur,</w:t>
+      </w:r>
+      <w:r>
+        <w:rPr>
+          <w:rFonts w:ascii="Calibri" w:hAnsi="Calibri" w:cs="Calibri"/>
+          <w:color w:val="000000"/>
+          <w:szCs w:val="24"/>
+          <w:lang w:val="fr-CH" w:eastAsia="fr-CH"/>
+        </w:rPr>
+        <w:br/>
+        <w:t xml:space="preserve">Je veux </w:t>
+      </w:r>
+      <w:r>
+        <w:rPr>
+          <w:rFonts w:ascii="Calibri" w:hAnsi="Calibri" w:cs="Calibri"/>
+          <w:color w:val="000000"/>
+          <w:szCs w:val="24"/>
+          <w:lang w:val="fr-CH" w:eastAsia="fr-CH"/>
+        </w:rPr>
+        <w:t xml:space="preserve">pouvoir </w:t>
+      </w:r>
+      <w:r>
+        <w:rPr>
+          <w:rFonts w:ascii="Calibri" w:hAnsi="Calibri" w:cs="Calibri"/>
+          <w:color w:val="000000"/>
+          <w:szCs w:val="24"/>
+          <w:lang w:val="fr-CH" w:eastAsia="fr-CH"/>
+        </w:rPr>
+        <w:t>tirer vers le haut avec mon vaisseau</w:t>
+      </w:r>
+      <w:r>
+        <w:rPr>
+          <w:rFonts w:ascii="Calibri" w:hAnsi="Calibri" w:cs="Calibri"/>
+          <w:color w:val="000000"/>
+          <w:szCs w:val="24"/>
+          <w:lang w:val="fr-CH" w:eastAsia="fr-CH"/>
+        </w:rPr>
+        <w:br/>
+      </w:r>
+      <w:r>
+        <w:rPr>
+          <w:rFonts w:ascii="Calibri" w:hAnsi="Calibri" w:cs="Calibri"/>
+          <w:color w:val="000000"/>
+          <w:szCs w:val="24"/>
+          <w:lang w:val="fr-CH" w:eastAsia="fr-CH"/>
+        </w:rPr>
+        <w:t xml:space="preserve">Pour pouvoir </w:t>
+      </w:r>
+      <w:r>
+        <w:rPr>
+          <w:rFonts w:ascii="Calibri" w:hAnsi="Calibri" w:cs="Calibri"/>
+          <w:color w:val="000000"/>
+          <w:szCs w:val="24"/>
+          <w:lang w:val="fr-CH" w:eastAsia="fr-CH"/>
+        </w:rPr>
+        <w:t>détruire les aliens</w:t>
+      </w:r>
+    </w:p>
+    <w:p>
+      <w:pPr>
+        <w:rPr>
+          <w:rFonts w:ascii="Calibri" w:hAnsi="Calibri" w:cs="Calibri"/>
+          <w:b/>
+          <w:bCs/>
+          <w:color w:val="000000"/>
+          <w:szCs w:val="24"/>
+          <w:lang w:val="fr-CH" w:eastAsia="fr-CH"/>
+        </w:rPr>
+      </w:pPr>
+      <w:r>
+        <w:rPr>
+          <w:rFonts w:cs="Arial"/>
+          <w:b/>
+          <w:bCs/>
+          <w:color w:val="000000"/>
+          <w:szCs w:val="24"/>
+          <w:lang w:val="fr-CH" w:eastAsia="fr-CH"/>
+        </w:rPr>
+        <w:t>Tests</w:t>
+      </w:r>
+      <w:r>
+        <w:rPr>
+          <w:rFonts w:ascii="Calibri" w:hAnsi="Calibri" w:cs="Calibri"/>
+          <w:b/>
+          <w:bCs/>
+          <w:color w:val="000000"/>
+          <w:szCs w:val="24"/>
+          <w:lang w:val="fr-CH" w:eastAsia="fr-CH"/>
+        </w:rPr>
+        <w:t> :</w:t>
+      </w:r>
+    </w:p>
+    <w:p>
+      <w:pPr>
+        <w:ind w:left="1416"/>
+        <w:rPr>
+          <w:rFonts w:ascii="Calibri" w:hAnsi="Calibri" w:cs="Calibri"/>
+          <w:color w:val="000000"/>
+          <w:szCs w:val="24"/>
+          <w:lang w:val="fr-CH" w:eastAsia="fr-CH"/>
+        </w:rPr>
+      </w:pPr>
+      <w:r>
+        <w:rPr>
+          <w:rFonts w:ascii="Calibri" w:hAnsi="Calibri" w:cs="Calibri"/>
+          <w:color w:val="000000"/>
+          <w:szCs w:val="24"/>
+          <w:lang w:val="fr-CH" w:eastAsia="fr-CH"/>
+        </w:rPr>
+        <w:t>En jeu</w:t>
+      </w:r>
+    </w:p>
+    <w:p>
+      <w:pPr>
+        <w:ind w:left="1416"/>
+        <w:rPr>
+          <w:rFonts w:ascii="Calibri" w:hAnsi="Calibri" w:cs="Calibri"/>
+          <w:color w:val="000000"/>
+          <w:szCs w:val="24"/>
+          <w:lang w:val="fr-CH" w:eastAsia="fr-CH"/>
+        </w:rPr>
+      </w:pPr>
+      <w:r>
+        <w:rPr>
+          <w:rFonts w:ascii="Calibri" w:hAnsi="Calibri" w:cs="Calibri"/>
+          <w:color w:val="000000"/>
+          <w:szCs w:val="24"/>
+          <w:lang w:val="fr-CH" w:eastAsia="fr-CH"/>
+        </w:rPr>
+        <w:t xml:space="preserve">La flèche </w:t>
+      </w:r>
+      <w:r>
+        <w:rPr>
+          <w:rFonts w:ascii="Calibri" w:hAnsi="Calibri" w:cs="Calibri"/>
+          <w:color w:val="000000"/>
+          <w:szCs w:val="24"/>
+          <w:lang w:val="fr-CH" w:eastAsia="fr-CH"/>
+        </w:rPr>
+        <w:t>haut</w:t>
+      </w:r>
+      <w:r>
+        <w:rPr>
+          <w:rFonts w:ascii="Calibri" w:hAnsi="Calibri" w:cs="Calibri"/>
+          <w:color w:val="000000"/>
+          <w:szCs w:val="24"/>
+          <w:lang w:val="fr-CH" w:eastAsia="fr-CH"/>
+        </w:rPr>
+        <w:t xml:space="preserve"> est pressée </w:t>
+      </w:r>
+    </w:p>
+    <w:p>
+      <w:pPr>
+        <w:ind w:left="1416"/>
+        <w:rPr>
+          <w:rFonts w:ascii="Calibri" w:hAnsi="Calibri" w:cs="Calibri"/>
+          <w:color w:val="000000"/>
+          <w:szCs w:val="24"/>
+          <w:lang w:val="fr-CH" w:eastAsia="fr-CH"/>
+        </w:rPr>
+      </w:pPr>
+      <w:r>
+        <w:rPr>
+          <w:rFonts w:ascii="Calibri" w:hAnsi="Calibri" w:cs="Calibri"/>
+          <w:color w:val="000000"/>
+          <w:szCs w:val="24"/>
+          <w:lang w:val="fr-CH" w:eastAsia="fr-CH"/>
+        </w:rPr>
+        <w:t xml:space="preserve">Le vaisseau </w:t>
+      </w:r>
+      <w:r>
+        <w:rPr>
+          <w:rFonts w:ascii="Calibri" w:hAnsi="Calibri" w:cs="Calibri"/>
+          <w:color w:val="000000"/>
+          <w:szCs w:val="24"/>
+          <w:lang w:val="fr-CH" w:eastAsia="fr-CH"/>
+        </w:rPr>
+        <w:t>tir un laser vers le haut</w:t>
+      </w:r>
+    </w:p>
+    <w:p>
+      <w:pPr>
+        <w:ind w:left="1416"/>
+        <w:rPr>
+          <w:rFonts w:ascii="Calibri" w:hAnsi="Calibri" w:cs="Calibri"/>
+          <w:color w:val="000000"/>
+          <w:szCs w:val="24"/>
+          <w:lang w:val="fr-CH" w:eastAsia="fr-CH"/>
+        </w:rPr>
+      </w:pPr>
+    </w:p>
+    <w:p>
+      <w:pPr>
+        <w:ind w:left="1416"/>
+        <w:rPr>
+          <w:rFonts w:ascii="Calibri" w:hAnsi="Calibri" w:cs="Calibri"/>
+          <w:color w:val="000000"/>
+          <w:szCs w:val="24"/>
+          <w:lang w:val="fr-CH" w:eastAsia="fr-CH"/>
+        </w:rPr>
+      </w:pPr>
+      <w:r>
+        <w:rPr>
+          <w:rFonts w:ascii="Calibri" w:hAnsi="Calibri" w:cs="Calibri"/>
+          <w:color w:val="000000"/>
+          <w:szCs w:val="24"/>
+          <w:lang w:val="fr-CH" w:eastAsia="fr-CH"/>
+        </w:rPr>
+        <w:t>Le laser a été tiré il y a moins d’une seconde</w:t>
+      </w:r>
+    </w:p>
+    <w:p>
+      <w:pPr>
+        <w:ind w:left="1416"/>
+        <w:rPr>
+          <w:rFonts w:ascii="Calibri" w:hAnsi="Calibri" w:cs="Calibri"/>
+          <w:color w:val="000000"/>
+          <w:szCs w:val="24"/>
+          <w:lang w:val="fr-CH" w:eastAsia="fr-CH"/>
+        </w:rPr>
+      </w:pPr>
+      <w:r>
+        <w:rPr>
+          <w:rFonts w:ascii="Calibri" w:hAnsi="Calibri" w:cs="Calibri"/>
+          <w:color w:val="000000"/>
+          <w:szCs w:val="24"/>
+          <w:lang w:val="fr-CH" w:eastAsia="fr-CH"/>
+        </w:rPr>
+        <w:t xml:space="preserve">La flèche </w:t>
+      </w:r>
+      <w:r>
+        <w:rPr>
+          <w:rFonts w:ascii="Calibri" w:hAnsi="Calibri" w:cs="Calibri"/>
+          <w:color w:val="000000"/>
+          <w:szCs w:val="24"/>
+          <w:lang w:val="fr-CH" w:eastAsia="fr-CH"/>
+        </w:rPr>
+        <w:t>haut</w:t>
+      </w:r>
+      <w:r>
+        <w:rPr>
+          <w:rFonts w:ascii="Calibri" w:hAnsi="Calibri" w:cs="Calibri"/>
+          <w:color w:val="000000"/>
+          <w:szCs w:val="24"/>
+          <w:lang w:val="fr-CH" w:eastAsia="fr-CH"/>
+        </w:rPr>
+        <w:t xml:space="preserve"> est pressée </w:t>
+      </w:r>
+    </w:p>
+    <w:p>
+      <w:pPr>
+        <w:ind w:left="1416"/>
+        <w:rPr>
+          <w:rFonts w:ascii="Calibri" w:hAnsi="Calibri" w:cs="Calibri"/>
+          <w:color w:val="000000"/>
+          <w:szCs w:val="24"/>
+          <w:lang w:val="fr-CH" w:eastAsia="fr-CH"/>
+        </w:rPr>
+      </w:pPr>
+      <w:r>
+        <w:rPr>
+          <w:rFonts w:ascii="Calibri" w:hAnsi="Calibri" w:cs="Calibri"/>
+          <w:color w:val="000000"/>
+          <w:szCs w:val="24"/>
+          <w:lang w:val="fr-CH" w:eastAsia="fr-CH"/>
+        </w:rPr>
+        <w:t>Il ne se passe rien</w:t>
+      </w:r>
+    </w:p>
+    <w:p>
+      <w:pPr>
+        <w:ind w:left="1416"/>
+        <w:rPr>
+          <w:rFonts w:ascii="Calibri" w:hAnsi="Calibri" w:cs="Calibri"/>
+          <w:color w:val="000000"/>
+          <w:szCs w:val="24"/>
+          <w:lang w:val="fr-CH" w:eastAsia="fr-CH"/>
+        </w:rPr>
+      </w:pPr>
+    </w:p>
+    <w:p>
+      <w:pPr>
+        <w:ind w:left="1416"/>
+        <w:rPr>
+          <w:rFonts w:ascii="Calibri" w:hAnsi="Calibri" w:cs="Calibri"/>
+          <w:color w:val="000000"/>
+          <w:szCs w:val="24"/>
+          <w:lang w:val="fr-CH" w:eastAsia="fr-CH"/>
+        </w:rPr>
+      </w:pPr>
+      <w:r>
+        <w:rPr>
+          <w:rFonts w:ascii="Calibri" w:hAnsi="Calibri" w:cs="Calibri"/>
+          <w:color w:val="000000"/>
+          <w:szCs w:val="24"/>
+          <w:lang w:val="fr-CH" w:eastAsia="fr-CH"/>
+        </w:rPr>
+        <w:t>Le missile est tiré</w:t>
+      </w:r>
+    </w:p>
+    <w:p>
+      <w:pPr>
+        <w:ind w:left="1416"/>
+        <w:rPr>
+          <w:rFonts w:ascii="Calibri" w:hAnsi="Calibri" w:cs="Calibri"/>
+          <w:color w:val="000000"/>
+          <w:szCs w:val="24"/>
+          <w:lang w:val="fr-CH" w:eastAsia="fr-CH"/>
+        </w:rPr>
+      </w:pPr>
+      <w:r>
+        <w:rPr>
+          <w:rFonts w:ascii="Calibri" w:hAnsi="Calibri" w:cs="Calibri"/>
+          <w:color w:val="000000"/>
+          <w:szCs w:val="24"/>
+          <w:lang w:val="fr-CH" w:eastAsia="fr-CH"/>
+        </w:rPr>
+        <w:t>Il avance d’une case vers le haut tout les quart</w:t>
+      </w:r>
+      <w:r>
+        <w:rPr>
+          <w:rFonts w:ascii="Calibri" w:hAnsi="Calibri" w:cs="Calibri"/>
+          <w:color w:val="000000"/>
+          <w:szCs w:val="24"/>
+          <w:lang w:val="fr-CH" w:eastAsia="fr-CH"/>
+        </w:rPr>
+        <w:t>s</w:t>
+      </w:r>
+      <w:r>
+        <w:rPr>
+          <w:rFonts w:ascii="Calibri" w:hAnsi="Calibri" w:cs="Calibri"/>
+          <w:color w:val="000000"/>
+          <w:szCs w:val="24"/>
+          <w:lang w:val="fr-CH" w:eastAsia="fr-CH"/>
+        </w:rPr>
+        <w:t xml:space="preserve"> de seconde</w:t>
+      </w:r>
+    </w:p>
+    <w:p>
+      <w:pPr>
+        <w:ind w:left="1416"/>
+        <w:rPr>
+          <w:rFonts w:ascii="Calibri" w:hAnsi="Calibri" w:cs="Calibri"/>
+          <w:color w:val="000000"/>
+          <w:szCs w:val="24"/>
+          <w:lang w:val="fr-CH" w:eastAsia="fr-CH"/>
+        </w:rPr>
+      </w:pPr>
+    </w:p>
+    <w:p>
+      <w:pPr>
+        <w:ind w:left="1416"/>
+        <w:rPr>
+          <w:rFonts w:ascii="Calibri" w:hAnsi="Calibri" w:cs="Calibri"/>
+          <w:color w:val="000000"/>
+          <w:szCs w:val="24"/>
+          <w:lang w:val="fr-CH" w:eastAsia="fr-CH"/>
+        </w:rPr>
+      </w:pPr>
+      <w:r>
+        <w:rPr>
+          <w:rFonts w:ascii="Calibri" w:hAnsi="Calibri" w:cs="Calibri"/>
+          <w:color w:val="000000"/>
+          <w:szCs w:val="24"/>
+          <w:lang w:val="fr-CH" w:eastAsia="fr-CH"/>
+        </w:rPr>
+        <w:t>Le missile atteint le haut de l’écran</w:t>
+      </w:r>
+    </w:p>
+    <w:p>
+      <w:pPr>
+        <w:ind w:left="1416"/>
+        <w:rPr>
+          <w:rFonts w:ascii="Calibri" w:hAnsi="Calibri" w:cs="Calibri"/>
+          <w:color w:val="000000"/>
+          <w:szCs w:val="24"/>
+          <w:lang w:val="fr-CH" w:eastAsia="fr-CH"/>
+        </w:rPr>
+      </w:pPr>
+      <w:r>
+        <w:rPr>
+          <w:rFonts w:ascii="Calibri" w:hAnsi="Calibri" w:cs="Calibri"/>
+          <w:color w:val="000000"/>
+          <w:szCs w:val="24"/>
+          <w:lang w:val="fr-CH" w:eastAsia="fr-CH"/>
+        </w:rPr>
+        <w:t>I</w:t>
+      </w:r>
+      <w:r>
+        <w:rPr>
+          <w:rFonts w:ascii="Calibri" w:hAnsi="Calibri" w:cs="Calibri"/>
+          <w:color w:val="000000"/>
+          <w:szCs w:val="24"/>
+          <w:lang w:val="fr-CH" w:eastAsia="fr-CH"/>
+        </w:rPr>
+        <w:t>l disparait</w:t>
+      </w:r>
+    </w:p>
+    <w:p>
+      <w:pPr>
+        <w:pStyle w:val="Titre2"/>
+        <w:rPr>
+          <w:bCs/>
+        </w:rPr>
+      </w:pPr>
+      <w:r>
+        <w:t>Déplacement des aliens</w:t>
+      </w:r>
+    </w:p>
+    <w:p>
+      <w:pPr>
+        <w:rPr>
+          <w:b/>
+          <w:bCs/>
+        </w:rPr>
+      </w:pPr>
+      <w:r>
+        <w:rPr>
+          <w:b/>
+          <w:bCs/>
+        </w:rPr>
+        <w:t>Description</w:t>
+      </w:r>
+      <w:r>
+        <w:rPr>
+          <w:b/>
+          <w:bCs/>
+        </w:rPr>
+        <w:t xml:space="preserve"> : </w:t>
+      </w:r>
+    </w:p>
+    <w:p>
+      <w:pPr>
+        <w:ind w:left="1416"/>
+        <w:rPr>
+          <w:rFonts w:ascii="Calibri" w:hAnsi="Calibri" w:cs="Calibri"/>
+          <w:color w:val="000000"/>
+          <w:szCs w:val="24"/>
+          <w:lang w:val="fr-CH" w:eastAsia="fr-CH"/>
+        </w:rPr>
+      </w:pPr>
+      <w:r>
+        <w:rPr>
+          <w:rFonts w:ascii="Calibri" w:hAnsi="Calibri" w:cs="Calibri"/>
+          <w:color w:val="000000"/>
+          <w:szCs w:val="24"/>
+          <w:lang w:val="fr-CH" w:eastAsia="fr-CH"/>
+        </w:rPr>
+        <w:t>En tant que joueur,</w:t>
+      </w:r>
+      <w:r>
+        <w:rPr>
+          <w:rFonts w:ascii="Calibri" w:hAnsi="Calibri" w:cs="Calibri"/>
+          <w:color w:val="000000"/>
+          <w:szCs w:val="24"/>
+          <w:lang w:val="fr-CH" w:eastAsia="fr-CH"/>
+        </w:rPr>
+        <w:br/>
+        <w:t xml:space="preserve">Je veux </w:t>
+      </w:r>
+      <w:r>
+        <w:rPr>
+          <w:rFonts w:ascii="Calibri" w:hAnsi="Calibri" w:cs="Calibri"/>
+          <w:color w:val="000000"/>
+          <w:szCs w:val="24"/>
+          <w:lang w:val="fr-CH" w:eastAsia="fr-CH"/>
+        </w:rPr>
+        <w:t>que les aliens se déplacent latéralement et verticalement</w:t>
+      </w:r>
+      <w:r>
+        <w:rPr>
+          <w:rFonts w:ascii="Calibri" w:hAnsi="Calibri" w:cs="Calibri"/>
+          <w:color w:val="000000"/>
+          <w:szCs w:val="24"/>
+          <w:lang w:val="fr-CH" w:eastAsia="fr-CH"/>
+        </w:rPr>
+        <w:br/>
+      </w:r>
+      <w:r>
+        <w:rPr>
+          <w:rFonts w:ascii="Calibri" w:hAnsi="Calibri" w:cs="Calibri"/>
+          <w:color w:val="000000"/>
+          <w:szCs w:val="24"/>
+          <w:lang w:val="fr-CH" w:eastAsia="fr-CH"/>
+        </w:rPr>
+        <w:t xml:space="preserve">Pour </w:t>
+      </w:r>
+      <w:r>
+        <w:rPr>
+          <w:rFonts w:ascii="Calibri" w:hAnsi="Calibri" w:cs="Calibri"/>
+          <w:color w:val="000000"/>
+          <w:szCs w:val="24"/>
+          <w:lang w:val="fr-CH" w:eastAsia="fr-CH"/>
+        </w:rPr>
+        <w:t xml:space="preserve">ajouter un atout à mon adversaire </w:t>
+      </w:r>
+    </w:p>
+    <w:p>
+      <w:pPr>
+        <w:rPr>
+          <w:rFonts w:ascii="Calibri" w:hAnsi="Calibri" w:cs="Calibri"/>
+          <w:b/>
+          <w:bCs/>
+          <w:color w:val="000000"/>
+          <w:szCs w:val="24"/>
+          <w:lang w:val="fr-CH" w:eastAsia="fr-CH"/>
+        </w:rPr>
+      </w:pPr>
+      <w:r>
+        <w:rPr>
+          <w:rFonts w:cs="Arial"/>
+          <w:b/>
+          <w:bCs/>
+          <w:color w:val="000000"/>
+          <w:szCs w:val="24"/>
+          <w:lang w:val="fr-CH" w:eastAsia="fr-CH"/>
+        </w:rPr>
+        <w:t>Tests</w:t>
+      </w:r>
+      <w:r>
+        <w:rPr>
+          <w:rFonts w:ascii="Calibri" w:hAnsi="Calibri" w:cs="Calibri"/>
+          <w:b/>
+          <w:bCs/>
+          <w:color w:val="000000"/>
+          <w:szCs w:val="24"/>
+          <w:lang w:val="fr-CH" w:eastAsia="fr-CH"/>
+        </w:rPr>
+        <w:t> :</w:t>
+      </w:r>
+    </w:p>
+    <w:p>
+      <w:pPr>
+        <w:ind w:left="1416"/>
+        <w:rPr>
+          <w:rFonts w:ascii="Calibri" w:hAnsi="Calibri" w:cs="Calibri"/>
+          <w:color w:val="000000"/>
+          <w:szCs w:val="24"/>
+          <w:lang w:val="fr-CH" w:eastAsia="fr-CH"/>
+        </w:rPr>
+      </w:pPr>
+      <w:r>
+        <w:rPr>
+          <w:rFonts w:ascii="Calibri" w:hAnsi="Calibri" w:cs="Calibri"/>
+          <w:color w:val="000000"/>
+          <w:szCs w:val="24"/>
+          <w:lang w:val="fr-CH" w:eastAsia="fr-CH"/>
+        </w:rPr>
+        <w:t>Quand la partie est en cour</w:t>
+      </w:r>
+    </w:p>
+    <w:p>
+      <w:pPr>
+        <w:ind w:left="1416"/>
+        <w:rPr>
+          <w:rFonts w:ascii="Calibri" w:hAnsi="Calibri" w:cs="Calibri"/>
+          <w:color w:val="000000"/>
+          <w:szCs w:val="24"/>
+          <w:lang w:val="fr-CH" w:eastAsia="fr-CH"/>
+        </w:rPr>
+      </w:pPr>
+      <w:r>
+        <w:rPr>
+          <w:rFonts w:ascii="Calibri" w:hAnsi="Calibri" w:cs="Calibri"/>
+          <w:color w:val="000000"/>
+          <w:szCs w:val="24"/>
+          <w:lang w:val="fr-CH" w:eastAsia="fr-CH"/>
+        </w:rPr>
+        <w:t>Les aliens se déplacent vers la droit à un rythme régulier</w:t>
+      </w:r>
+    </w:p>
+    <w:p>
+      <w:pPr>
+        <w:ind w:left="1416"/>
+        <w:rPr>
+          <w:rFonts w:ascii="Calibri" w:hAnsi="Calibri" w:cs="Calibri"/>
+          <w:color w:val="000000"/>
+          <w:szCs w:val="24"/>
+          <w:lang w:val="fr-CH" w:eastAsia="fr-CH"/>
+        </w:rPr>
+      </w:pPr>
+    </w:p>
+    <w:p>
+      <w:pPr>
+        <w:ind w:left="1416"/>
+        <w:rPr>
+          <w:rFonts w:ascii="Calibri" w:hAnsi="Calibri" w:cs="Calibri"/>
+          <w:color w:val="000000"/>
+          <w:szCs w:val="24"/>
+          <w:lang w:val="fr-CH" w:eastAsia="fr-CH"/>
+        </w:rPr>
+      </w:pPr>
+      <w:r>
+        <w:rPr>
+          <w:rFonts w:ascii="Calibri" w:hAnsi="Calibri" w:cs="Calibri"/>
+          <w:color w:val="000000"/>
+          <w:szCs w:val="24"/>
+          <w:lang w:val="fr-CH" w:eastAsia="fr-CH"/>
+        </w:rPr>
+        <w:t>Quand la partie est en cour</w:t>
+      </w:r>
+    </w:p>
+    <w:p>
+      <w:pPr>
+        <w:ind w:left="1416"/>
+        <w:rPr>
+          <w:rFonts w:ascii="Calibri" w:hAnsi="Calibri" w:cs="Calibri"/>
+          <w:color w:val="000000"/>
+          <w:szCs w:val="24"/>
+          <w:lang w:val="fr-CH" w:eastAsia="fr-CH"/>
+        </w:rPr>
+      </w:pPr>
+      <w:r>
+        <w:rPr>
+          <w:rFonts w:ascii="Calibri" w:hAnsi="Calibri" w:cs="Calibri"/>
+          <w:color w:val="000000"/>
+          <w:szCs w:val="24"/>
+          <w:lang w:val="fr-CH" w:eastAsia="fr-CH"/>
+        </w:rPr>
+        <w:t xml:space="preserve">Les aliens se déplacent vers la </w:t>
+      </w:r>
+      <w:r>
+        <w:rPr>
+          <w:rFonts w:ascii="Calibri" w:hAnsi="Calibri" w:cs="Calibri"/>
+          <w:color w:val="000000"/>
+          <w:szCs w:val="24"/>
+          <w:lang w:val="fr-CH" w:eastAsia="fr-CH"/>
+        </w:rPr>
+        <w:t>gauche</w:t>
+      </w:r>
+      <w:r>
+        <w:rPr>
+          <w:rFonts w:ascii="Calibri" w:hAnsi="Calibri" w:cs="Calibri"/>
+          <w:color w:val="000000"/>
+          <w:szCs w:val="24"/>
+          <w:lang w:val="fr-CH" w:eastAsia="fr-CH"/>
+        </w:rPr>
+        <w:t xml:space="preserve"> à un rythme régulier</w:t>
+      </w:r>
+    </w:p>
+    <w:p>
+      <w:pPr>
+        <w:ind w:left="1416"/>
+        <w:rPr>
+          <w:rFonts w:ascii="Calibri" w:hAnsi="Calibri" w:cs="Calibri"/>
+          <w:color w:val="000000"/>
+          <w:szCs w:val="24"/>
+          <w:lang w:val="fr-CH" w:eastAsia="fr-CH"/>
+        </w:rPr>
+      </w:pPr>
+    </w:p>
+    <w:p>
+      <w:pPr>
+        <w:ind w:left="1416"/>
+        <w:rPr>
+          <w:rFonts w:ascii="Calibri" w:hAnsi="Calibri" w:cs="Calibri"/>
+          <w:color w:val="000000"/>
+          <w:szCs w:val="24"/>
+          <w:lang w:val="fr-CH" w:eastAsia="fr-CH"/>
+        </w:rPr>
+      </w:pPr>
+      <w:r>
+        <w:rPr>
+          <w:rFonts w:ascii="Calibri" w:hAnsi="Calibri" w:cs="Calibri"/>
+          <w:color w:val="000000"/>
+          <w:szCs w:val="24"/>
+          <w:lang w:val="fr-CH" w:eastAsia="fr-CH"/>
+        </w:rPr>
+        <w:t>Quand un alien touche le bord de l’écran</w:t>
+      </w:r>
+    </w:p>
+    <w:p>
+      <w:pPr>
+        <w:ind w:left="1416"/>
+        <w:rPr>
+          <w:rFonts w:ascii="Calibri" w:hAnsi="Calibri" w:cs="Calibri"/>
+          <w:color w:val="000000"/>
+          <w:szCs w:val="24"/>
+          <w:lang w:val="fr-CH" w:eastAsia="fr-CH"/>
+        </w:rPr>
+      </w:pPr>
+      <w:r>
+        <w:rPr>
+          <w:rFonts w:ascii="Calibri" w:hAnsi="Calibri" w:cs="Calibri"/>
+          <w:color w:val="000000"/>
+          <w:szCs w:val="24"/>
+          <w:lang w:val="fr-CH" w:eastAsia="fr-CH"/>
+        </w:rPr>
+        <w:t xml:space="preserve">Les aliens descendent d’une ligne et repartent dans l’autre sens </w:t>
+      </w:r>
+    </w:p>
+    <w:p>
+      <w:pPr>
+        <w:pStyle w:val="Titre2"/>
+        <w:rPr>
+          <w:bCs/>
+        </w:rPr>
+      </w:pPr>
+      <w:r>
+        <w:t>Tir sur les murs</w:t>
+      </w:r>
+    </w:p>
+    <w:p>
+      <w:pPr>
+        <w:rPr>
+          <w:b/>
+          <w:bCs/>
+        </w:rPr>
+      </w:pPr>
+      <w:r>
+        <w:rPr>
+          <w:b/>
+          <w:bCs/>
+        </w:rPr>
+        <w:t>Description</w:t>
+      </w:r>
+      <w:r>
+        <w:rPr>
+          <w:b/>
+          <w:bCs/>
+        </w:rPr>
+        <w:t xml:space="preserve"> : </w:t>
+      </w:r>
+    </w:p>
+    <w:p>
+      <w:pPr>
+        <w:ind w:left="1416"/>
+        <w:rPr>
+          <w:rFonts w:ascii="Calibri" w:hAnsi="Calibri" w:cs="Calibri"/>
+          <w:color w:val="000000"/>
+          <w:szCs w:val="24"/>
+          <w:lang w:val="fr-CH" w:eastAsia="fr-CH"/>
+        </w:rPr>
+      </w:pPr>
+      <w:r>
+        <w:rPr>
+          <w:rFonts w:ascii="Calibri" w:hAnsi="Calibri" w:cs="Calibri"/>
+          <w:color w:val="000000"/>
+          <w:szCs w:val="24"/>
+          <w:lang w:val="fr-CH" w:eastAsia="fr-CH"/>
+        </w:rPr>
+        <w:t>En tant que joueur,</w:t>
+      </w:r>
+      <w:r>
+        <w:rPr>
+          <w:rFonts w:ascii="Calibri" w:hAnsi="Calibri" w:cs="Calibri"/>
+          <w:color w:val="000000"/>
+          <w:szCs w:val="24"/>
+          <w:lang w:val="fr-CH" w:eastAsia="fr-CH"/>
+        </w:rPr>
+        <w:br/>
+      </w:r>
+      <w:r>
+        <w:rPr>
+          <w:rFonts w:ascii="Calibri" w:hAnsi="Calibri" w:cs="Calibri"/>
+          <w:color w:val="000000"/>
+          <w:szCs w:val="24"/>
+          <w:lang w:val="fr-CH" w:eastAsia="fr-CH"/>
+        </w:rPr>
+        <w:t>Je veux que les murs soit destructible</w:t>
+      </w:r>
+      <w:r>
+        <w:rPr>
+          <w:rFonts w:ascii="Calibri" w:hAnsi="Calibri" w:cs="Calibri"/>
+          <w:color w:val="000000"/>
+          <w:szCs w:val="24"/>
+          <w:lang w:val="fr-CH" w:eastAsia="fr-CH"/>
+        </w:rPr>
+        <w:br/>
+      </w:r>
+      <w:r>
+        <w:rPr>
+          <w:rFonts w:ascii="Calibri" w:hAnsi="Calibri" w:cs="Calibri"/>
+          <w:color w:val="000000"/>
+          <w:szCs w:val="24"/>
+          <w:lang w:val="fr-CH" w:eastAsia="fr-CH"/>
+        </w:rPr>
+        <w:t xml:space="preserve">Pour </w:t>
+      </w:r>
+      <w:r>
+        <w:rPr>
+          <w:rFonts w:ascii="Calibri" w:hAnsi="Calibri" w:cs="Calibri"/>
+          <w:color w:val="000000"/>
+          <w:szCs w:val="24"/>
+          <w:lang w:val="fr-CH" w:eastAsia="fr-CH"/>
+        </w:rPr>
+        <w:t xml:space="preserve">offrir plus de possibilité de gameplay </w:t>
+      </w:r>
+      <w:r>
+        <w:rPr>
+          <w:rFonts w:ascii="Calibri" w:hAnsi="Calibri" w:cs="Calibri"/>
+          <w:color w:val="000000"/>
+          <w:szCs w:val="24"/>
+          <w:lang w:val="fr-CH" w:eastAsia="fr-CH"/>
+        </w:rPr>
+        <w:t xml:space="preserve"> </w:t>
+      </w:r>
+    </w:p>
+    <w:p>
+      <w:pPr>
+        <w:rPr>
+          <w:rFonts w:ascii="Calibri" w:hAnsi="Calibri" w:cs="Calibri"/>
+          <w:b/>
+          <w:bCs/>
+          <w:color w:val="000000"/>
+          <w:szCs w:val="24"/>
+          <w:lang w:val="fr-CH" w:eastAsia="fr-CH"/>
+        </w:rPr>
+      </w:pPr>
+      <w:r>
+        <w:rPr>
+          <w:rFonts w:cs="Arial"/>
+          <w:b/>
+          <w:bCs/>
+          <w:color w:val="000000"/>
+          <w:szCs w:val="24"/>
+          <w:lang w:val="fr-CH" w:eastAsia="fr-CH"/>
+        </w:rPr>
+        <w:t>Tests</w:t>
+      </w:r>
+      <w:r>
+        <w:rPr>
+          <w:rFonts w:ascii="Calibri" w:hAnsi="Calibri" w:cs="Calibri"/>
+          <w:b/>
+          <w:bCs/>
+          <w:color w:val="000000"/>
+          <w:szCs w:val="24"/>
+          <w:lang w:val="fr-CH" w:eastAsia="fr-CH"/>
+        </w:rPr>
+        <w:t> :</w:t>
+      </w:r>
+    </w:p>
+    <w:p>
+      <w:pPr>
+        <w:ind w:left="1416"/>
+        <w:rPr>
+          <w:rFonts w:ascii="Calibri" w:hAnsi="Calibri" w:cs="Calibri"/>
+          <w:color w:val="000000"/>
+          <w:szCs w:val="24"/>
+          <w:lang w:val="fr-CH" w:eastAsia="fr-CH"/>
+        </w:rPr>
+      </w:pPr>
+      <w:r>
+        <w:rPr>
+          <w:rFonts w:ascii="Calibri" w:hAnsi="Calibri" w:cs="Calibri"/>
+          <w:color w:val="000000"/>
+          <w:szCs w:val="24"/>
+          <w:lang w:val="fr-CH" w:eastAsia="fr-CH"/>
+        </w:rPr>
+        <w:t xml:space="preserve">Quand </w:t>
+      </w:r>
+      <w:r>
+        <w:rPr>
+          <w:rFonts w:ascii="Calibri" w:hAnsi="Calibri" w:cs="Calibri"/>
+          <w:color w:val="000000"/>
+          <w:szCs w:val="24"/>
+          <w:lang w:val="fr-CH" w:eastAsia="fr-CH"/>
+        </w:rPr>
+        <w:t>un tir touche un mur</w:t>
+      </w:r>
+    </w:p>
+    <w:p>
+      <w:pPr>
+        <w:ind w:left="1416"/>
+        <w:rPr>
+          <w:rFonts w:ascii="Calibri" w:hAnsi="Calibri" w:cs="Calibri"/>
+          <w:color w:val="000000"/>
+          <w:szCs w:val="24"/>
+          <w:lang w:val="fr-CH" w:eastAsia="fr-CH"/>
+        </w:rPr>
+      </w:pPr>
+      <w:r>
+        <w:rPr>
+          <w:rFonts w:ascii="Calibri" w:hAnsi="Calibri" w:cs="Calibri"/>
+          <w:color w:val="000000"/>
+          <w:szCs w:val="24"/>
+          <w:lang w:val="fr-CH" w:eastAsia="fr-CH"/>
+        </w:rPr>
+        <w:t>Le mur change de couleur (blanc -&gt;jaune -&gt; orange -&gt;rouge)</w:t>
+      </w:r>
+    </w:p>
+    <w:p>
+      <w:pPr>
+        <w:ind w:left="1416"/>
+        <w:rPr>
+          <w:rFonts w:ascii="Calibri" w:hAnsi="Calibri" w:cs="Calibri"/>
+          <w:color w:val="000000"/>
+          <w:szCs w:val="24"/>
+          <w:lang w:val="fr-CH" w:eastAsia="fr-CH"/>
+        </w:rPr>
+      </w:pPr>
+    </w:p>
+    <w:p>
+      <w:pPr>
+        <w:ind w:left="1416"/>
+        <w:rPr>
+          <w:rFonts w:ascii="Calibri" w:hAnsi="Calibri" w:cs="Calibri"/>
+          <w:color w:val="000000"/>
+          <w:szCs w:val="24"/>
+          <w:lang w:val="fr-CH" w:eastAsia="fr-CH"/>
+        </w:rPr>
+      </w:pPr>
+      <w:r>
+        <w:rPr>
+          <w:rFonts w:ascii="Calibri" w:hAnsi="Calibri" w:cs="Calibri"/>
+          <w:color w:val="000000"/>
+          <w:szCs w:val="24"/>
+          <w:lang w:val="fr-CH" w:eastAsia="fr-CH"/>
+        </w:rPr>
+        <w:t>Quand un tir touche un mur</w:t>
+      </w:r>
+      <w:r>
+        <w:rPr>
+          <w:rFonts w:ascii="Calibri" w:hAnsi="Calibri" w:cs="Calibri"/>
+          <w:color w:val="000000"/>
+          <w:szCs w:val="24"/>
+          <w:lang w:val="fr-CH" w:eastAsia="fr-CH"/>
+        </w:rPr>
+        <w:t xml:space="preserve"> rouge</w:t>
+      </w:r>
+    </w:p>
+    <w:p>
+      <w:pPr>
+        <w:ind w:left="1416"/>
+        <w:rPr>
+          <w:rFonts w:ascii="Calibri" w:hAnsi="Calibri" w:cs="Calibri"/>
+          <w:color w:val="000000"/>
+          <w:szCs w:val="24"/>
+          <w:lang w:val="fr-CH" w:eastAsia="fr-CH"/>
+        </w:rPr>
+      </w:pPr>
+      <w:r>
+        <w:rPr>
+          <w:rFonts w:ascii="Calibri" w:hAnsi="Calibri" w:cs="Calibri"/>
+          <w:color w:val="000000"/>
+          <w:szCs w:val="24"/>
+          <w:lang w:val="fr-CH" w:eastAsia="fr-CH"/>
+        </w:rPr>
+        <w:t>Le</w:t>
+      </w:r>
+      <w:r>
+        <w:rPr>
+          <w:rFonts w:ascii="Calibri" w:hAnsi="Calibri" w:cs="Calibri"/>
+          <w:color w:val="000000"/>
+          <w:szCs w:val="24"/>
+          <w:lang w:val="fr-CH" w:eastAsia="fr-CH"/>
+        </w:rPr>
+        <w:t xml:space="preserve"> mur disparait</w:t>
       </w:r>
     </w:p>
     <w:p>
@@ -4490,9 +5771,14 @@
       </w:r>
     </w:p>
     <w:p>
+      <w:proofErr w:type="spellStart"/>
       <w:r>
         <w:lastRenderedPageBreak/>
-        <w:t xml:space="preserve">Github </w:t>
+        <w:t>Github</w:t>
+      </w:r>
+      <w:proofErr w:type="spellEnd"/>
+      <w:r>
+        <w:t xml:space="preserve"> </w:t>
       </w:r>
     </w:p>
     <w:p>
@@ -4535,6 +5821,7 @@
                 <w:bCs/>
               </w:rPr>
             </w:pPr>
+            <w:proofErr w:type="spellStart"/>
             <w:r>
               <w:rPr>
                 <w:b/>
@@ -4542,6 +5829,7 @@
               </w:rPr>
               <w:t>Storie</w:t>
             </w:r>
+            <w:proofErr w:type="spellEnd"/>
           </w:p>
         </w:tc>
         <w:tc>
@@ -4782,6 +6070,186 @@
           </w:p>
         </w:tc>
       </w:tr>
+      <w:tr>
+        <w:tc>
+          <w:tcPr>
+            <w:tcW w:w="3020" w:type="dxa"/>
+          </w:tcPr>
+          <w:p>
+            <w:r>
+              <w:t>Compteur de vie</w:t>
+            </w:r>
+          </w:p>
+        </w:tc>
+        <w:tc>
+          <w:tcPr>
+            <w:tcW w:w="3020" w:type="dxa"/>
+          </w:tcPr>
+          <w:p>
+            <w:r>
+              <w:t>28.11.2022</w:t>
+            </w:r>
+          </w:p>
+        </w:tc>
+        <w:tc>
+          <w:tcPr>
+            <w:tcW w:w="3020" w:type="dxa"/>
+          </w:tcPr>
+          <w:p/>
+        </w:tc>
+      </w:tr>
+      <w:tr>
+        <w:tc>
+          <w:tcPr>
+            <w:tcW w:w="3020" w:type="dxa"/>
+          </w:tcPr>
+          <w:p>
+            <w:r>
+              <w:t>Score en temps réel</w:t>
+            </w:r>
+          </w:p>
+        </w:tc>
+        <w:tc>
+          <w:tcPr>
+            <w:tcW w:w="3020" w:type="dxa"/>
+          </w:tcPr>
+          <w:p>
+            <w:r>
+              <w:t>28.11.2022</w:t>
+            </w:r>
+          </w:p>
+        </w:tc>
+        <w:tc>
+          <w:tcPr>
+            <w:tcW w:w="3020" w:type="dxa"/>
+          </w:tcPr>
+          <w:p/>
+        </w:tc>
+      </w:tr>
+      <w:tr>
+        <w:tc>
+          <w:tcPr>
+            <w:tcW w:w="3020" w:type="dxa"/>
+          </w:tcPr>
+          <w:p>
+            <w:r>
+              <w:t>Déplacement du vaisseau du joueur</w:t>
+            </w:r>
+          </w:p>
+        </w:tc>
+        <w:tc>
+          <w:tcPr>
+            <w:tcW w:w="3020" w:type="dxa"/>
+          </w:tcPr>
+          <w:p>
+            <w:r>
+              <w:t>5.12.2022</w:t>
+            </w:r>
+          </w:p>
+        </w:tc>
+        <w:tc>
+          <w:tcPr>
+            <w:tcW w:w="3020" w:type="dxa"/>
+          </w:tcPr>
+          <w:p>
+            <w:r>
+              <w:t>5.12.2022</w:t>
+            </w:r>
+          </w:p>
+        </w:tc>
+      </w:tr>
+      <w:tr>
+        <w:tc>
+          <w:tcPr>
+            <w:tcW w:w="3020" w:type="dxa"/>
+          </w:tcPr>
+          <w:p>
+            <w:r>
+              <w:t>Tir du vaisseau du joueur</w:t>
+            </w:r>
+          </w:p>
+        </w:tc>
+        <w:tc>
+          <w:tcPr>
+            <w:tcW w:w="3020" w:type="dxa"/>
+          </w:tcPr>
+          <w:p>
+            <w:r>
+              <w:t>5.12.2022</w:t>
+            </w:r>
+          </w:p>
+        </w:tc>
+        <w:tc>
+          <w:tcPr>
+            <w:tcW w:w="3020" w:type="dxa"/>
+          </w:tcPr>
+          <w:p>
+            <w:r>
+              <w:t>5.12.2022</w:t>
+            </w:r>
+          </w:p>
+        </w:tc>
+      </w:tr>
+      <w:tr>
+        <w:tc>
+          <w:tcPr>
+            <w:tcW w:w="3020" w:type="dxa"/>
+          </w:tcPr>
+          <w:p>
+            <w:r>
+              <w:t>Déplacement des aliens</w:t>
+            </w:r>
+          </w:p>
+        </w:tc>
+        <w:tc>
+          <w:tcPr>
+            <w:tcW w:w="3020" w:type="dxa"/>
+          </w:tcPr>
+          <w:p>
+            <w:r>
+              <w:t>5.12.2022</w:t>
+            </w:r>
+          </w:p>
+        </w:tc>
+        <w:tc>
+          <w:tcPr>
+            <w:tcW w:w="3020" w:type="dxa"/>
+          </w:tcPr>
+          <w:p>
+            <w:r>
+              <w:t>5.12.2022</w:t>
+            </w:r>
+          </w:p>
+        </w:tc>
+      </w:tr>
+      <w:tr>
+        <w:tc>
+          <w:tcPr>
+            <w:tcW w:w="3020" w:type="dxa"/>
+          </w:tcPr>
+          <w:p>
+            <w:r>
+              <w:t>Tir sur les murs</w:t>
+            </w:r>
+          </w:p>
+        </w:tc>
+        <w:tc>
+          <w:tcPr>
+            <w:tcW w:w="3020" w:type="dxa"/>
+          </w:tcPr>
+          <w:p>
+            <w:r>
+              <w:t>12.12.2022</w:t>
+            </w:r>
+          </w:p>
+        </w:tc>
+        <w:tc>
+          <w:tcPr>
+            <w:tcW w:w="3020" w:type="dxa"/>
+          </w:tcPr>
+          <w:p/>
+        </w:tc>
+      </w:tr>
     </w:tbl>
     <w:p/>
     <w:p>
@@ -4983,6 +6451,7 @@
       <w:bookmarkStart w:id="17" w:name="_Toc71691029"/>
       <w:bookmarkStart w:id="18" w:name="_Toc120516503"/>
       <w:r>
+        <w:lastRenderedPageBreak/>
         <w:t xml:space="preserve">Liste des </w:t>
       </w:r>
       <w:bookmarkEnd w:id="16"/>
@@ -5070,7 +6539,6 @@
           <w:i/>
           <w:sz w:val="24"/>
         </w:rPr>
-        <w:lastRenderedPageBreak/>
         <w:t>Développez en tous cas les points suivants:</w:t>
       </w:r>
     </w:p>
@@ -5178,7 +6646,7 @@
 </file>
 
 <file path=word/endnotes.xml><?xml version="1.0" encoding="utf-8"?>
-<w:endnotes xmlns:wpc="http://schemas.microsoft.com/office/word/2010/wordprocessingCanvas" xmlns:cx="http://schemas.microsoft.com/office/drawing/2014/chartex" xmlns:cx1="http://schemas.microsoft.com/office/drawing/2015/9/8/chartex" xmlns:cx2="http://schemas.microsoft.com/office/drawing/2015/10/21/chartex" xmlns:cx3="http://schemas.microsoft.com/office/drawing/2016/5/9/chartex" xmlns:cx4="http://schemas.microsoft.com/office/drawing/2016/5/10/chartex" xmlns:cx5="http://schemas.microsoft.com/office/drawing/2016/5/11/chartex" xmlns:cx6="http://schemas.microsoft.com/office/drawing/2016/5/12/chartex" xmlns:cx7="http://schemas.microsoft.com/office/drawing/2016/5/13/chartex" xmlns:cx8="http://schemas.microsoft.com/office/drawing/2016/5/14/chartex" xmlns:mc="http://schemas.openxmlformats.org/markup-compatibility/2006" xmlns:aink="http://schemas.microsoft.com/office/drawing/2016/ink" xmlns:am3d="http://schemas.microsoft.com/office/drawing/2017/model3d" xmlns:o="urn:schemas-microsoft-com:office:office" xmlns:oel="http://schemas.microsoft.com/office/2019/extlst" xmlns:r="http://schemas.openxmlformats.org/officeDocument/2006/relationships" xmlns:m="http://schemas.openxmlformats.org/officeDocument/2006/math" xmlns:v="urn:schemas-microsoft-com:vml" xmlns:wp14="http://schemas.microsoft.com/office/word/2010/wordprocessingDrawing" xmlns:wp="http://schemas.openxmlformats.org/drawingml/2006/wordprocessingDrawing" xmlns:w10="urn:schemas-microsoft-com:office:word" xmlns:w="http://schemas.openxmlformats.org/wordprocessingml/2006/main" xmlns:w14="http://schemas.microsoft.com/office/word/2010/wordml" xmlns:w15="http://schemas.microsoft.com/office/word/2012/wordml" xmlns:w16cex="http://schemas.microsoft.com/office/word/2018/wordml/cex" xmlns:w16cid="http://schemas.microsoft.com/office/word/2016/wordml/cid" xmlns:w16="http://schemas.microsoft.com/office/word/2018/wordml" xmlns:w16sdtdh="http://schemas.microsoft.com/office/word/2020/wordml/sdtdatahash" xmlns:w16se="http://schemas.microsoft.com/office/word/2015/wordml/symex" xmlns:wpg="http://schemas.microsoft.com/office/word/2010/wordprocessingGroup" xmlns:wpi="http://schemas.microsoft.com/office/word/2010/wordprocessingInk" xmlns:wne="http://schemas.microsoft.com/office/word/2006/wordml" xmlns:wps="http://schemas.microsoft.com/office/word/2010/wordprocessingShape" mc:Ignorable="w14 w15 w16se w16cid w16 w16cex w16sdtdh wp14">
+<w:endnotes xmlns:wpc="http://schemas.microsoft.com/office/word/2010/wordprocessingCanvas" xmlns:cx="http://schemas.microsoft.com/office/drawing/2014/chartex" xmlns:cx1="http://schemas.microsoft.com/office/drawing/2015/9/8/chartex" xmlns:cx2="http://schemas.microsoft.com/office/drawing/2015/10/21/chartex" xmlns:cx3="http://schemas.microsoft.com/office/drawing/2016/5/9/chartex" xmlns:cx4="http://schemas.microsoft.com/office/drawing/2016/5/10/chartex" xmlns:cx5="http://schemas.microsoft.com/office/drawing/2016/5/11/chartex" xmlns:cx6="http://schemas.microsoft.com/office/drawing/2016/5/12/chartex" xmlns:cx7="http://schemas.microsoft.com/office/drawing/2016/5/13/chartex" xmlns:cx8="http://schemas.microsoft.com/office/drawing/2016/5/14/chartex" xmlns:mc="http://schemas.openxmlformats.org/markup-compatibility/2006" xmlns:aink="http://schemas.microsoft.com/office/drawing/2016/ink" xmlns:am3d="http://schemas.microsoft.com/office/drawing/2017/model3d" xmlns:o="urn:schemas-microsoft-com:office:office" xmlns:r="http://schemas.openxmlformats.org/officeDocument/2006/relationships" xmlns:m="http://schemas.openxmlformats.org/officeDocument/2006/math" xmlns:v="urn:schemas-microsoft-com:vml" xmlns:wp14="http://schemas.microsoft.com/office/word/2010/wordprocessingDrawing" xmlns:wp="http://schemas.openxmlformats.org/drawingml/2006/wordprocessingDrawing" xmlns:w10="urn:schemas-microsoft-com:office:word" xmlns:w="http://schemas.openxmlformats.org/wordprocessingml/2006/main" xmlns:w14="http://schemas.microsoft.com/office/word/2010/wordml" xmlns:w15="http://schemas.microsoft.com/office/word/2012/wordml" xmlns:w16cex="http://schemas.microsoft.com/office/word/2018/wordml/cex" xmlns:w16cid="http://schemas.microsoft.com/office/word/2016/wordml/cid" xmlns:w16="http://schemas.microsoft.com/office/word/2018/wordml" xmlns:w16se="http://schemas.microsoft.com/office/word/2015/wordml/symex" xmlns:wpg="http://schemas.microsoft.com/office/word/2010/wordprocessingGroup" xmlns:wpi="http://schemas.microsoft.com/office/word/2010/wordprocessingInk" xmlns:wne="http://schemas.microsoft.com/office/word/2006/wordml" xmlns:wps="http://schemas.microsoft.com/office/word/2010/wordprocessingShape" mc:Ignorable="w14 w15 w16se w16cid w16 w16cex wp14">
   <w:endnote w:type="separator" w:id="-1">
     <w:p>
       <w:r>
@@ -5197,7 +6665,7 @@
 </file>
 
 <file path=word/footer1.xml><?xml version="1.0" encoding="utf-8"?>
-<w:ftr xmlns:wpc="http://schemas.microsoft.com/office/word/2010/wordprocessingCanvas" xmlns:cx="http://schemas.microsoft.com/office/drawing/2014/chartex" xmlns:cx1="http://schemas.microsoft.com/office/drawing/2015/9/8/chartex" xmlns:cx2="http://schemas.microsoft.com/office/drawing/2015/10/21/chartex" xmlns:cx3="http://schemas.microsoft.com/office/drawing/2016/5/9/chartex" xmlns:cx4="http://schemas.microsoft.com/office/drawing/2016/5/10/chartex" xmlns:cx5="http://schemas.microsoft.com/office/drawing/2016/5/11/chartex" xmlns:cx6="http://schemas.microsoft.com/office/drawing/2016/5/12/chartex" xmlns:cx7="http://schemas.microsoft.com/office/drawing/2016/5/13/chartex" xmlns:cx8="http://schemas.microsoft.com/office/drawing/2016/5/14/chartex" xmlns:mc="http://schemas.openxmlformats.org/markup-compatibility/2006" xmlns:aink="http://schemas.microsoft.com/office/drawing/2016/ink" xmlns:am3d="http://schemas.microsoft.com/office/drawing/2017/model3d" xmlns:o="urn:schemas-microsoft-com:office:office" xmlns:oel="http://schemas.microsoft.com/office/2019/extlst" xmlns:r="http://schemas.openxmlformats.org/officeDocument/2006/relationships" xmlns:m="http://schemas.openxmlformats.org/officeDocument/2006/math" xmlns:v="urn:schemas-microsoft-com:vml" xmlns:wp14="http://schemas.microsoft.com/office/word/2010/wordprocessingDrawing" xmlns:wp="http://schemas.openxmlformats.org/drawingml/2006/wordprocessingDrawing" xmlns:w10="urn:schemas-microsoft-com:office:word" xmlns:w="http://schemas.openxmlformats.org/wordprocessingml/2006/main" xmlns:w14="http://schemas.microsoft.com/office/word/2010/wordml" xmlns:w15="http://schemas.microsoft.com/office/word/2012/wordml" xmlns:w16cex="http://schemas.microsoft.com/office/word/2018/wordml/cex" xmlns:w16cid="http://schemas.microsoft.com/office/word/2016/wordml/cid" xmlns:w16="http://schemas.microsoft.com/office/word/2018/wordml" xmlns:w16sdtdh="http://schemas.microsoft.com/office/word/2020/wordml/sdtdatahash" xmlns:w16se="http://schemas.microsoft.com/office/word/2015/wordml/symex" xmlns:wpg="http://schemas.microsoft.com/office/word/2010/wordprocessingGroup" xmlns:wpi="http://schemas.microsoft.com/office/word/2010/wordprocessingInk" xmlns:wne="http://schemas.microsoft.com/office/word/2006/wordml" xmlns:wps="http://schemas.microsoft.com/office/word/2010/wordprocessingShape" mc:Ignorable="w14 w15 w16se w16cid w16 w16cex w16sdtdh wp14">
+<w:ftr xmlns:wpc="http://schemas.microsoft.com/office/word/2010/wordprocessingCanvas" xmlns:cx="http://schemas.microsoft.com/office/drawing/2014/chartex" xmlns:cx1="http://schemas.microsoft.com/office/drawing/2015/9/8/chartex" xmlns:cx2="http://schemas.microsoft.com/office/drawing/2015/10/21/chartex" xmlns:cx3="http://schemas.microsoft.com/office/drawing/2016/5/9/chartex" xmlns:cx4="http://schemas.microsoft.com/office/drawing/2016/5/10/chartex" xmlns:cx5="http://schemas.microsoft.com/office/drawing/2016/5/11/chartex" xmlns:cx6="http://schemas.microsoft.com/office/drawing/2016/5/12/chartex" xmlns:cx7="http://schemas.microsoft.com/office/drawing/2016/5/13/chartex" xmlns:cx8="http://schemas.microsoft.com/office/drawing/2016/5/14/chartex" xmlns:mc="http://schemas.openxmlformats.org/markup-compatibility/2006" xmlns:aink="http://schemas.microsoft.com/office/drawing/2016/ink" xmlns:am3d="http://schemas.microsoft.com/office/drawing/2017/model3d" xmlns:o="urn:schemas-microsoft-com:office:office" xmlns:r="http://schemas.openxmlformats.org/officeDocument/2006/relationships" xmlns:m="http://schemas.openxmlformats.org/officeDocument/2006/math" xmlns:v="urn:schemas-microsoft-com:vml" xmlns:wp14="http://schemas.microsoft.com/office/word/2010/wordprocessingDrawing" xmlns:wp="http://schemas.openxmlformats.org/drawingml/2006/wordprocessingDrawing" xmlns:w10="urn:schemas-microsoft-com:office:word" xmlns:w="http://schemas.openxmlformats.org/wordprocessingml/2006/main" xmlns:w14="http://schemas.microsoft.com/office/word/2010/wordml" xmlns:w15="http://schemas.microsoft.com/office/word/2012/wordml" xmlns:w16cex="http://schemas.microsoft.com/office/word/2018/wordml/cex" xmlns:w16cid="http://schemas.microsoft.com/office/word/2016/wordml/cid" xmlns:w16="http://schemas.microsoft.com/office/word/2018/wordml" xmlns:w16se="http://schemas.microsoft.com/office/word/2015/wordml/symex" xmlns:wpg="http://schemas.microsoft.com/office/word/2010/wordprocessingGroup" xmlns:wpi="http://schemas.microsoft.com/office/word/2010/wordprocessingInk" xmlns:wne="http://schemas.microsoft.com/office/word/2006/wordml" xmlns:wps="http://schemas.microsoft.com/office/word/2010/wordprocessingShape" mc:Ignorable="w14 w15 w16se w16cid w16 w16cex wp14">
   <w:p>
     <w:pPr>
       <w:pStyle w:val="Pieddepage"/>
@@ -5264,7 +6732,7 @@
 </file>
 
 <file path=word/footnotes.xml><?xml version="1.0" encoding="utf-8"?>
-<w:footnotes xmlns:wpc="http://schemas.microsoft.com/office/word/2010/wordprocessingCanvas" xmlns:cx="http://schemas.microsoft.com/office/drawing/2014/chartex" xmlns:cx1="http://schemas.microsoft.com/office/drawing/2015/9/8/chartex" xmlns:cx2="http://schemas.microsoft.com/office/drawing/2015/10/21/chartex" xmlns:cx3="http://schemas.microsoft.com/office/drawing/2016/5/9/chartex" xmlns:cx4="http://schemas.microsoft.com/office/drawing/2016/5/10/chartex" xmlns:cx5="http://schemas.microsoft.com/office/drawing/2016/5/11/chartex" xmlns:cx6="http://schemas.microsoft.com/office/drawing/2016/5/12/chartex" xmlns:cx7="http://schemas.microsoft.com/office/drawing/2016/5/13/chartex" xmlns:cx8="http://schemas.microsoft.com/office/drawing/2016/5/14/chartex" xmlns:mc="http://schemas.openxmlformats.org/markup-compatibility/2006" xmlns:aink="http://schemas.microsoft.com/office/drawing/2016/ink" xmlns:am3d="http://schemas.microsoft.com/office/drawing/2017/model3d" xmlns:o="urn:schemas-microsoft-com:office:office" xmlns:oel="http://schemas.microsoft.com/office/2019/extlst" xmlns:r="http://schemas.openxmlformats.org/officeDocument/2006/relationships" xmlns:m="http://schemas.openxmlformats.org/officeDocument/2006/math" xmlns:v="urn:schemas-microsoft-com:vml" xmlns:wp14="http://schemas.microsoft.com/office/word/2010/wordprocessingDrawing" xmlns:wp="http://schemas.openxmlformats.org/drawingml/2006/wordprocessingDrawing" xmlns:w10="urn:schemas-microsoft-com:office:word" xmlns:w="http://schemas.openxmlformats.org/wordprocessingml/2006/main" xmlns:w14="http://schemas.microsoft.com/office/word/2010/wordml" xmlns:w15="http://schemas.microsoft.com/office/word/2012/wordml" xmlns:w16cex="http://schemas.microsoft.com/office/word/2018/wordml/cex" xmlns:w16cid="http://schemas.microsoft.com/office/word/2016/wordml/cid" xmlns:w16="http://schemas.microsoft.com/office/word/2018/wordml" xmlns:w16sdtdh="http://schemas.microsoft.com/office/word/2020/wordml/sdtdatahash" xmlns:w16se="http://schemas.microsoft.com/office/word/2015/wordml/symex" xmlns:wpg="http://schemas.microsoft.com/office/word/2010/wordprocessingGroup" xmlns:wpi="http://schemas.microsoft.com/office/word/2010/wordprocessingInk" xmlns:wne="http://schemas.microsoft.com/office/word/2006/wordml" xmlns:wps="http://schemas.microsoft.com/office/word/2010/wordprocessingShape" mc:Ignorable="w14 w15 w16se w16cid w16 w16cex w16sdtdh wp14">
+<w:footnotes xmlns:wpc="http://schemas.microsoft.com/office/word/2010/wordprocessingCanvas" xmlns:cx="http://schemas.microsoft.com/office/drawing/2014/chartex" xmlns:cx1="http://schemas.microsoft.com/office/drawing/2015/9/8/chartex" xmlns:cx2="http://schemas.microsoft.com/office/drawing/2015/10/21/chartex" xmlns:cx3="http://schemas.microsoft.com/office/drawing/2016/5/9/chartex" xmlns:cx4="http://schemas.microsoft.com/office/drawing/2016/5/10/chartex" xmlns:cx5="http://schemas.microsoft.com/office/drawing/2016/5/11/chartex" xmlns:cx6="http://schemas.microsoft.com/office/drawing/2016/5/12/chartex" xmlns:cx7="http://schemas.microsoft.com/office/drawing/2016/5/13/chartex" xmlns:cx8="http://schemas.microsoft.com/office/drawing/2016/5/14/chartex" xmlns:mc="http://schemas.openxmlformats.org/markup-compatibility/2006" xmlns:aink="http://schemas.microsoft.com/office/drawing/2016/ink" xmlns:am3d="http://schemas.microsoft.com/office/drawing/2017/model3d" xmlns:o="urn:schemas-microsoft-com:office:office" xmlns:r="http://schemas.openxmlformats.org/officeDocument/2006/relationships" xmlns:m="http://schemas.openxmlformats.org/officeDocument/2006/math" xmlns:v="urn:schemas-microsoft-com:vml" xmlns:wp14="http://schemas.microsoft.com/office/word/2010/wordprocessingDrawing" xmlns:wp="http://schemas.openxmlformats.org/drawingml/2006/wordprocessingDrawing" xmlns:w10="urn:schemas-microsoft-com:office:word" xmlns:w="http://schemas.openxmlformats.org/wordprocessingml/2006/main" xmlns:w14="http://schemas.microsoft.com/office/word/2010/wordml" xmlns:w15="http://schemas.microsoft.com/office/word/2012/wordml" xmlns:w16cex="http://schemas.microsoft.com/office/word/2018/wordml/cex" xmlns:w16cid="http://schemas.microsoft.com/office/word/2016/wordml/cid" xmlns:w16="http://schemas.microsoft.com/office/word/2018/wordml" xmlns:w16se="http://schemas.microsoft.com/office/word/2015/wordml/symex" xmlns:wpg="http://schemas.microsoft.com/office/word/2010/wordprocessingGroup" xmlns:wpi="http://schemas.microsoft.com/office/word/2010/wordprocessingInk" xmlns:wne="http://schemas.microsoft.com/office/word/2006/wordml" xmlns:wps="http://schemas.microsoft.com/office/word/2010/wordprocessingShape" mc:Ignorable="w14 w15 w16se w16cid w16 w16cex wp14">
   <w:footnote w:type="separator" w:id="-1">
     <w:p>
       <w:r>
@@ -5283,7 +6751,7 @@
 </file>
 
 <file path=word/header1.xml><?xml version="1.0" encoding="utf-8"?>
-<w:hdr xmlns:wpc="http://schemas.microsoft.com/office/word/2010/wordprocessingCanvas" xmlns:cx="http://schemas.microsoft.com/office/drawing/2014/chartex" xmlns:cx1="http://schemas.microsoft.com/office/drawing/2015/9/8/chartex" xmlns:cx2="http://schemas.microsoft.com/office/drawing/2015/10/21/chartex" xmlns:cx3="http://schemas.microsoft.com/office/drawing/2016/5/9/chartex" xmlns:cx4="http://schemas.microsoft.com/office/drawing/2016/5/10/chartex" xmlns:cx5="http://schemas.microsoft.com/office/drawing/2016/5/11/chartex" xmlns:cx6="http://schemas.microsoft.com/office/drawing/2016/5/12/chartex" xmlns:cx7="http://schemas.microsoft.com/office/drawing/2016/5/13/chartex" xmlns:cx8="http://schemas.microsoft.com/office/drawing/2016/5/14/chartex" xmlns:mc="http://schemas.openxmlformats.org/markup-compatibility/2006" xmlns:aink="http://schemas.microsoft.com/office/drawing/2016/ink" xmlns:am3d="http://schemas.microsoft.com/office/drawing/2017/model3d" xmlns:o="urn:schemas-microsoft-com:office:office" xmlns:oel="http://schemas.microsoft.com/office/2019/extlst" xmlns:r="http://schemas.openxmlformats.org/officeDocument/2006/relationships" xmlns:m="http://schemas.openxmlformats.org/officeDocument/2006/math" xmlns:v="urn:schemas-microsoft-com:vml" xmlns:wp14="http://schemas.microsoft.com/office/word/2010/wordprocessingDrawing" xmlns:wp="http://schemas.openxmlformats.org/drawingml/2006/wordprocessingDrawing" xmlns:w10="urn:schemas-microsoft-com:office:word" xmlns:w="http://schemas.openxmlformats.org/wordprocessingml/2006/main" xmlns:w14="http://schemas.microsoft.com/office/word/2010/wordml" xmlns:w15="http://schemas.microsoft.com/office/word/2012/wordml" xmlns:w16cex="http://schemas.microsoft.com/office/word/2018/wordml/cex" xmlns:w16cid="http://schemas.microsoft.com/office/word/2016/wordml/cid" xmlns:w16="http://schemas.microsoft.com/office/word/2018/wordml" xmlns:w16sdtdh="http://schemas.microsoft.com/office/word/2020/wordml/sdtdatahash" xmlns:w16se="http://schemas.microsoft.com/office/word/2015/wordml/symex" xmlns:wpg="http://schemas.microsoft.com/office/word/2010/wordprocessingGroup" xmlns:wpi="http://schemas.microsoft.com/office/word/2010/wordprocessingInk" xmlns:wne="http://schemas.microsoft.com/office/word/2006/wordml" xmlns:wps="http://schemas.microsoft.com/office/word/2010/wordprocessingShape" mc:Ignorable="w14 w15 w16se w16cid w16 w16cex w16sdtdh wp14">
+<w:hdr xmlns:wpc="http://schemas.microsoft.com/office/word/2010/wordprocessingCanvas" xmlns:cx="http://schemas.microsoft.com/office/drawing/2014/chartex" xmlns:cx1="http://schemas.microsoft.com/office/drawing/2015/9/8/chartex" xmlns:cx2="http://schemas.microsoft.com/office/drawing/2015/10/21/chartex" xmlns:cx3="http://schemas.microsoft.com/office/drawing/2016/5/9/chartex" xmlns:cx4="http://schemas.microsoft.com/office/drawing/2016/5/10/chartex" xmlns:cx5="http://schemas.microsoft.com/office/drawing/2016/5/11/chartex" xmlns:cx6="http://schemas.microsoft.com/office/drawing/2016/5/12/chartex" xmlns:cx7="http://schemas.microsoft.com/office/drawing/2016/5/13/chartex" xmlns:cx8="http://schemas.microsoft.com/office/drawing/2016/5/14/chartex" xmlns:mc="http://schemas.openxmlformats.org/markup-compatibility/2006" xmlns:aink="http://schemas.microsoft.com/office/drawing/2016/ink" xmlns:am3d="http://schemas.microsoft.com/office/drawing/2017/model3d" xmlns:o="urn:schemas-microsoft-com:office:office" xmlns:r="http://schemas.openxmlformats.org/officeDocument/2006/relationships" xmlns:m="http://schemas.openxmlformats.org/officeDocument/2006/math" xmlns:v="urn:schemas-microsoft-com:vml" xmlns:wp14="http://schemas.microsoft.com/office/word/2010/wordprocessingDrawing" xmlns:wp="http://schemas.openxmlformats.org/drawingml/2006/wordprocessingDrawing" xmlns:w10="urn:schemas-microsoft-com:office:word" xmlns:w="http://schemas.openxmlformats.org/wordprocessingml/2006/main" xmlns:w14="http://schemas.microsoft.com/office/word/2010/wordml" xmlns:w15="http://schemas.microsoft.com/office/word/2012/wordml" xmlns:w16cex="http://schemas.microsoft.com/office/word/2018/wordml/cex" xmlns:w16cid="http://schemas.microsoft.com/office/word/2016/wordml/cid" xmlns:w16="http://schemas.microsoft.com/office/word/2018/wordml" xmlns:w16se="http://schemas.microsoft.com/office/word/2015/wordml/symex" xmlns:wpg="http://schemas.microsoft.com/office/word/2010/wordprocessingGroup" xmlns:wpi="http://schemas.microsoft.com/office/word/2010/wordprocessingInk" xmlns:wne="http://schemas.microsoft.com/office/word/2006/wordml" xmlns:wps="http://schemas.microsoft.com/office/word/2010/wordprocessingShape" mc:Ignorable="w14 w15 w16se w16cid w16 w16cex wp14">
   <w:p>
     <w:pPr>
       <w:pStyle w:val="En-tte"/>
@@ -5345,7 +6813,7 @@
 </file>
 
 <file path=word/numbering.xml><?xml version="1.0" encoding="utf-8"?>
-<w:numbering xmlns:wpc="http://schemas.microsoft.com/office/word/2010/wordprocessingCanvas" xmlns:cx="http://schemas.microsoft.com/office/drawing/2014/chartex" xmlns:cx1="http://schemas.microsoft.com/office/drawing/2015/9/8/chartex" xmlns:cx2="http://schemas.microsoft.com/office/drawing/2015/10/21/chartex" xmlns:cx3="http://schemas.microsoft.com/office/drawing/2016/5/9/chartex" xmlns:cx4="http://schemas.microsoft.com/office/drawing/2016/5/10/chartex" xmlns:cx5="http://schemas.microsoft.com/office/drawing/2016/5/11/chartex" xmlns:cx6="http://schemas.microsoft.com/office/drawing/2016/5/12/chartex" xmlns:cx7="http://schemas.microsoft.com/office/drawing/2016/5/13/chartex" xmlns:cx8="http://schemas.microsoft.com/office/drawing/2016/5/14/chartex" xmlns:mc="http://schemas.openxmlformats.org/markup-compatibility/2006" xmlns:aink="http://schemas.microsoft.com/office/drawing/2016/ink" xmlns:am3d="http://schemas.microsoft.com/office/drawing/2017/model3d" xmlns:o="urn:schemas-microsoft-com:office:office" xmlns:oel="http://schemas.microsoft.com/office/2019/extlst" xmlns:r="http://schemas.openxmlformats.org/officeDocument/2006/relationships" xmlns:m="http://schemas.openxmlformats.org/officeDocument/2006/math" xmlns:v="urn:schemas-microsoft-com:vml" xmlns:wp14="http://schemas.microsoft.com/office/word/2010/wordprocessingDrawing" xmlns:wp="http://schemas.openxmlformats.org/drawingml/2006/wordprocessingDrawing" xmlns:w10="urn:schemas-microsoft-com:office:word" xmlns:w="http://schemas.openxmlformats.org/wordprocessingml/2006/main" xmlns:w14="http://schemas.microsoft.com/office/word/2010/wordml" xmlns:w15="http://schemas.microsoft.com/office/word/2012/wordml" xmlns:w16cex="http://schemas.microsoft.com/office/word/2018/wordml/cex" xmlns:w16cid="http://schemas.microsoft.com/office/word/2016/wordml/cid" xmlns:w16="http://schemas.microsoft.com/office/word/2018/wordml" xmlns:w16sdtdh="http://schemas.microsoft.com/office/word/2020/wordml/sdtdatahash" xmlns:w16se="http://schemas.microsoft.com/office/word/2015/wordml/symex" xmlns:wpg="http://schemas.microsoft.com/office/word/2010/wordprocessingGroup" xmlns:wpi="http://schemas.microsoft.com/office/word/2010/wordprocessingInk" xmlns:wne="http://schemas.microsoft.com/office/word/2006/wordml" xmlns:wps="http://schemas.microsoft.com/office/word/2010/wordprocessingShape" mc:Ignorable="w14 w15 w16se w16cid w16 w16cex w16sdtdh wp14">
+<w:numbering xmlns:wpc="http://schemas.microsoft.com/office/word/2010/wordprocessingCanvas" xmlns:cx="http://schemas.microsoft.com/office/drawing/2014/chartex" xmlns:cx1="http://schemas.microsoft.com/office/drawing/2015/9/8/chartex" xmlns:cx2="http://schemas.microsoft.com/office/drawing/2015/10/21/chartex" xmlns:cx3="http://schemas.microsoft.com/office/drawing/2016/5/9/chartex" xmlns:cx4="http://schemas.microsoft.com/office/drawing/2016/5/10/chartex" xmlns:cx5="http://schemas.microsoft.com/office/drawing/2016/5/11/chartex" xmlns:cx6="http://schemas.microsoft.com/office/drawing/2016/5/12/chartex" xmlns:cx7="http://schemas.microsoft.com/office/drawing/2016/5/13/chartex" xmlns:cx8="http://schemas.microsoft.com/office/drawing/2016/5/14/chartex" xmlns:mc="http://schemas.openxmlformats.org/markup-compatibility/2006" xmlns:aink="http://schemas.microsoft.com/office/drawing/2016/ink" xmlns:am3d="http://schemas.microsoft.com/office/drawing/2017/model3d" xmlns:o="urn:schemas-microsoft-com:office:office" xmlns:r="http://schemas.openxmlformats.org/officeDocument/2006/relationships" xmlns:m="http://schemas.openxmlformats.org/officeDocument/2006/math" xmlns:v="urn:schemas-microsoft-com:vml" xmlns:wp14="http://schemas.microsoft.com/office/word/2010/wordprocessingDrawing" xmlns:wp="http://schemas.openxmlformats.org/drawingml/2006/wordprocessingDrawing" xmlns:w10="urn:schemas-microsoft-com:office:word" xmlns:w="http://schemas.openxmlformats.org/wordprocessingml/2006/main" xmlns:w14="http://schemas.microsoft.com/office/word/2010/wordml" xmlns:w15="http://schemas.microsoft.com/office/word/2012/wordml" xmlns:w16cex="http://schemas.microsoft.com/office/word/2018/wordml/cex" xmlns:w16cid="http://schemas.microsoft.com/office/word/2016/wordml/cid" xmlns:w16="http://schemas.microsoft.com/office/word/2018/wordml" xmlns:w16se="http://schemas.microsoft.com/office/word/2015/wordml/symex" xmlns:wpg="http://schemas.microsoft.com/office/word/2010/wordprocessingGroup" xmlns:wpi="http://schemas.microsoft.com/office/word/2010/wordprocessingInk" xmlns:wne="http://schemas.microsoft.com/office/word/2006/wordml" xmlns:wps="http://schemas.microsoft.com/office/word/2010/wordprocessingShape" mc:Ignorable="w14 w15 w16se w16cid w16 w16cex wp14">
   <w:abstractNum w:abstractNumId="0" w15:restartNumberingAfterBreak="0">
     <w:nsid w:val="0A7C7405"/>
     <w:multiLevelType w:val="singleLevel"/>
@@ -7252,79 +8720,79 @@
       </w:rPr>
     </w:lvl>
   </w:abstractNum>
-  <w:num w:numId="1" w16cid:durableId="1117407011">
+  <w:num w:numId="1">
     <w:abstractNumId w:val="13"/>
   </w:num>
-  <w:num w:numId="2" w16cid:durableId="340351061">
+  <w:num w:numId="2">
     <w:abstractNumId w:val="0"/>
   </w:num>
-  <w:num w:numId="3" w16cid:durableId="1547330303">
+  <w:num w:numId="3">
     <w:abstractNumId w:val="2"/>
   </w:num>
-  <w:num w:numId="4" w16cid:durableId="34501652">
+  <w:num w:numId="4">
     <w:abstractNumId w:val="12"/>
   </w:num>
-  <w:num w:numId="5" w16cid:durableId="1497769571">
+  <w:num w:numId="5">
     <w:abstractNumId w:val="8"/>
   </w:num>
-  <w:num w:numId="6" w16cid:durableId="1915966182">
+  <w:num w:numId="6">
     <w:abstractNumId w:val="4"/>
   </w:num>
-  <w:num w:numId="7" w16cid:durableId="1373579493">
+  <w:num w:numId="7">
     <w:abstractNumId w:val="9"/>
   </w:num>
-  <w:num w:numId="8" w16cid:durableId="770587407">
+  <w:num w:numId="8">
     <w:abstractNumId w:val="14"/>
   </w:num>
-  <w:num w:numId="9" w16cid:durableId="358166079">
+  <w:num w:numId="9">
     <w:abstractNumId w:val="1"/>
   </w:num>
-  <w:num w:numId="10" w16cid:durableId="1226452121">
+  <w:num w:numId="10">
     <w:abstractNumId w:val="5"/>
   </w:num>
-  <w:num w:numId="11" w16cid:durableId="2093701964">
+  <w:num w:numId="11">
     <w:abstractNumId w:val="7"/>
   </w:num>
-  <w:num w:numId="12" w16cid:durableId="323827294">
+  <w:num w:numId="12">
     <w:abstractNumId w:val="6"/>
   </w:num>
-  <w:num w:numId="13" w16cid:durableId="1888486832">
+  <w:num w:numId="13">
     <w:abstractNumId w:val="11"/>
   </w:num>
-  <w:num w:numId="14" w16cid:durableId="1241256367">
+  <w:num w:numId="14">
     <w:abstractNumId w:val="10"/>
   </w:num>
-  <w:num w:numId="15" w16cid:durableId="882332486">
+  <w:num w:numId="15">
     <w:abstractNumId w:val="0"/>
   </w:num>
-  <w:num w:numId="16" w16cid:durableId="180365447">
+  <w:num w:numId="16">
     <w:abstractNumId w:val="13"/>
   </w:num>
-  <w:num w:numId="17" w16cid:durableId="1234386408">
+  <w:num w:numId="17">
     <w:abstractNumId w:val="13"/>
   </w:num>
-  <w:num w:numId="18" w16cid:durableId="435758990">
+  <w:num w:numId="18">
     <w:abstractNumId w:val="13"/>
   </w:num>
-  <w:num w:numId="19" w16cid:durableId="571768818">
+  <w:num w:numId="19">
     <w:abstractNumId w:val="13"/>
   </w:num>
-  <w:num w:numId="20" w16cid:durableId="1586497719">
+  <w:num w:numId="20">
     <w:abstractNumId w:val="3"/>
   </w:num>
-  <w:num w:numId="21" w16cid:durableId="617835242">
+  <w:num w:numId="21">
     <w:abstractNumId w:val="13"/>
   </w:num>
-  <w:num w:numId="22" w16cid:durableId="1283224216">
+  <w:num w:numId="22">
     <w:abstractNumId w:val="13"/>
   </w:num>
-  <w:num w:numId="23" w16cid:durableId="1180773559">
+  <w:num w:numId="23">
     <w:abstractNumId w:val="0"/>
   </w:num>
-  <w:num w:numId="24" w16cid:durableId="1468618929">
+  <w:num w:numId="24">
     <w:abstractNumId w:val="0"/>
   </w:num>
-  <w:num w:numId="25" w16cid:durableId="627777774">
+  <w:num w:numId="25">
     <w:abstractNumId w:val="0"/>
   </w:num>
   <w:numIdMacAtCleanup w:val="13"/>
@@ -7332,7 +8800,7 @@
 </file>
 
 <file path=word/styles.xml><?xml version="1.0" encoding="utf-8"?>
-<w:styles xmlns:mc="http://schemas.openxmlformats.org/markup-compatibility/2006" xmlns:r="http://schemas.openxmlformats.org/officeDocument/2006/relationships" xmlns:w="http://schemas.openxmlformats.org/wordprocessingml/2006/main" xmlns:w14="http://schemas.microsoft.com/office/word/2010/wordml" xmlns:w15="http://schemas.microsoft.com/office/word/2012/wordml" xmlns:w16cex="http://schemas.microsoft.com/office/word/2018/wordml/cex" xmlns:w16cid="http://schemas.microsoft.com/office/word/2016/wordml/cid" xmlns:w16="http://schemas.microsoft.com/office/word/2018/wordml" xmlns:w16sdtdh="http://schemas.microsoft.com/office/word/2020/wordml/sdtdatahash" xmlns:w16se="http://schemas.microsoft.com/office/word/2015/wordml/symex" mc:Ignorable="w14 w15 w16se w16cid w16 w16cex w16sdtdh">
+<w:styles xmlns:mc="http://schemas.openxmlformats.org/markup-compatibility/2006" xmlns:r="http://schemas.openxmlformats.org/officeDocument/2006/relationships" xmlns:w="http://schemas.openxmlformats.org/wordprocessingml/2006/main" xmlns:w14="http://schemas.microsoft.com/office/word/2010/wordml" xmlns:w15="http://schemas.microsoft.com/office/word/2012/wordml" xmlns:w16cex="http://schemas.microsoft.com/office/word/2018/wordml/cex" xmlns:w16cid="http://schemas.microsoft.com/office/word/2016/wordml/cid" xmlns:w16="http://schemas.microsoft.com/office/word/2018/wordml" xmlns:w16se="http://schemas.microsoft.com/office/word/2015/wordml/symex" mc:Ignorable="w14 w15 w16se w16cid w16 w16cex">
   <w:docDefaults>
     <w:rPrDefault>
       <w:rPr>
@@ -8571,14 +10039,12 @@
 </file>
 
 <file path=customXml/item1.xml><?xml version="1.0" encoding="utf-8"?>
-<p:properties xmlns:p="http://schemas.microsoft.com/office/2006/metadata/properties" xmlns:xsi="http://www.w3.org/2001/XMLSchema-instance" xmlns:pc="http://schemas.microsoft.com/office/infopath/2007/PartnerControls">
-  <documentManagement>
-    <lcf76f155ced4ddcb4097134ff3c332f xmlns="98d92101-24da-4498-9971-a24673344bd8">
-      <Terms xmlns="http://schemas.microsoft.com/office/infopath/2007/PartnerControls"/>
-    </lcf76f155ced4ddcb4097134ff3c332f>
-    <TaxCatchAll xmlns="dfa80de1-e9bb-4cf2-893d-d06220b3971a" xsi:nil="true"/>
-  </documentManagement>
-</p:properties>
+<?mso-contentType ?>
+<FormTemplates xmlns="http://schemas.microsoft.com/sharepoint/v3/contenttype/forms">
+  <Display>DocumentLibraryForm</Display>
+  <Edit>DocumentLibraryForm</Edit>
+  <New>DocumentLibraryForm</New>
+</FormTemplates>
 </file>
 
 <file path=customXml/item2.xml><?xml version="1.0" encoding="utf-8"?>
@@ -8779,21 +10245,20 @@
 </file>
 
 <file path=customXml/item3.xml><?xml version="1.0" encoding="utf-8"?>
-<?mso-contentType ?>
-<FormTemplates xmlns="http://schemas.microsoft.com/sharepoint/v3/contenttype/forms">
-  <Display>DocumentLibraryForm</Display>
-  <Edit>DocumentLibraryForm</Edit>
-  <New>DocumentLibraryForm</New>
-</FormTemplates>
+<p:properties xmlns:p="http://schemas.microsoft.com/office/2006/metadata/properties" xmlns:xsi="http://www.w3.org/2001/XMLSchema-instance" xmlns:pc="http://schemas.microsoft.com/office/infopath/2007/PartnerControls">
+  <documentManagement>
+    <lcf76f155ced4ddcb4097134ff3c332f xmlns="98d92101-24da-4498-9971-a24673344bd8">
+      <Terms xmlns="http://schemas.microsoft.com/office/infopath/2007/PartnerControls"/>
+    </lcf76f155ced4ddcb4097134ff3c332f>
+    <TaxCatchAll xmlns="dfa80de1-e9bb-4cf2-893d-d06220b3971a" xsi:nil="true"/>
+  </documentManagement>
+</p:properties>
 </file>
 
 <file path=customXml/itemProps1.xml><?xml version="1.0" encoding="utf-8"?>
-<ds:datastoreItem xmlns:ds="http://schemas.openxmlformats.org/officeDocument/2006/customXml" ds:itemID="{E5198F5E-0DBC-492C-83B4-AB13AD117DD5}">
+<ds:datastoreItem xmlns:ds="http://schemas.openxmlformats.org/officeDocument/2006/customXml" ds:itemID="{D3135AC7-3C5E-4CF3-94BE-2823690A5E55}">
   <ds:schemaRefs>
-    <ds:schemaRef ds:uri="http://schemas.microsoft.com/office/2006/metadata/properties"/>
-    <ds:schemaRef ds:uri="http://schemas.microsoft.com/office/infopath/2007/PartnerControls"/>
-    <ds:schemaRef ds:uri="98d92101-24da-4498-9971-a24673344bd8"/>
-    <ds:schemaRef ds:uri="dfa80de1-e9bb-4cf2-893d-d06220b3971a"/>
+    <ds:schemaRef ds:uri="http://schemas.microsoft.com/sharepoint/v3/contenttype/forms"/>
   </ds:schemaRefs>
 </ds:datastoreItem>
 </file>
@@ -8818,9 +10283,12 @@
 </file>
 
 <file path=customXml/itemProps3.xml><?xml version="1.0" encoding="utf-8"?>
-<ds:datastoreItem xmlns:ds="http://schemas.openxmlformats.org/officeDocument/2006/customXml" ds:itemID="{D3135AC7-3C5E-4CF3-94BE-2823690A5E55}">
+<ds:datastoreItem xmlns:ds="http://schemas.openxmlformats.org/officeDocument/2006/customXml" ds:itemID="{E5198F5E-0DBC-492C-83B4-AB13AD117DD5}">
   <ds:schemaRefs>
-    <ds:schemaRef ds:uri="http://schemas.microsoft.com/sharepoint/v3/contenttype/forms"/>
+    <ds:schemaRef ds:uri="http://schemas.microsoft.com/office/2006/metadata/properties"/>
+    <ds:schemaRef ds:uri="http://schemas.microsoft.com/office/infopath/2007/PartnerControls"/>
+    <ds:schemaRef ds:uri="98d92101-24da-4498-9971-a24673344bd8"/>
+    <ds:schemaRef ds:uri="dfa80de1-e9bb-4cf2-893d-d06220b3971a"/>
   </ds:schemaRefs>
 </ds:datastoreItem>
 </file>
</xml_diff>

<commit_message>
met en place les hitboxes
</commit_message>
<xml_diff>
--- a/Documentation-theorlando-PDev.docx
+++ b/Documentation-theorlando-PDev.docx
@@ -1400,15 +1400,17 @@
           <w:sz w:val="20"/>
           <w:u w:val="single"/>
         </w:rPr>
-        <w:t>NOTE L’INTENTION DES UTILISATEURS DE CE CANEVAS</w:t>
-      </w:r>
+        <w:t xml:space="preserve">NOTE L’INTENTION DES UTILISATEURS DE CE </w:t>
+      </w:r>
+      <w:proofErr w:type="gramStart"/>
       <w:r>
         <w:rPr>
           <w:bCs/>
           <w:i/>
           <w:sz w:val="20"/>
-        </w:rPr>
-        <w:t>:</w:t>
+          <w:u w:val="single"/>
+        </w:rPr>
+        <w:t>CANEVAS</w:t>
       </w:r>
       <w:r>
         <w:rPr>
@@ -1416,25 +1418,52 @@
           <w:i/>
           <w:sz w:val="20"/>
         </w:rPr>
-        <w:br/>
-        <w:t>Toutes les parties en italiques sont là pour aider à comprendre ce qu’il faut mettre dans cette partie du document. Elles n’ont donc aucune raison d’être dans le document final.</w:t>
-      </w:r>
-    </w:p>
-    <w:p>
-      <w:pPr>
+        <w:t>:</w:t>
+      </w:r>
+      <w:proofErr w:type="gramEnd"/>
+      <w:r>
         <w:rPr>
           <w:bCs/>
           <w:i/>
           <w:sz w:val="20"/>
         </w:rPr>
-      </w:pPr>
-      <w:r>
+        <w:br/>
+        <w:t>Toutes les parties en italiques sont là pour aider à comprendre ce qu’il faut mettre dans cette partie du document. Elles n’ont donc aucune raison d’être dans le document final.</w:t>
+      </w:r>
+    </w:p>
+    <w:p>
+      <w:pPr>
         <w:rPr>
           <w:bCs/>
           <w:i/>
           <w:sz w:val="20"/>
         </w:rPr>
-        <w:t xml:space="preserve">De plus, en fonction du type de projet,  il est tout à fait possible que certains chapitres ou paragraphes n’aient aucun sens. Dans ce cas il est recommandé de les retirer du document pour éviter de l’alourdir inutilement.  </w:t>
+      </w:pPr>
+      <w:r>
+        <w:rPr>
+          <w:bCs/>
+          <w:i/>
+          <w:sz w:val="20"/>
+        </w:rPr>
+        <w:t xml:space="preserve">De plus, en fonction du type de </w:t>
+      </w:r>
+      <w:proofErr w:type="gramStart"/>
+      <w:r>
+        <w:rPr>
+          <w:bCs/>
+          <w:i/>
+          <w:sz w:val="20"/>
+        </w:rPr>
+        <w:t>projet,  il</w:t>
+      </w:r>
+      <w:proofErr w:type="gramEnd"/>
+      <w:r>
+        <w:rPr>
+          <w:bCs/>
+          <w:i/>
+          <w:sz w:val="20"/>
+        </w:rPr>
+        <w:t xml:space="preserve"> est tout à fait possible que certains chapitres ou paragraphes n’aient aucun sens. Dans ce cas il est recommandé de les retirer du document pour éviter de l’alourdir inutilement.  </w:t>
       </w:r>
     </w:p>
     <w:p>
@@ -2127,10 +2156,7 @@
         <w:pStyle w:val="Titre2"/>
       </w:pPr>
       <w:r>
-        <w:t xml:space="preserve">Menu </w:t>
-      </w:r>
-      <w:r>
-        <w:t>about</w:t>
+        <w:t>Menu about</w:t>
       </w:r>
     </w:p>
     <w:p/>
@@ -4387,16 +4413,7 @@
           <w:szCs w:val="24"/>
           <w:lang w:val="fr-CH" w:eastAsia="fr-CH"/>
         </w:rPr>
-        <w:t xml:space="preserve">pouvoir </w:t>
-      </w:r>
-      <w:r>
-        <w:rPr>
-          <w:rFonts w:ascii="Calibri" w:hAnsi="Calibri" w:cs="Calibri"/>
-          <w:color w:val="000000"/>
-          <w:szCs w:val="24"/>
-          <w:lang w:val="fr-CH" w:eastAsia="fr-CH"/>
-        </w:rPr>
-        <w:t>tirer vers le haut avec mon vaisseau</w:t>
+        <w:t>pouvoir tirer vers le haut avec mon vaisseau</w:t>
       </w:r>
       <w:r>
         <w:rPr>
@@ -4414,16 +4431,7 @@
           <w:szCs w:val="24"/>
           <w:lang w:val="fr-CH" w:eastAsia="fr-CH"/>
         </w:rPr>
-        <w:t xml:space="preserve">Pour pouvoir </w:t>
-      </w:r>
-      <w:r>
-        <w:rPr>
-          <w:rFonts w:ascii="Calibri" w:hAnsi="Calibri" w:cs="Calibri"/>
-          <w:color w:val="000000"/>
-          <w:szCs w:val="24"/>
-          <w:lang w:val="fr-CH" w:eastAsia="fr-CH"/>
-        </w:rPr>
-        <w:t>détruire les aliens</w:t>
+        <w:t>Pour pouvoir détruire les aliens</w:t>
       </w:r>
     </w:p>
     <w:p>
@@ -4497,54 +4505,27 @@
           <w:szCs w:val="24"/>
           <w:lang w:val="fr-CH" w:eastAsia="fr-CH"/>
         </w:rPr>
-        <w:t xml:space="preserve">La flèche </w:t>
-      </w:r>
-      <w:r>
-        <w:rPr>
-          <w:rFonts w:ascii="Calibri" w:hAnsi="Calibri" w:cs="Calibri"/>
-          <w:color w:val="000000"/>
-          <w:szCs w:val="24"/>
-          <w:lang w:val="fr-CH" w:eastAsia="fr-CH"/>
-        </w:rPr>
-        <w:t>haut</w:t>
-      </w:r>
-      <w:r>
-        <w:rPr>
-          <w:rFonts w:ascii="Calibri" w:hAnsi="Calibri" w:cs="Calibri"/>
-          <w:color w:val="000000"/>
-          <w:szCs w:val="24"/>
-          <w:lang w:val="fr-CH" w:eastAsia="fr-CH"/>
-        </w:rPr>
-        <w:t xml:space="preserve"> est pressée </w:t>
-      </w:r>
-    </w:p>
-    <w:p>
-      <w:pPr>
-        <w:ind w:left="1416"/>
-        <w:rPr>
-          <w:rFonts w:ascii="Calibri" w:hAnsi="Calibri" w:cs="Calibri"/>
-          <w:color w:val="000000"/>
-          <w:szCs w:val="24"/>
-          <w:lang w:val="fr-CH" w:eastAsia="fr-CH"/>
-        </w:rPr>
-      </w:pPr>
-      <w:r>
-        <w:rPr>
-          <w:rFonts w:ascii="Calibri" w:hAnsi="Calibri" w:cs="Calibri"/>
-          <w:color w:val="000000"/>
-          <w:szCs w:val="24"/>
-          <w:lang w:val="fr-CH" w:eastAsia="fr-CH"/>
-        </w:rPr>
-        <w:t xml:space="preserve">Le vaisseau </w:t>
-      </w:r>
-      <w:r>
-        <w:rPr>
-          <w:rFonts w:ascii="Calibri" w:hAnsi="Calibri" w:cs="Calibri"/>
-          <w:color w:val="000000"/>
-          <w:szCs w:val="24"/>
-          <w:lang w:val="fr-CH" w:eastAsia="fr-CH"/>
-        </w:rPr>
-        <w:t>tir un laser vers le haut</w:t>
+        <w:t xml:space="preserve">La flèche haut est pressée </w:t>
+      </w:r>
+    </w:p>
+    <w:p>
+      <w:pPr>
+        <w:ind w:left="1416"/>
+        <w:rPr>
+          <w:rFonts w:ascii="Calibri" w:hAnsi="Calibri" w:cs="Calibri"/>
+          <w:color w:val="000000"/>
+          <w:szCs w:val="24"/>
+          <w:lang w:val="fr-CH" w:eastAsia="fr-CH"/>
+        </w:rPr>
+      </w:pPr>
+      <w:r>
+        <w:rPr>
+          <w:rFonts w:ascii="Calibri" w:hAnsi="Calibri" w:cs="Calibri"/>
+          <w:color w:val="000000"/>
+          <w:szCs w:val="24"/>
+          <w:lang w:val="fr-CH" w:eastAsia="fr-CH"/>
+        </w:rPr>
+        <w:t>Le vaisseau tir un laser vers le haut</w:t>
       </w:r>
     </w:p>
     <w:p>
@@ -4595,25 +4576,7 @@
           <w:szCs w:val="24"/>
           <w:lang w:val="fr-CH" w:eastAsia="fr-CH"/>
         </w:rPr>
-        <w:t xml:space="preserve">La flèche </w:t>
-      </w:r>
-      <w:r>
-        <w:rPr>
-          <w:rFonts w:ascii="Calibri" w:hAnsi="Calibri" w:cs="Calibri"/>
-          <w:color w:val="000000"/>
-          <w:szCs w:val="24"/>
-          <w:lang w:val="fr-CH" w:eastAsia="fr-CH"/>
-        </w:rPr>
-        <w:t>haut</w:t>
-      </w:r>
-      <w:r>
-        <w:rPr>
-          <w:rFonts w:ascii="Calibri" w:hAnsi="Calibri" w:cs="Calibri"/>
-          <w:color w:val="000000"/>
-          <w:szCs w:val="24"/>
-          <w:lang w:val="fr-CH" w:eastAsia="fr-CH"/>
-        </w:rPr>
-        <w:t xml:space="preserve"> est pressée </w:t>
+        <w:t xml:space="preserve">La flèche haut est pressée </w:t>
       </w:r>
     </w:p>
     <w:p>
@@ -4986,25 +4949,7 @@
           <w:szCs w:val="24"/>
           <w:lang w:val="fr-CH" w:eastAsia="fr-CH"/>
         </w:rPr>
-        <w:t xml:space="preserve">Les aliens se déplacent vers la </w:t>
-      </w:r>
-      <w:r>
-        <w:rPr>
-          <w:rFonts w:ascii="Calibri" w:hAnsi="Calibri" w:cs="Calibri"/>
-          <w:color w:val="000000"/>
-          <w:szCs w:val="24"/>
-          <w:lang w:val="fr-CH" w:eastAsia="fr-CH"/>
-        </w:rPr>
-        <w:t>gauche</w:t>
-      </w:r>
-      <w:r>
-        <w:rPr>
-          <w:rFonts w:ascii="Calibri" w:hAnsi="Calibri" w:cs="Calibri"/>
-          <w:color w:val="000000"/>
-          <w:szCs w:val="24"/>
-          <w:lang w:val="fr-CH" w:eastAsia="fr-CH"/>
-        </w:rPr>
-        <w:t xml:space="preserve"> à un rythme régulier</w:t>
+        <w:t>Les aliens se déplacent vers la gauche à un rythme régulier</w:t>
       </w:r>
     </w:p>
     <w:p>
@@ -5144,25 +5089,7 @@
           <w:szCs w:val="24"/>
           <w:lang w:val="fr-CH" w:eastAsia="fr-CH"/>
         </w:rPr>
-        <w:t xml:space="preserve">Pour </w:t>
-      </w:r>
-      <w:r>
-        <w:rPr>
-          <w:rFonts w:ascii="Calibri" w:hAnsi="Calibri" w:cs="Calibri"/>
-          <w:color w:val="000000"/>
-          <w:szCs w:val="24"/>
-          <w:lang w:val="fr-CH" w:eastAsia="fr-CH"/>
-        </w:rPr>
-        <w:t xml:space="preserve">offrir plus de possibilité de gameplay </w:t>
-      </w:r>
-      <w:r>
-        <w:rPr>
-          <w:rFonts w:ascii="Calibri" w:hAnsi="Calibri" w:cs="Calibri"/>
-          <w:color w:val="000000"/>
-          <w:szCs w:val="24"/>
-          <w:lang w:val="fr-CH" w:eastAsia="fr-CH"/>
-        </w:rPr>
-        <w:t xml:space="preserve"> </w:t>
+        <w:t xml:space="preserve">Pour offrir plus de possibilité de gameplay  </w:t>
       </w:r>
     </w:p>
     <w:p>
@@ -5276,16 +5203,7 @@
           <w:szCs w:val="24"/>
           <w:lang w:val="fr-CH" w:eastAsia="fr-CH"/>
         </w:rPr>
-        <w:t>Quand un tir touche un mur</w:t>
-      </w:r>
-      <w:r>
-        <w:rPr>
-          <w:rFonts w:ascii="Calibri" w:hAnsi="Calibri" w:cs="Calibri"/>
-          <w:color w:val="000000"/>
-          <w:szCs w:val="24"/>
-          <w:lang w:val="fr-CH" w:eastAsia="fr-CH"/>
-        </w:rPr>
-        <w:t xml:space="preserve"> rouge</w:t>
+        <w:t>Quand un tir touche un mur rouge</w:t>
       </w:r>
     </w:p>
     <w:p>
@@ -5865,6 +5783,7 @@
                 <w:bCs/>
               </w:rPr>
             </w:pPr>
+            <w:proofErr w:type="gramStart"/>
             <w:r>
               <w:rPr>
                 <w:b/>
@@ -5872,6 +5791,7 @@
               </w:rPr>
               <w:t>terminé</w:t>
             </w:r>
+            <w:proofErr w:type="gramEnd"/>
           </w:p>
         </w:tc>
       </w:tr>
@@ -6247,7 +6167,11 @@
           <w:tcPr>
             <w:tcW w:w="3020" w:type="dxa"/>
           </w:tcPr>
-          <w:p/>
+          <w:p>
+            <w:r>
+              <w:t>19.12.2022</w:t>
+            </w:r>
+          </w:p>
         </w:tc>
       </w:tr>
     </w:tbl>
@@ -6539,8 +6463,18 @@
           <w:i/>
           <w:sz w:val="24"/>
         </w:rPr>
-        <w:t>Développez en tous cas les points suivants:</w:t>
-      </w:r>
+        <w:t xml:space="preserve">Développez en tous cas les points </w:t>
+      </w:r>
+      <w:proofErr w:type="gramStart"/>
+      <w:r>
+        <w:rPr>
+          <w:rFonts w:ascii="Arial" w:hAnsi="Arial" w:cs="Arial"/>
+          <w:i/>
+          <w:sz w:val="24"/>
+        </w:rPr>
+        <w:t>suivants:</w:t>
+      </w:r>
+      <w:proofErr w:type="gramEnd"/>
     </w:p>
     <w:p>
       <w:pPr>
@@ -10039,12 +9973,14 @@
 </file>
 
 <file path=customXml/item1.xml><?xml version="1.0" encoding="utf-8"?>
-<?mso-contentType ?>
-<FormTemplates xmlns="http://schemas.microsoft.com/sharepoint/v3/contenttype/forms">
-  <Display>DocumentLibraryForm</Display>
-  <Edit>DocumentLibraryForm</Edit>
-  <New>DocumentLibraryForm</New>
-</FormTemplates>
+<p:properties xmlns:p="http://schemas.microsoft.com/office/2006/metadata/properties" xmlns:xsi="http://www.w3.org/2001/XMLSchema-instance" xmlns:pc="http://schemas.microsoft.com/office/infopath/2007/PartnerControls">
+  <documentManagement>
+    <lcf76f155ced4ddcb4097134ff3c332f xmlns="98d92101-24da-4498-9971-a24673344bd8">
+      <Terms xmlns="http://schemas.microsoft.com/office/infopath/2007/PartnerControls"/>
+    </lcf76f155ced4ddcb4097134ff3c332f>
+    <TaxCatchAll xmlns="dfa80de1-e9bb-4cf2-893d-d06220b3971a" xsi:nil="true"/>
+  </documentManagement>
+</p:properties>
 </file>
 
 <file path=customXml/item2.xml><?xml version="1.0" encoding="utf-8"?>
@@ -10245,20 +10181,21 @@
 </file>
 
 <file path=customXml/item3.xml><?xml version="1.0" encoding="utf-8"?>
-<p:properties xmlns:p="http://schemas.microsoft.com/office/2006/metadata/properties" xmlns:xsi="http://www.w3.org/2001/XMLSchema-instance" xmlns:pc="http://schemas.microsoft.com/office/infopath/2007/PartnerControls">
-  <documentManagement>
-    <lcf76f155ced4ddcb4097134ff3c332f xmlns="98d92101-24da-4498-9971-a24673344bd8">
-      <Terms xmlns="http://schemas.microsoft.com/office/infopath/2007/PartnerControls"/>
-    </lcf76f155ced4ddcb4097134ff3c332f>
-    <TaxCatchAll xmlns="dfa80de1-e9bb-4cf2-893d-d06220b3971a" xsi:nil="true"/>
-  </documentManagement>
-</p:properties>
+<?mso-contentType ?>
+<FormTemplates xmlns="http://schemas.microsoft.com/sharepoint/v3/contenttype/forms">
+  <Display>DocumentLibraryForm</Display>
+  <Edit>DocumentLibraryForm</Edit>
+  <New>DocumentLibraryForm</New>
+</FormTemplates>
 </file>
 
 <file path=customXml/itemProps1.xml><?xml version="1.0" encoding="utf-8"?>
-<ds:datastoreItem xmlns:ds="http://schemas.openxmlformats.org/officeDocument/2006/customXml" ds:itemID="{D3135AC7-3C5E-4CF3-94BE-2823690A5E55}">
+<ds:datastoreItem xmlns:ds="http://schemas.openxmlformats.org/officeDocument/2006/customXml" ds:itemID="{E5198F5E-0DBC-492C-83B4-AB13AD117DD5}">
   <ds:schemaRefs>
-    <ds:schemaRef ds:uri="http://schemas.microsoft.com/sharepoint/v3/contenttype/forms"/>
+    <ds:schemaRef ds:uri="http://schemas.microsoft.com/office/2006/metadata/properties"/>
+    <ds:schemaRef ds:uri="http://schemas.microsoft.com/office/infopath/2007/PartnerControls"/>
+    <ds:schemaRef ds:uri="98d92101-24da-4498-9971-a24673344bd8"/>
+    <ds:schemaRef ds:uri="dfa80de1-e9bb-4cf2-893d-d06220b3971a"/>
   </ds:schemaRefs>
 </ds:datastoreItem>
 </file>
@@ -10283,12 +10220,9 @@
 </file>
 
 <file path=customXml/itemProps3.xml><?xml version="1.0" encoding="utf-8"?>
-<ds:datastoreItem xmlns:ds="http://schemas.openxmlformats.org/officeDocument/2006/customXml" ds:itemID="{E5198F5E-0DBC-492C-83B4-AB13AD117DD5}">
+<ds:datastoreItem xmlns:ds="http://schemas.openxmlformats.org/officeDocument/2006/customXml" ds:itemID="{D3135AC7-3C5E-4CF3-94BE-2823690A5E55}">
   <ds:schemaRefs>
-    <ds:schemaRef ds:uri="http://schemas.microsoft.com/office/2006/metadata/properties"/>
-    <ds:schemaRef ds:uri="http://schemas.microsoft.com/office/infopath/2007/PartnerControls"/>
-    <ds:schemaRef ds:uri="98d92101-24da-4498-9971-a24673344bd8"/>
-    <ds:schemaRef ds:uri="dfa80de1-e9bb-4cf2-893d-d06220b3971a"/>
+    <ds:schemaRef ds:uri="http://schemas.microsoft.com/sharepoint/v3/contenttype/forms"/>
   </ds:schemaRefs>
 </ds:datastoreItem>
 </file>
</xml_diff>